<commit_message>
Lezione odierna (T03) e inizio FAQ Progetti
</commit_message>
<xml_diff>
--- a/Appunti/Ingegneria del software semplice (per davvero).docx
+++ b/Appunti/Ingegneria del software semplice (per davvero).docx
@@ -43,6 +43,60 @@
         </w:numPr>
       </w:pPr>
       <w:r>
+        <w:rPr>
+          <w:noProof/>
+        </w:rPr>
+        <w:drawing>
+          <wp:anchor distT="0" distB="0" distL="114300" distR="114300" simplePos="0" relativeHeight="251709440" behindDoc="0" locked="0" layoutInCell="1" allowOverlap="1" wp14:anchorId="672659E4" wp14:editId="4E50F2C4">
+            <wp:simplePos x="0" y="0"/>
+            <wp:positionH relativeFrom="column">
+              <wp:posOffset>4512310</wp:posOffset>
+            </wp:positionH>
+            <wp:positionV relativeFrom="paragraph">
+              <wp:posOffset>439420</wp:posOffset>
+            </wp:positionV>
+            <wp:extent cx="1026160" cy="1035050"/>
+            <wp:effectExtent l="0" t="0" r="2540" b="0"/>
+            <wp:wrapSquare wrapText="bothSides"/>
+            <wp:docPr id="29" name="Immagine 29"/>
+            <wp:cNvGraphicFramePr>
+              <a:graphicFrameLocks xmlns:a="http://schemas.openxmlformats.org/drawingml/2006/main" noChangeAspect="1"/>
+            </wp:cNvGraphicFramePr>
+            <a:graphic xmlns:a="http://schemas.openxmlformats.org/drawingml/2006/main">
+              <a:graphicData uri="http://schemas.openxmlformats.org/drawingml/2006/picture">
+                <pic:pic xmlns:pic="http://schemas.openxmlformats.org/drawingml/2006/picture">
+                  <pic:nvPicPr>
+                    <pic:cNvPr id="1" name=""/>
+                    <pic:cNvPicPr/>
+                  </pic:nvPicPr>
+                  <pic:blipFill>
+                    <a:blip r:embed="rId7"/>
+                    <a:stretch>
+                      <a:fillRect/>
+                    </a:stretch>
+                  </pic:blipFill>
+                  <pic:spPr>
+                    <a:xfrm>
+                      <a:off x="0" y="0"/>
+                      <a:ext cx="1026160" cy="1035050"/>
+                    </a:xfrm>
+                    <a:prstGeom prst="rect">
+                      <a:avLst/>
+                    </a:prstGeom>
+                  </pic:spPr>
+                </pic:pic>
+              </a:graphicData>
+            </a:graphic>
+            <wp14:sizeRelH relativeFrom="margin">
+              <wp14:pctWidth>0</wp14:pctWidth>
+            </wp14:sizeRelH>
+            <wp14:sizeRelV relativeFrom="margin">
+              <wp14:pctHeight>0</wp14:pctHeight>
+            </wp14:sizeRelV>
+          </wp:anchor>
+        </w:drawing>
+      </w:r>
+      <w:r>
         <w:t>Tullio usa solo il Moodle e mette il materiale sul Moodle o sul calendario</w:t>
       </w:r>
       <w:r>
@@ -499,7 +553,7 @@
         <w:pStyle w:val="Paragrafoelenco"/>
         <w:ind w:left="2160"/>
       </w:pPr>
-      <w:hyperlink r:id="rId7" w:history="1">
+      <w:hyperlink r:id="rId8" w:history="1">
         <w:r>
           <w:rPr>
             <w:rStyle w:val="Collegamentoipertestuale"/>
@@ -631,7 +685,7 @@
       </w:r>
     </w:p>
     <w:p>
-      <w:hyperlink r:id="rId8" w:history="1">
+      <w:hyperlink r:id="rId9" w:history="1">
         <w:r>
           <w:rPr>
             <w:rStyle w:val="Collegamentoipertestuale"/>
@@ -644,7 +698,7 @@
       </w:r>
     </w:p>
     <w:p>
-      <w:hyperlink r:id="rId9" w:history="1">
+      <w:hyperlink r:id="rId10" w:history="1">
         <w:r>
           <w:rPr>
             <w:rStyle w:val="Collegamentoipertestuale"/>
@@ -1847,7 +1901,7 @@
                     <pic:cNvPicPr/>
                   </pic:nvPicPr>
                   <pic:blipFill>
-                    <a:blip r:embed="rId10"/>
+                    <a:blip r:embed="rId11"/>
                     <a:stretch>
                       <a:fillRect/>
                     </a:stretch>
@@ -3274,7 +3328,7 @@
       </w:r>
     </w:p>
     <w:p>
-      <w:hyperlink r:id="rId11" w:history="1">
+      <w:hyperlink r:id="rId12" w:history="1">
         <w:r>
           <w:rPr>
             <w:rStyle w:val="Collegamentoipertestuale"/>
@@ -3287,7 +3341,7 @@
       </w:r>
     </w:p>
     <w:p>
-      <w:hyperlink r:id="rId12" w:history="1">
+      <w:hyperlink r:id="rId13" w:history="1">
         <w:r>
           <w:rPr>
             <w:rStyle w:val="Collegamentoipertestuale"/>
@@ -3351,10 +3405,9 @@
         <w:t>. Esso è un attributo decisivo in base alle esigenze dell’utente, che magari funzionano meglio in una versione precedente; ovviamente, occorre un giusto controllo tra le versioni, affinché non si perda tempo a sviluppare usando versioni sconnesse tra di loro.</w:t>
       </w:r>
     </w:p>
-    <w:p/>
-    <w:p/>
-    <w:p>
-      <w:r>
+    <w:p>
+      <w:r>
+        <w:lastRenderedPageBreak/>
         <w:t xml:space="preserve">Un software non è un oggetto statico; per esempio, un software scritto in un solo linguaggio per un solo programma non è manutenibile. </w:t>
       </w:r>
       <w:r>
@@ -4735,7 +4788,7 @@
                     <pic:cNvPicPr/>
                   </pic:nvPicPr>
                   <pic:blipFill>
-                    <a:blip r:embed="rId13"/>
+                    <a:blip r:embed="rId14"/>
                     <a:stretch>
                       <a:fillRect/>
                     </a:stretch>
@@ -5114,7 +5167,7 @@
                     <pic:cNvPicPr/>
                   </pic:nvPicPr>
                   <pic:blipFill>
-                    <a:blip r:embed="rId14"/>
+                    <a:blip r:embed="rId15"/>
                     <a:stretch>
                       <a:fillRect/>
                     </a:stretch>
@@ -5517,7 +5570,7 @@
                     <pic:cNvPicPr/>
                   </pic:nvPicPr>
                   <pic:blipFill>
-                    <a:blip r:embed="rId15"/>
+                    <a:blip r:embed="rId16"/>
                     <a:stretch>
                       <a:fillRect/>
                     </a:stretch>
@@ -5845,7 +5898,7 @@
           <w:numId w:val="5"/>
         </w:numPr>
       </w:pPr>
-      <w:hyperlink r:id="rId16" w:history="1">
+      <w:hyperlink r:id="rId17" w:history="1">
         <w:r>
           <w:rPr>
             <w:rStyle w:val="Collegamentoipertestuale"/>
@@ -6164,7 +6217,13 @@
         <w:t xml:space="preserve">servono </w:t>
       </w:r>
       <w:r>
-        <w:t>a mantenere l’integrità del processo primario (validazione, verifica)</w:t>
+        <w:t>a mantenere l’integrità del processo primario (validazione, verifica</w:t>
+      </w:r>
+      <w:r>
+        <w:t>, documentazione, manutenzione, revisione, bilancio</w:t>
+      </w:r>
+      <w:r>
+        <w:t>)</w:t>
       </w:r>
     </w:p>
     <w:p>
@@ -6176,7 +6235,10 @@
         </w:numPr>
       </w:pPr>
       <w:r>
-        <w:t>i processi organizzativi cercano di capire i compiti da assegnare ai singoli, operando una formazione ed un miglioramento (formazione e gestione)</w:t>
+        <w:t xml:space="preserve">i processi organizzativi cercano di capire i compiti da assegnare ai singoli, </w:t>
+      </w:r>
+      <w:r>
+        <w:t>gestendo l’infrastruttura ed operando una formazione a fine di miglioramento</w:t>
       </w:r>
     </w:p>
     <w:p>
@@ -6208,7 +6270,7 @@
                     <pic:cNvPicPr/>
                   </pic:nvPicPr>
                   <pic:blipFill>
-                    <a:blip r:embed="rId17"/>
+                    <a:blip r:embed="rId18"/>
                     <a:stretch>
                       <a:fillRect/>
                     </a:stretch>
@@ -6703,7 +6765,7 @@
                     <pic:cNvPicPr/>
                   </pic:nvPicPr>
                   <pic:blipFill>
-                    <a:blip r:embed="rId18"/>
+                    <a:blip r:embed="rId19"/>
                     <a:stretch>
                       <a:fillRect/>
                     </a:stretch>
@@ -6827,7 +6889,7 @@
                     <pic:cNvPicPr/>
                   </pic:nvPicPr>
                   <pic:blipFill>
-                    <a:blip r:embed="rId19"/>
+                    <a:blip r:embed="rId20"/>
                     <a:stretch>
                       <a:fillRect/>
                     </a:stretch>
@@ -7089,7 +7151,7 @@
                     <pic:cNvPicPr/>
                   </pic:nvPicPr>
                   <pic:blipFill>
-                    <a:blip r:embed="rId20"/>
+                    <a:blip r:embed="rId21"/>
                     <a:stretch>
                       <a:fillRect/>
                     </a:stretch>
@@ -7216,7 +7278,7 @@
                     <pic:cNvPicPr/>
                   </pic:nvPicPr>
                   <pic:blipFill>
-                    <a:blip r:embed="rId21"/>
+                    <a:blip r:embed="rId22"/>
                     <a:stretch>
                       <a:fillRect/>
                     </a:stretch>
@@ -7257,6 +7319,12 @@
       <w:r>
         <w:t>Definire attività, scadenze, responsabilità, risorse per raggiungere specifiche obiettivi di miglioramento</w:t>
       </w:r>
+      <w:r>
+        <w:t xml:space="preserve">. Esso </w:t>
+      </w:r>
+      <w:r>
+        <w:t>non corrisponde alla pianificazione delle normali attività, ma alla variazione esplorativa di parti del way of working per ottenere migliore qualità (di processo e quindi anche di prodotto).</w:t>
+      </w:r>
     </w:p>
     <w:p>
       <w:pPr>
@@ -7311,6 +7379,15 @@
       <w:r>
         <w:t>Verificare l’esito delle azioni di miglioramento rispetto alle attese</w:t>
       </w:r>
+      <w:r>
+        <w:t xml:space="preserve"> (</w:t>
+      </w:r>
+      <w:r>
+        <w:t>se le variazioni attuate abbiano conseguito il miglioramento atteso, cosa che non si fa tramite testing sul SW prodotto</w:t>
+      </w:r>
+      <w:r>
+        <w:t>)</w:t>
+      </w:r>
     </w:p>
     <w:p>
       <w:pPr>
@@ -7344,7 +7421,40 @@
     </w:p>
     <w:p>
       <w:r>
-        <w:t>Il ciclo PDCA non è la normale sequenza di attività di progetto, in quanto non opera sul prodotto, ma sul way of working, per migliorarlo. Il «plan» non corrisponde alla pianificazione delle normali attività, ma alla variazione esplorativa di parti del way of working per ottenere migliore qualità (di processo e quindi anche di prodotto). Il «check» verifica se le variazioni attuate abbiano conseguito il miglioramento atteso, cosa che non si fa tramite testing sul SW prodotto.</w:t>
+        <w:rPr>
+          <w:i/>
+          <w:iCs/>
+        </w:rPr>
+        <w:t xml:space="preserve">Il ciclo PDCA </w:t>
+      </w:r>
+      <w:r>
+        <w:t xml:space="preserve">non è la normale sequenza di attività di progetto, in quanto non </w:t>
+      </w:r>
+      <w:r>
+        <w:rPr>
+          <w:i/>
+          <w:iCs/>
+        </w:rPr>
+        <w:t>opera</w:t>
+      </w:r>
+      <w:r>
+        <w:t xml:space="preserve"> sul prodotto, ma </w:t>
+      </w:r>
+    </w:p>
+    <w:p>
+      <w:r>
+        <w:rPr>
+          <w:i/>
+          <w:iCs/>
+          <w:lang w:val="en-US"/>
+        </w:rPr>
+        <w:t>sul way of working</w:t>
+      </w:r>
+      <w:r>
+        <w:rPr>
+          <w:lang w:val="en-US"/>
+        </w:rPr>
+        <w:t xml:space="preserve">, per migliorarlo. </w:t>
       </w:r>
     </w:p>
     <w:p/>
@@ -7353,12 +7463,24 @@
         <w:rPr>
           <w:u w:val="single"/>
         </w:rPr>
-        <w:t>11/10/2022: Modelli di sviluppo software</w:t>
+        <w:t xml:space="preserve">11/10/2022: </w:t>
       </w:r>
       <w:r>
         <w:rPr>
           <w:u w:val="single"/>
         </w:rPr>
+        <w:t xml:space="preserve">Telemetria (da T01, slide 19) e </w:t>
+      </w:r>
+      <w:r>
+        <w:rPr>
+          <w:u w:val="single"/>
+        </w:rPr>
+        <w:t>Modelli di sviluppo software</w:t>
+      </w:r>
+      <w:r>
+        <w:rPr>
+          <w:u w:val="single"/>
+        </w:rPr>
         <w:t xml:space="preserve"> (Vardanega)</w:t>
       </w:r>
     </w:p>
@@ -7368,12 +7490,24 @@
       </w:r>
     </w:p>
     <w:p>
-      <w:hyperlink r:id="rId22" w:history="1">
+      <w:hyperlink r:id="rId23" w:history="1">
         <w:r>
           <w:rPr>
             <w:rStyle w:val="Collegamentoipertestuale"/>
           </w:rPr>
-          <w:t>https://ieeexplore.ieee.org/stamp/stamp.jsp?tp=&amp;arnumber=9121630</w:t>
+          <w:t>https://ieeexplore.ieee.org/stamp/stam</w:t>
+        </w:r>
+        <w:r>
+          <w:rPr>
+            <w:rStyle w:val="Collegamentoipertestuale"/>
+          </w:rPr>
+          <w:t>p</w:t>
+        </w:r>
+        <w:r>
+          <w:rPr>
+            <w:rStyle w:val="Collegamentoipertestuale"/>
+          </w:rPr>
+          <w:t>.jsp?tp=&amp;arnumber=9121630</w:t>
         </w:r>
       </w:hyperlink>
       <w:r>
@@ -7381,7 +7515,7 @@
       </w:r>
     </w:p>
     <w:p>
-      <w:hyperlink r:id="rId23" w:history="1">
+      <w:hyperlink r:id="rId24" w:history="1">
         <w:r>
           <w:rPr>
             <w:rStyle w:val="Collegamentoipertestuale"/>
@@ -7394,7 +7528,7 @@
       </w:r>
     </w:p>
     <w:p>
-      <w:hyperlink r:id="rId24" w:history="1">
+      <w:hyperlink r:id="rId25" w:history="1">
         <w:r>
           <w:rPr>
             <w:rStyle w:val="Collegamentoipertestuale"/>
@@ -7408,13 +7542,1865 @@
     </w:p>
     <w:p/>
     <w:p>
+      <w:bookmarkStart w:id="0" w:name="_Hlk116391656"/>
+      <w:r>
+        <w:t>Il SWE spiega come svolgere le attività</w:t>
+      </w:r>
       <w:r>
         <w:t xml:space="preserve"> </w:t>
       </w:r>
+      <w:r>
+        <w:t xml:space="preserve">in un modo che abbia </w:t>
+      </w:r>
+      <w:r>
+        <w:t>sempre 3</w:t>
+      </w:r>
+      <w:r>
+        <w:t xml:space="preserve"> caratteristiche (</w:t>
+      </w:r>
+      <w:r>
+        <w:t xml:space="preserve">qui classificate </w:t>
+      </w:r>
+      <w:r>
+        <w:t>non in ordine di importanza):</w:t>
+      </w:r>
+    </w:p>
+    <w:p>
+      <w:pPr>
+        <w:pStyle w:val="Paragrafoelenco"/>
+        <w:numPr>
+          <w:ilvl w:val="0"/>
+          <w:numId w:val="9"/>
+        </w:numPr>
+      </w:pPr>
+      <w:r>
+        <w:t xml:space="preserve">Sistematico </w:t>
+      </w:r>
+      <w:r>
+        <w:sym w:font="Wingdings" w:char="F0E0"/>
+      </w:r>
+      <w:r>
+        <w:t xml:space="preserve"> Parte di quello che deve essere fatto per un certo fine a prescindere di chi lo faccia (quindi, modo stabile da usare sempre in un certo contesto)</w:t>
+      </w:r>
+      <w:r>
+        <w:t>, rendendo l’azione una procedura (azioni ripetibili)</w:t>
+      </w:r>
+    </w:p>
+    <w:p>
+      <w:pPr>
+        <w:pStyle w:val="Paragrafoelenco"/>
+        <w:numPr>
+          <w:ilvl w:val="0"/>
+          <w:numId w:val="9"/>
+        </w:numPr>
+      </w:pPr>
+      <w:r>
+        <w:t xml:space="preserve">Disciplinato </w:t>
+      </w:r>
+      <w:r>
+        <w:sym w:font="Wingdings" w:char="F0E0"/>
+      </w:r>
+      <w:r>
+        <w:t xml:space="preserve"> Insieme di regole applicate ad un dominio, indice di seguire le regole</w:t>
+      </w:r>
+      <w:r>
+        <w:t>, in modo oggettivo (a regola d’arte)</w:t>
+      </w:r>
+    </w:p>
+    <w:p>
+      <w:pPr>
+        <w:pStyle w:val="Paragrafoelenco"/>
+        <w:numPr>
+          <w:ilvl w:val="0"/>
+          <w:numId w:val="9"/>
+        </w:numPr>
+      </w:pPr>
+      <w:r>
+        <w:t xml:space="preserve">Quantificabile </w:t>
+      </w:r>
+      <w:r>
+        <w:sym w:font="Wingdings" w:char="F0E0"/>
+      </w:r>
+      <w:r>
+        <w:t xml:space="preserve"> Per aderire alle regole dello stato dell’arte, si ha un controllo misurato e misurabile</w:t>
+      </w:r>
+    </w:p>
+    <w:p>
+      <w:r>
+        <w:t>Idealmente, si vede come “cruscotto”, cioè esaminiamo pezzo per pezzo tutte queste caratteristiche, verificando quando siamo distanti dall’obiettivo</w:t>
+      </w:r>
+      <w:r>
+        <w:t xml:space="preserve"> (telemetria).</w:t>
+      </w:r>
+    </w:p>
+    <w:p/>
+    <w:p>
+      <w:r>
+        <w:t>Il ciclo di vita di un progetto è articolato in varie fasi:</w:t>
+      </w:r>
+    </w:p>
+    <w:p>
+      <w:pPr>
+        <w:pStyle w:val="Paragrafoelenco"/>
+        <w:numPr>
+          <w:ilvl w:val="0"/>
+          <w:numId w:val="5"/>
+        </w:numPr>
+      </w:pPr>
+      <w:r>
+        <w:t>Concezione</w:t>
+      </w:r>
+      <w:r>
+        <w:t xml:space="preserve"> (</w:t>
+      </w:r>
+      <w:r>
+        <w:t>Elaborazione a priori di tutto ciò ch</w:t>
+      </w:r>
+      <w:r>
+        <w:t>e il</w:t>
+      </w:r>
+      <w:r>
+        <w:t xml:space="preserve"> progetto</w:t>
+      </w:r>
+      <w:r>
+        <w:t xml:space="preserve"> deve fare</w:t>
+      </w:r>
+      <w:r>
+        <w:t>)</w:t>
+      </w:r>
+    </w:p>
+    <w:p>
+      <w:pPr>
+        <w:pStyle w:val="Paragrafoelenco"/>
+        <w:numPr>
+          <w:ilvl w:val="0"/>
+          <w:numId w:val="5"/>
+        </w:numPr>
+      </w:pPr>
+      <w:r>
+        <w:t>Sviluppo</w:t>
+      </w:r>
+      <w:r>
+        <w:t xml:space="preserve"> (Trasformazione dei needs in un utensile tramite l’implementation)</w:t>
+      </w:r>
+    </w:p>
+    <w:p>
+      <w:pPr>
+        <w:pStyle w:val="Paragrafoelenco"/>
+        <w:numPr>
+          <w:ilvl w:val="0"/>
+          <w:numId w:val="5"/>
+        </w:numPr>
+      </w:pPr>
+      <w:r>
+        <w:t>Utilizzo</w:t>
+      </w:r>
+      <w:r>
+        <w:t xml:space="preserve"> (Stadio di vita del prodotto, quindi chi ha fornito il prodotto garantisce che questo continui ad essere usato</w:t>
+      </w:r>
+      <w:r>
+        <w:t xml:space="preserve"> tramite la manutenzione</w:t>
+      </w:r>
+      <w:r>
+        <w:t>)</w:t>
+      </w:r>
+    </w:p>
+    <w:p>
+      <w:pPr>
+        <w:pStyle w:val="Paragrafoelenco"/>
+        <w:numPr>
+          <w:ilvl w:val="0"/>
+          <w:numId w:val="5"/>
+        </w:numPr>
+      </w:pPr>
+      <w:r>
+        <w:t>Ritiro</w:t>
+      </w:r>
+      <w:r>
+        <w:t xml:space="preserve"> (Usare qualcosa che tecnicamente funziona ma non è più adatto)</w:t>
+      </w:r>
+    </w:p>
+    <w:p>
+      <w:r>
+        <w:t xml:space="preserve">L’obiettivo di un progetto è progredire come stato di avanzamento di prodotto SW. </w:t>
+      </w:r>
+    </w:p>
+    <w:p/>
+    <w:p/>
+    <w:p/>
+    <w:p/>
+    <w:p>
+      <w:r>
+        <w:t xml:space="preserve">Il termine </w:t>
+      </w:r>
+      <w:r>
+        <w:rPr>
+          <w:u w:val="single"/>
+        </w:rPr>
+        <w:t>fase</w:t>
+      </w:r>
+      <w:r>
+        <w:t xml:space="preserve"> corrisponde alla permanenza del prodotto software in uno stato o in una transizione, in particolare un tempo continuo e contiguo in cui si esegue una stessa azione.</w:t>
+      </w:r>
+    </w:p>
+    <w:p>
+      <w:r>
+        <w:t xml:space="preserve">Esistono </w:t>
+      </w:r>
+      <w:r>
+        <w:rPr>
+          <w:i/>
+          <w:iCs/>
+        </w:rPr>
+        <w:t>molteplici</w:t>
+      </w:r>
+      <w:r>
+        <w:t xml:space="preserve"> modi per passare e spostarsi tra i cicli di vita, definiti come </w:t>
+      </w:r>
+      <w:r>
+        <w:rPr>
+          <w:i/>
+          <w:iCs/>
+        </w:rPr>
+        <w:t>modelli</w:t>
+      </w:r>
+      <w:r>
+        <w:t xml:space="preserve"> di </w:t>
+      </w:r>
+      <w:r>
+        <w:t>sviluppo; quindi,</w:t>
+      </w:r>
+      <w:r>
+        <w:t xml:space="preserve"> qualcosa che collega e designa modi di fare/agire, al fine di arrivare allo stesso obiettivo secondo la </w:t>
+      </w:r>
+    </w:p>
+    <w:p>
+      <w:r>
+        <w:rPr>
+          <w:i/>
+          <w:iCs/>
+        </w:rPr>
+        <w:t>way of working</w:t>
+      </w:r>
+      <w:r>
+        <w:t>.</w:t>
+      </w:r>
+      <w:r>
+        <w:t xml:space="preserve"> </w:t>
+      </w:r>
+      <w:r>
+        <w:t>Lo stadio di «evoluzione» (manutenzione) innesca nuovi cicli di sviluppo.</w:t>
+      </w:r>
+    </w:p>
+    <w:p>
+      <w:r>
+        <w:t xml:space="preserve">Un </w:t>
+      </w:r>
+      <w:r>
+        <w:rPr>
+          <w:u w:val="single"/>
+        </w:rPr>
+        <w:t>modello</w:t>
+      </w:r>
+      <w:r>
+        <w:t xml:space="preserve"> viene definito come insieme di specifiche che descrivono un fenomeno di interesse (astratto / concreto), in modo che non dipende dall’osservatore ed è dimostrata corretta/vera (empiricamente o per teorema). I modelli aiutano a studiare, comprendere, misurare, trasformare l’oggetto di interesse.</w:t>
+      </w:r>
+    </w:p>
+    <w:p>
+      <w:pPr>
+        <w:pStyle w:val="Paragrafoelenco"/>
+        <w:numPr>
+          <w:ilvl w:val="0"/>
+          <w:numId w:val="5"/>
+        </w:numPr>
+      </w:pPr>
+      <w:r>
+        <w:t xml:space="preserve">Il modello specifica </w:t>
+      </w:r>
+      <w:r>
+        <w:rPr>
+          <w:i/>
+          <w:iCs/>
+        </w:rPr>
+        <w:t>cosa</w:t>
+      </w:r>
+      <w:r>
+        <w:t xml:space="preserve"> esso sia</w:t>
+      </w:r>
+    </w:p>
+    <w:p>
+      <w:pPr>
+        <w:pStyle w:val="Paragrafoelenco"/>
+        <w:numPr>
+          <w:ilvl w:val="0"/>
+          <w:numId w:val="5"/>
+        </w:numPr>
+      </w:pPr>
+      <w:r>
+        <w:t xml:space="preserve">L’architettura interna (design) specifica </w:t>
+      </w:r>
+      <w:r>
+        <w:rPr>
+          <w:i/>
+          <w:iCs/>
+        </w:rPr>
+        <w:t>come</w:t>
+      </w:r>
+      <w:r>
+        <w:t xml:space="preserve"> esso funzioni</w:t>
+      </w:r>
+    </w:p>
+    <w:p>
+      <w:pPr>
+        <w:pStyle w:val="Paragrafoelenco"/>
+        <w:numPr>
+          <w:ilvl w:val="0"/>
+          <w:numId w:val="5"/>
+        </w:numPr>
+      </w:pPr>
+      <w:r>
+        <w:t xml:space="preserve">L’analisi spiega </w:t>
+      </w:r>
+      <w:r>
+        <w:rPr>
+          <w:i/>
+          <w:iCs/>
+        </w:rPr>
+        <w:t>perché</w:t>
+      </w:r>
+      <w:r>
+        <w:t xml:space="preserve"> fa quel che fa nel modo in cui lo fa</w:t>
+      </w:r>
+    </w:p>
+    <w:p/>
+    <w:p>
+      <w:r>
+        <w:t xml:space="preserve">La prima scrittura del software era un processo difficoltoso, </w:t>
+      </w:r>
+      <w:r>
+        <w:t>poiché</w:t>
+      </w:r>
+      <w:r>
+        <w:t xml:space="preserve"> </w:t>
+      </w:r>
+      <w:r>
+        <w:t>veniva</w:t>
+      </w:r>
+      <w:r>
+        <w:t xml:space="preserve"> fatta </w:t>
+      </w:r>
+      <w:r>
+        <w:t xml:space="preserve">senza organizzazione e </w:t>
+      </w:r>
+      <w:r>
+        <w:t>in autonomi</w:t>
+      </w:r>
+      <w:r>
+        <w:t xml:space="preserve">a, generando quindi progetti caotici e difficili da gestire </w:t>
+      </w:r>
+      <w:r>
+        <w:sym w:font="Wingdings" w:char="F0E0"/>
+      </w:r>
+      <w:r>
+        <w:t xml:space="preserve"> </w:t>
+      </w:r>
+      <w:r>
+        <w:rPr>
+          <w:i/>
+          <w:iCs/>
+        </w:rPr>
+        <w:t>cowboy coding</w:t>
+      </w:r>
+      <w:r>
+        <w:t xml:space="preserve">. </w:t>
+      </w:r>
+    </w:p>
+    <w:p>
+      <w:r>
+        <w:t xml:space="preserve">Quello stile causò la crisi del SW, in quanto non si aveva un vero e proprio standard; questo portò alla nascita della disciplina SWE. </w:t>
+      </w:r>
+      <w:r>
+        <w:t>Infatti, per molto tempo si è scritto</w:t>
+      </w:r>
+      <w:r>
+        <w:t xml:space="preserve"> software</w:t>
+      </w:r>
+      <w:r>
+        <w:t xml:space="preserve"> ignorando l’utente davanti</w:t>
+      </w:r>
+      <w:r>
+        <w:t xml:space="preserve"> a sé</w:t>
+      </w:r>
+      <w:r>
+        <w:t xml:space="preserve">, </w:t>
+      </w:r>
+    </w:p>
+    <w:p>
+      <w:r>
+        <w:t xml:space="preserve">il contesto di apprendimento e di utilizzo. </w:t>
+      </w:r>
+      <w:r>
+        <w:t xml:space="preserve"> </w:t>
+      </w:r>
+      <w:r>
+        <w:t>Esistono una serie di modelli organizzati come segue:</w:t>
+      </w:r>
+    </w:p>
+    <w:p>
+      <w:r>
+        <w:rPr>
+          <w:noProof/>
+        </w:rPr>
+        <w:drawing>
+          <wp:anchor distT="0" distB="0" distL="114300" distR="114300" simplePos="0" relativeHeight="251711488" behindDoc="0" locked="0" layoutInCell="1" allowOverlap="1" wp14:anchorId="2954D9D0" wp14:editId="01F3F225">
+            <wp:simplePos x="0" y="0"/>
+            <wp:positionH relativeFrom="column">
+              <wp:posOffset>-6985</wp:posOffset>
+            </wp:positionH>
+            <wp:positionV relativeFrom="paragraph">
+              <wp:posOffset>27305</wp:posOffset>
+            </wp:positionV>
+            <wp:extent cx="3324860" cy="790575"/>
+            <wp:effectExtent l="0" t="0" r="8890" b="9525"/>
+            <wp:wrapSquare wrapText="bothSides"/>
+            <wp:docPr id="30" name="Immagine 30" descr="Immagine che contiene testo&#10;&#10;Descrizione generata automaticamente"/>
+            <wp:cNvGraphicFramePr>
+              <a:graphicFrameLocks xmlns:a="http://schemas.openxmlformats.org/drawingml/2006/main" noChangeAspect="1"/>
+            </wp:cNvGraphicFramePr>
+            <a:graphic xmlns:a="http://schemas.openxmlformats.org/drawingml/2006/main">
+              <a:graphicData uri="http://schemas.openxmlformats.org/drawingml/2006/picture">
+                <pic:pic xmlns:pic="http://schemas.openxmlformats.org/drawingml/2006/picture">
+                  <pic:nvPicPr>
+                    <pic:cNvPr id="30" name="Immagine 30" descr="Immagine che contiene testo&#10;&#10;Descrizione generata automaticamente"/>
+                    <pic:cNvPicPr/>
+                  </pic:nvPicPr>
+                  <pic:blipFill>
+                    <a:blip r:embed="rId26"/>
+                    <a:stretch>
+                      <a:fillRect/>
+                    </a:stretch>
+                  </pic:blipFill>
+                  <pic:spPr>
+                    <a:xfrm>
+                      <a:off x="0" y="0"/>
+                      <a:ext cx="3324860" cy="790575"/>
+                    </a:xfrm>
+                    <a:prstGeom prst="rect">
+                      <a:avLst/>
+                    </a:prstGeom>
+                  </pic:spPr>
+                </pic:pic>
+              </a:graphicData>
+            </a:graphic>
+            <wp14:sizeRelH relativeFrom="margin">
+              <wp14:pctWidth>0</wp14:pctWidth>
+            </wp14:sizeRelH>
+            <wp14:sizeRelV relativeFrom="margin">
+              <wp14:pctHeight>0</wp14:pctHeight>
+            </wp14:sizeRelV>
+          </wp:anchor>
+        </w:drawing>
+      </w:r>
+    </w:p>
+    <w:p/>
+    <w:p>
+      <w:pPr>
+        <w:tabs>
+          <w:tab w:val="left" w:pos="1290"/>
+        </w:tabs>
+      </w:pPr>
+    </w:p>
+    <w:p>
+      <w:pPr>
+        <w:tabs>
+          <w:tab w:val="left" w:pos="1290"/>
+        </w:tabs>
+      </w:pPr>
+    </w:p>
+    <w:p>
+      <w:pPr>
+        <w:tabs>
+          <w:tab w:val="left" w:pos="1290"/>
+        </w:tabs>
+      </w:pPr>
+    </w:p>
+    <w:p>
+      <w:pPr>
+        <w:tabs>
+          <w:tab w:val="left" w:pos="1290"/>
+        </w:tabs>
+      </w:pPr>
+      <w:r>
+        <w:t>Glossario:</w:t>
+      </w:r>
+    </w:p>
+    <w:p>
+      <w:pPr>
+        <w:pStyle w:val="Paragrafoelenco"/>
+        <w:numPr>
+          <w:ilvl w:val="0"/>
+          <w:numId w:val="5"/>
+        </w:numPr>
+        <w:tabs>
+          <w:tab w:val="left" w:pos="1290"/>
+        </w:tabs>
+      </w:pPr>
+      <w:r>
+        <w:t>Iterazione</w:t>
+      </w:r>
+    </w:p>
+    <w:p>
+      <w:pPr>
+        <w:pStyle w:val="Paragrafoelenco"/>
+        <w:numPr>
+          <w:ilvl w:val="1"/>
+          <w:numId w:val="5"/>
+        </w:numPr>
+        <w:tabs>
+          <w:tab w:val="left" w:pos="1290"/>
+        </w:tabs>
+      </w:pPr>
+      <w:r>
+        <w:t>Raffinamenti o rivisitazione:</w:t>
+      </w:r>
+      <w:r>
+        <w:t xml:space="preserve"> </w:t>
+      </w:r>
+      <w:r>
+        <w:t>distruttivo</w:t>
+      </w:r>
+    </w:p>
+    <w:p>
+      <w:pPr>
+        <w:pStyle w:val="Paragrafoelenco"/>
+        <w:numPr>
+          <w:ilvl w:val="0"/>
+          <w:numId w:val="5"/>
+        </w:numPr>
+        <w:tabs>
+          <w:tab w:val="left" w:pos="1290"/>
+        </w:tabs>
+      </w:pPr>
+      <w:r>
+        <w:t>Incremento</w:t>
+      </w:r>
+    </w:p>
+    <w:p>
+      <w:pPr>
+        <w:pStyle w:val="Paragrafoelenco"/>
+        <w:numPr>
+          <w:ilvl w:val="1"/>
+          <w:numId w:val="5"/>
+        </w:numPr>
+        <w:tabs>
+          <w:tab w:val="left" w:pos="1290"/>
+        </w:tabs>
+      </w:pPr>
+      <w:r>
+        <w:t>Aggiunte successive a un impianto base: costruttivo</w:t>
+      </w:r>
+    </w:p>
+    <w:p>
+      <w:pPr>
+        <w:pStyle w:val="Paragrafoelenco"/>
+        <w:numPr>
+          <w:ilvl w:val="0"/>
+          <w:numId w:val="5"/>
+        </w:numPr>
+        <w:tabs>
+          <w:tab w:val="left" w:pos="1290"/>
+        </w:tabs>
+      </w:pPr>
+      <w:r>
+        <w:t>Prototipo</w:t>
+      </w:r>
+    </w:p>
+    <w:p>
+      <w:pPr>
+        <w:pStyle w:val="Paragrafoelenco"/>
+        <w:numPr>
+          <w:ilvl w:val="1"/>
+          <w:numId w:val="5"/>
+        </w:numPr>
+        <w:tabs>
+          <w:tab w:val="left" w:pos="1290"/>
+        </w:tabs>
+      </w:pPr>
+      <w:r>
+        <w:t>Provare e scegliere soluzioni: usa-e-getta o per incrementi</w:t>
+      </w:r>
+    </w:p>
+    <w:p>
+      <w:pPr>
+        <w:pStyle w:val="Paragrafoelenco"/>
+        <w:numPr>
+          <w:ilvl w:val="0"/>
+          <w:numId w:val="5"/>
+        </w:numPr>
+        <w:tabs>
+          <w:tab w:val="left" w:pos="1290"/>
+        </w:tabs>
+      </w:pPr>
+      <w:r>
+        <w:t>Riuso</w:t>
+      </w:r>
+    </w:p>
+    <w:p>
+      <w:pPr>
+        <w:pStyle w:val="Paragrafoelenco"/>
+        <w:numPr>
+          <w:ilvl w:val="1"/>
+          <w:numId w:val="5"/>
+        </w:numPr>
+        <w:tabs>
+          <w:tab w:val="left" w:pos="1290"/>
+        </w:tabs>
+      </w:pPr>
+      <w:r>
+        <w:t>Copia-incolla opportunistico (occasionale: basso costo, scarso impatto)</w:t>
+      </w:r>
+    </w:p>
+    <w:p>
+      <w:pPr>
+        <w:pStyle w:val="Paragrafoelenco"/>
+        <w:numPr>
+          <w:ilvl w:val="1"/>
+          <w:numId w:val="5"/>
+        </w:numPr>
+        <w:tabs>
+          <w:tab w:val="left" w:pos="1290"/>
+        </w:tabs>
+      </w:pPr>
+      <w:r>
+        <w:t xml:space="preserve">Sistematico (per progetto / famiglia di prodotti / ogni prodotto): maggior costo, </w:t>
+      </w:r>
+    </w:p>
+    <w:p>
+      <w:pPr>
+        <w:ind w:left="708" w:firstLine="708"/>
+      </w:pPr>
+      <w:r>
+        <w:t>m</w:t>
+      </w:r>
+      <w:r>
+        <w:t>aggior</w:t>
+      </w:r>
+      <w:r>
+        <w:t xml:space="preserve"> </w:t>
+      </w:r>
+      <w:r>
+        <w:t>impatto</w:t>
+      </w:r>
+    </w:p>
+    <w:p>
+      <w:pPr>
+        <w:tabs>
+          <w:tab w:val="left" w:pos="1290"/>
+        </w:tabs>
+      </w:pPr>
+    </w:p>
+    <w:p>
+      <w:pPr>
+        <w:pStyle w:val="Paragrafoelenco"/>
+        <w:numPr>
+          <w:ilvl w:val="0"/>
+          <w:numId w:val="10"/>
+        </w:numPr>
+        <w:tabs>
+          <w:tab w:val="left" w:pos="1290"/>
+        </w:tabs>
+      </w:pPr>
+      <w:r>
+        <w:t>Modello sequenziale (a cascata), ideato nel 1970 da Royce. Vede la realizzazione del software partendo dall’idea di realizzazione meccanica sulla base di precondizioni (</w:t>
+      </w:r>
+      <w:r>
+        <w:rPr>
+          <w:i/>
+          <w:iCs/>
+        </w:rPr>
+        <w:t xml:space="preserve">gates </w:t>
+      </w:r>
+      <w:r>
+        <w:t xml:space="preserve">per andare incontro ai </w:t>
+      </w:r>
+      <w:r>
+        <w:t>needs, visti con l’analisi dei requisiti), trasformati concretamente all’interno del design. Il prodotto dovrebbe contenere tutto ciò che serve.</w:t>
+      </w:r>
+    </w:p>
+    <w:p>
+      <w:pPr>
+        <w:pStyle w:val="Paragrafoelenco"/>
+        <w:numPr>
+          <w:ilvl w:val="1"/>
+          <w:numId w:val="5"/>
+        </w:numPr>
+        <w:tabs>
+          <w:tab w:val="left" w:pos="1560"/>
+        </w:tabs>
+      </w:pPr>
+      <w:r>
+        <w:t>Esempio: Il Web HTTP, visto come protocollo di utilizzo della rete per rispondere al bisogno di scambio di informazioni</w:t>
+      </w:r>
+    </w:p>
+    <w:p>
+      <w:pPr>
+        <w:pStyle w:val="Paragrafoelenco"/>
+        <w:tabs>
+          <w:tab w:val="left" w:pos="1290"/>
+        </w:tabs>
+      </w:pPr>
+      <w:r>
+        <w:t xml:space="preserve">Le fasi </w:t>
+      </w:r>
+      <w:r>
+        <w:t xml:space="preserve">sono </w:t>
+      </w:r>
+      <w:r>
+        <w:rPr>
+          <w:i/>
+          <w:iCs/>
+        </w:rPr>
+        <w:t>rigidamente sequenziali</w:t>
+      </w:r>
+      <w:r>
+        <w:t>, in cui il design è guida all’implementation</w:t>
+      </w:r>
+      <w:r>
+        <w:t xml:space="preserve">, dicendoci esattamente cosa deve essere fatto. </w:t>
+      </w:r>
+      <w:r>
+        <w:t>Esse sono distinte nel tempo.</w:t>
+      </w:r>
+    </w:p>
+    <w:p>
+      <w:pPr>
+        <w:pStyle w:val="Paragrafoelenco"/>
+        <w:numPr>
+          <w:ilvl w:val="1"/>
+          <w:numId w:val="5"/>
+        </w:numPr>
+        <w:tabs>
+          <w:tab w:val="left" w:pos="1290"/>
+        </w:tabs>
+      </w:pPr>
+      <w:r>
+        <w:t>Altrimenti, non siamo più quantificabili o disciplinat</w:t>
+      </w:r>
+      <w:r>
+        <w:t>e</w:t>
+      </w:r>
+    </w:p>
+    <w:p>
+      <w:pPr>
+        <w:pStyle w:val="Paragrafoelenco"/>
+        <w:tabs>
+          <w:tab w:val="left" w:pos="1290"/>
+        </w:tabs>
+      </w:pPr>
+      <w:r>
+        <w:t xml:space="preserve">I prodotti sono principalmente </w:t>
+      </w:r>
+      <w:r>
+        <w:rPr>
+          <w:i/>
+          <w:iCs/>
+        </w:rPr>
+        <w:t>documenti</w:t>
+      </w:r>
+      <w:r>
+        <w:t>, non tanto codice, fino poi ad includere il SW.</w:t>
+      </w:r>
+    </w:p>
+    <w:p>
+      <w:pPr>
+        <w:pStyle w:val="Paragrafoelenco"/>
+        <w:tabs>
+          <w:tab w:val="left" w:pos="1290"/>
+        </w:tabs>
+      </w:pPr>
+      <w:r>
+        <w:t>Ogni fase (stato/transizione) viene definita da:</w:t>
+      </w:r>
+    </w:p>
+    <w:p>
+      <w:pPr>
+        <w:pStyle w:val="Paragrafoelenco"/>
+        <w:numPr>
+          <w:ilvl w:val="1"/>
+          <w:numId w:val="5"/>
+        </w:numPr>
+        <w:tabs>
+          <w:tab w:val="left" w:pos="1290"/>
+        </w:tabs>
+      </w:pPr>
+      <w:r>
+        <w:t>Attività previste e prodotti attesi in ingresso</w:t>
+      </w:r>
+      <w:r>
+        <w:t xml:space="preserve"> (gates)</w:t>
+      </w:r>
+      <w:r>
+        <w:t xml:space="preserve"> e in uscita</w:t>
+      </w:r>
+      <w:r>
+        <w:t xml:space="preserve"> (dimostrabili con le </w:t>
+      </w:r>
+    </w:p>
+    <w:p>
+      <w:pPr>
+        <w:pStyle w:val="Paragrafoelenco"/>
+        <w:tabs>
+          <w:tab w:val="left" w:pos="1440"/>
+        </w:tabs>
+        <w:ind w:left="1440" w:hanging="306"/>
+      </w:pPr>
+      <w:r>
+        <w:t>post-condizioni)</w:t>
+      </w:r>
+    </w:p>
+    <w:p>
+      <w:pPr>
+        <w:pStyle w:val="Paragrafoelenco"/>
+        <w:numPr>
+          <w:ilvl w:val="1"/>
+          <w:numId w:val="5"/>
+        </w:numPr>
+        <w:tabs>
+          <w:tab w:val="left" w:pos="1290"/>
+        </w:tabs>
+      </w:pPr>
+      <w:r>
+        <w:t>Contenuti e struttura di documenti che descrivono lo stato raggiunto e le attività svolte</w:t>
+      </w:r>
+    </w:p>
+    <w:p>
+      <w:pPr>
+        <w:pStyle w:val="Paragrafoelenco"/>
+        <w:numPr>
+          <w:ilvl w:val="1"/>
+          <w:numId w:val="5"/>
+        </w:numPr>
+        <w:tabs>
+          <w:tab w:val="left" w:pos="1290"/>
+        </w:tabs>
+      </w:pPr>
+      <w:r>
+        <w:t>Responsabilità e ruoli coinvolti nelle attività</w:t>
+      </w:r>
+    </w:p>
+    <w:p>
+      <w:pPr>
+        <w:pStyle w:val="Paragrafoelenco"/>
+        <w:numPr>
+          <w:ilvl w:val="1"/>
+          <w:numId w:val="5"/>
+        </w:numPr>
+        <w:tabs>
+          <w:tab w:val="left" w:pos="1290"/>
+        </w:tabs>
+      </w:pPr>
+      <w:r>
+        <w:t>Scadenze di consegna dei prodotti</w:t>
+      </w:r>
+    </w:p>
+    <w:p>
+      <w:pPr>
+        <w:pStyle w:val="Paragrafoelenco"/>
+        <w:tabs>
+          <w:tab w:val="left" w:pos="1290"/>
+        </w:tabs>
+      </w:pPr>
+      <w:r>
+        <w:t>Entrare, uscire, stazionare in una fase comporta lo svolgimento di determinate azioni</w:t>
+      </w:r>
+    </w:p>
+    <w:p>
+      <w:pPr>
+        <w:pStyle w:val="Paragrafoelenco"/>
+        <w:numPr>
+          <w:ilvl w:val="1"/>
+          <w:numId w:val="5"/>
+        </w:numPr>
+        <w:tabs>
+          <w:tab w:val="left" w:pos="1290"/>
+        </w:tabs>
+      </w:pPr>
+      <w:r>
+        <w:t>Realizzate come attività di specifici processi</w:t>
+      </w:r>
+    </w:p>
+    <w:p>
+      <w:pPr>
+        <w:tabs>
+          <w:tab w:val="left" w:pos="1290"/>
+        </w:tabs>
+      </w:pPr>
+      <w:r>
+        <w:lastRenderedPageBreak/>
+        <w:t>Quanto tutti i needs sono ben definiti</w:t>
+      </w:r>
+      <w:r>
+        <w:t xml:space="preserve"> (</w:t>
+      </w:r>
+      <w:r>
+        <w:rPr>
+          <w:i/>
+          <w:iCs/>
+        </w:rPr>
+        <w:t>once and for all</w:t>
+      </w:r>
+      <w:r>
+        <w:t>)</w:t>
+      </w:r>
+      <w:r>
+        <w:t xml:space="preserve">, allora inizia </w:t>
+      </w:r>
+      <w:r>
+        <w:rPr>
+          <w:i/>
+          <w:iCs/>
+        </w:rPr>
+        <w:t>l’analisi dei requisiti</w:t>
+      </w:r>
+      <w:r>
+        <w:t>:</w:t>
+      </w:r>
+    </w:p>
+    <w:p>
+      <w:pPr>
+        <w:tabs>
+          <w:tab w:val="left" w:pos="1290"/>
+        </w:tabs>
+      </w:pPr>
+      <w:r>
+        <w:rPr>
+          <w:noProof/>
+        </w:rPr>
+        <w:drawing>
+          <wp:anchor distT="0" distB="0" distL="114300" distR="114300" simplePos="0" relativeHeight="251713536" behindDoc="0" locked="0" layoutInCell="1" allowOverlap="1" wp14:anchorId="42134CA2" wp14:editId="600EDE53">
+            <wp:simplePos x="0" y="0"/>
+            <wp:positionH relativeFrom="column">
+              <wp:posOffset>-5226</wp:posOffset>
+            </wp:positionH>
+            <wp:positionV relativeFrom="paragraph">
+              <wp:posOffset>2491</wp:posOffset>
+            </wp:positionV>
+            <wp:extent cx="4191000" cy="2526266"/>
+            <wp:effectExtent l="0" t="0" r="0" b="7620"/>
+            <wp:wrapSquare wrapText="bothSides"/>
+            <wp:docPr id="31" name="Immagine 31"/>
+            <wp:cNvGraphicFramePr>
+              <a:graphicFrameLocks xmlns:a="http://schemas.openxmlformats.org/drawingml/2006/main" noChangeAspect="1"/>
+            </wp:cNvGraphicFramePr>
+            <a:graphic xmlns:a="http://schemas.openxmlformats.org/drawingml/2006/main">
+              <a:graphicData uri="http://schemas.openxmlformats.org/drawingml/2006/picture">
+                <pic:pic xmlns:pic="http://schemas.openxmlformats.org/drawingml/2006/picture">
+                  <pic:nvPicPr>
+                    <pic:cNvPr id="1" name=""/>
+                    <pic:cNvPicPr/>
+                  </pic:nvPicPr>
+                  <pic:blipFill>
+                    <a:blip r:embed="rId27"/>
+                    <a:stretch>
+                      <a:fillRect/>
+                    </a:stretch>
+                  </pic:blipFill>
+                  <pic:spPr>
+                    <a:xfrm>
+                      <a:off x="0" y="0"/>
+                      <a:ext cx="4191000" cy="2526266"/>
+                    </a:xfrm>
+                    <a:prstGeom prst="rect">
+                      <a:avLst/>
+                    </a:prstGeom>
+                  </pic:spPr>
+                </pic:pic>
+              </a:graphicData>
+            </a:graphic>
+            <wp14:sizeRelH relativeFrom="margin">
+              <wp14:pctWidth>0</wp14:pctWidth>
+            </wp14:sizeRelH>
+            <wp14:sizeRelV relativeFrom="margin">
+              <wp14:pctHeight>0</wp14:pctHeight>
+            </wp14:sizeRelV>
+          </wp:anchor>
+        </w:drawing>
+      </w:r>
+    </w:p>
+    <w:p/>
+    <w:p/>
+    <w:p>
+      <w:pPr>
+        <w:rPr>
+          <w:sz w:val="20"/>
+          <w:szCs w:val="20"/>
+        </w:rPr>
+      </w:pPr>
+      <w:r>
+        <w:rPr>
+          <w:sz w:val="20"/>
+          <w:szCs w:val="20"/>
+        </w:rPr>
+        <w:t>Il fatto che i needs siano definiti tutti all’inizio è utopistica; quando comincia ad emerge un concetto ed un eventuale prototipo, non si ha qualcosa di adattabile all’uso da parte degli utenti.</w:t>
+      </w:r>
+    </w:p>
+    <w:p>
+      <w:pPr>
+        <w:rPr>
+          <w:sz w:val="20"/>
+          <w:szCs w:val="20"/>
+        </w:rPr>
+      </w:pPr>
+      <w:r>
+        <w:rPr>
+          <w:sz w:val="20"/>
+          <w:szCs w:val="20"/>
+        </w:rPr>
+        <w:t>In particolare, tutte le funzioni realizzative sarebbero già state pensate</w:t>
+      </w:r>
+      <w:r>
+        <w:rPr>
+          <w:sz w:val="20"/>
+          <w:szCs w:val="20"/>
+        </w:rPr>
+        <w:t xml:space="preserve"> (deve essere provato, altrimenti è idea solo sulla carta).</w:t>
+      </w:r>
+    </w:p>
+    <w:p/>
+    <w:p/>
+    <w:p/>
+    <w:p>
+      <w:r>
+        <w:t>Da questo punto di vista, il modello risulta troppo fisso (</w:t>
+      </w:r>
+      <w:r>
+        <w:rPr>
+          <w:i/>
+          <w:iCs/>
+        </w:rPr>
+        <w:t>critica del modello sequenziale</w:t>
+      </w:r>
+      <w:r>
+        <w:t>).</w:t>
+      </w:r>
+    </w:p>
+    <w:p>
+      <w:pPr>
+        <w:pStyle w:val="Paragrafoelenco"/>
+        <w:numPr>
+          <w:ilvl w:val="0"/>
+          <w:numId w:val="5"/>
+        </w:numPr>
+      </w:pPr>
+      <w:r>
+        <w:t>Difetto principale: eccessiva rigidità</w:t>
+      </w:r>
+    </w:p>
+    <w:p>
+      <w:pPr>
+        <w:pStyle w:val="Paragrafoelenco"/>
+        <w:numPr>
+          <w:ilvl w:val="1"/>
+          <w:numId w:val="5"/>
+        </w:numPr>
+      </w:pPr>
+      <w:r>
+        <w:t>Stretta sequenzialità: nessun parallelismo e nessun ritorno</w:t>
+      </w:r>
+    </w:p>
+    <w:p>
+      <w:pPr>
+        <w:pStyle w:val="Paragrafoelenco"/>
+        <w:numPr>
+          <w:ilvl w:val="1"/>
+          <w:numId w:val="5"/>
+        </w:numPr>
+      </w:pPr>
+      <w:r>
+        <w:t>Non ammette modifiche nei requisiti in corso d’opera</w:t>
+      </w:r>
+    </w:p>
+    <w:p>
+      <w:pPr>
+        <w:pStyle w:val="Paragrafoelenco"/>
+        <w:numPr>
+          <w:ilvl w:val="1"/>
+          <w:numId w:val="5"/>
+        </w:numPr>
+      </w:pPr>
+      <w:r>
+        <w:t>Visione rigida (burocratica) e poco realistica del progetto</w:t>
+      </w:r>
+    </w:p>
+    <w:p>
+      <w:pPr>
+        <w:pStyle w:val="Paragrafoelenco"/>
+        <w:numPr>
+          <w:ilvl w:val="0"/>
+          <w:numId w:val="5"/>
+        </w:numPr>
+      </w:pPr>
+      <w:r>
+        <w:t>Correttivo 1: con prototipazione</w:t>
+      </w:r>
+      <w:r>
+        <w:t xml:space="preserve"> (avanzamento </w:t>
+      </w:r>
+      <w:r>
+        <w:t>concettuale</w:t>
+      </w:r>
+      <w:r>
+        <w:t xml:space="preserve"> ma non di risultati)</w:t>
+      </w:r>
+    </w:p>
+    <w:p>
+      <w:pPr>
+        <w:pStyle w:val="Paragrafoelenco"/>
+        <w:numPr>
+          <w:ilvl w:val="1"/>
+          <w:numId w:val="5"/>
+        </w:numPr>
+      </w:pPr>
+      <w:r>
+        <w:t xml:space="preserve">Prototipi di tipo “usa e getta” </w:t>
+      </w:r>
+    </w:p>
+    <w:p>
+      <w:pPr>
+        <w:pStyle w:val="Paragrafoelenco"/>
+        <w:numPr>
+          <w:ilvl w:val="2"/>
+          <w:numId w:val="5"/>
+        </w:numPr>
+      </w:pPr>
+      <w:r>
+        <w:t>Per capire meglio i requisiti o le soluzioni (ma non come risolvere i problemi)</w:t>
+      </w:r>
+    </w:p>
+    <w:p>
+      <w:pPr>
+        <w:pStyle w:val="Paragrafoelenco"/>
+        <w:numPr>
+          <w:ilvl w:val="2"/>
+          <w:numId w:val="5"/>
+        </w:numPr>
+      </w:pPr>
+      <w:r>
+        <w:t>Strettamente all’interno di singole fasi</w:t>
+      </w:r>
+    </w:p>
+    <w:p>
+      <w:pPr>
+        <w:pStyle w:val="Paragrafoelenco"/>
+        <w:numPr>
+          <w:ilvl w:val="0"/>
+          <w:numId w:val="5"/>
+        </w:numPr>
+      </w:pPr>
+      <w:r>
+        <w:t>Correttivo 2: con ritorni</w:t>
+      </w:r>
+      <w:r>
+        <w:t xml:space="preserve"> </w:t>
+      </w:r>
+      <w:r>
+        <w:t>(si accorge che si sbaglia e, progressivamente, corregge)</w:t>
+      </w:r>
+    </w:p>
+    <w:p>
+      <w:pPr>
+        <w:pStyle w:val="Paragrafoelenco"/>
+        <w:numPr>
+          <w:ilvl w:val="1"/>
+          <w:numId w:val="5"/>
+        </w:numPr>
+      </w:pPr>
+      <w:r>
+        <w:t>Come «allenamenti» prima dell’atto definitivo</w:t>
+      </w:r>
+      <w:r>
+        <w:t>, p</w:t>
+      </w:r>
+      <w:r>
+        <w:t>er imparare a fare sempre meglio ciò che serve a realizzare il prodotto</w:t>
+      </w:r>
+    </w:p>
+    <w:p/>
+    <w:p>
+      <w:r>
+        <w:t>Questi ritorni dovrebbero condurre ad un miglioramento; tuttavia, è bene capire se trattasi di iterazione (sempre la stessa cosa, non convergendo all’avanzamento) oppure verso l’incremento (miglioramento).</w:t>
+      </w:r>
+    </w:p>
+    <w:p>
+      <w:r>
+        <w:t>Problemi particolarmente complessi richiedono di procedere a tentoni, spesso tramite iterazioni potenzialmente distruttive.</w:t>
+      </w:r>
+      <w:r>
+        <w:t xml:space="preserve"> </w:t>
+      </w:r>
+      <w:r>
+        <w:t>Conviene, per Royce, procedere per passi incrementali, evitando di integrare il prodotto tutto-in-una-volta</w:t>
+      </w:r>
+      <w:r>
+        <w:t xml:space="preserve">, mettendo tutti i moduli insieme </w:t>
+      </w:r>
+      <w:r>
+        <w:t>(aka big-bang-integration)</w:t>
+      </w:r>
+      <w:r>
+        <w:t>, spendendo molto più tempo</w:t>
+      </w:r>
+      <w:r>
+        <w:t xml:space="preserve">. Assai meglio adottare </w:t>
+      </w:r>
+      <w:r>
+        <w:rPr>
+          <w:u w:val="single"/>
+        </w:rPr>
+        <w:t>l’integrazione continua/continuous integration/CI</w:t>
+      </w:r>
+      <w:r>
+        <w:t xml:space="preserve">, con iterazioni di avanzamento continue </w:t>
+      </w:r>
+      <w:r>
+        <w:t>che portano a</w:t>
+      </w:r>
+      <w:r>
+        <w:t xml:space="preserve"> migliorare. Iterazione e incremento coincidono quando la sostituzione raffina ma non ha impatto sul resto.</w:t>
+      </w:r>
+    </w:p>
+    <w:p/>
+    <w:p>
+      <w:r>
+        <w:t>Nei modelli incrementali (vantaggi):</w:t>
+      </w:r>
+    </w:p>
+    <w:p>
+      <w:pPr>
+        <w:pStyle w:val="Paragrafoelenco"/>
+        <w:numPr>
+          <w:ilvl w:val="0"/>
+          <w:numId w:val="5"/>
+        </w:numPr>
+      </w:pPr>
+      <w:r>
+        <w:t>Possono produrre valore a ogni incremento</w:t>
+      </w:r>
+    </w:p>
+    <w:p>
+      <w:pPr>
+        <w:pStyle w:val="Paragrafoelenco"/>
+        <w:numPr>
+          <w:ilvl w:val="1"/>
+          <w:numId w:val="5"/>
+        </w:numPr>
+      </w:pPr>
+      <w:r>
+        <w:t>Un insieme crescente di funzionalità utili diventa presto e progressivamente disponibile</w:t>
+      </w:r>
+    </w:p>
+    <w:p>
+      <w:pPr>
+        <w:pStyle w:val="Paragrafoelenco"/>
+        <w:numPr>
+          <w:ilvl w:val="1"/>
+          <w:numId w:val="5"/>
+        </w:numPr>
+      </w:pPr>
+      <w:r>
+        <w:t>Magari a valle di un</w:t>
+      </w:r>
+      <w:r>
+        <w:t>a</w:t>
+      </w:r>
+      <w:r>
+        <w:t xml:space="preserve"> buona prototipazione, non usa-e-getta</w:t>
+      </w:r>
+    </w:p>
+    <w:p>
+      <w:pPr>
+        <w:pStyle w:val="Paragrafoelenco"/>
+        <w:numPr>
+          <w:ilvl w:val="0"/>
+          <w:numId w:val="5"/>
+        </w:numPr>
+      </w:pPr>
+      <w:r>
+        <w:t>Procedere per incrementi riduce il rischio di fallimento</w:t>
+      </w:r>
+    </w:p>
+    <w:p>
+      <w:pPr>
+        <w:pStyle w:val="Paragrafoelenco"/>
+        <w:numPr>
+          <w:ilvl w:val="1"/>
+          <w:numId w:val="5"/>
+        </w:numPr>
+      </w:pPr>
+      <w:r>
+        <w:t xml:space="preserve">Senza però azzerarlo… </w:t>
+      </w:r>
+    </w:p>
+    <w:p>
+      <w:pPr>
+        <w:pStyle w:val="Paragrafoelenco"/>
+        <w:numPr>
+          <w:ilvl w:val="1"/>
+          <w:numId w:val="5"/>
+        </w:numPr>
+      </w:pPr>
+      <w:r>
+        <w:t xml:space="preserve">Come un ciclo </w:t>
+      </w:r>
+      <w:r>
+        <w:rPr>
+          <w:i/>
+          <w:iCs/>
+        </w:rPr>
+        <w:t>for</w:t>
+      </w:r>
+      <w:r>
+        <w:t>, da cui sappiamo quando usciremo, a meno di eccezioni</w:t>
+      </w:r>
+    </w:p>
+    <w:p>
+      <w:pPr>
+        <w:pStyle w:val="Paragrafoelenco"/>
+        <w:numPr>
+          <w:ilvl w:val="0"/>
+          <w:numId w:val="5"/>
+        </w:numPr>
+      </w:pPr>
+      <w:r>
+        <w:t xml:space="preserve">Le funzionalità fondamentali (più necessarie) vanno sviluppate prima </w:t>
+      </w:r>
+    </w:p>
+    <w:p>
+      <w:pPr>
+        <w:pStyle w:val="Paragrafoelenco"/>
+        <w:numPr>
+          <w:ilvl w:val="1"/>
+          <w:numId w:val="5"/>
+        </w:numPr>
+      </w:pPr>
+      <w:r>
+        <w:t>Il loro uso frequente aiuta a verificare che siano solide</w:t>
+      </w:r>
+    </w:p>
+    <w:p>
+      <w:r>
+        <w:br w:type="page"/>
+      </w:r>
+    </w:p>
+    <w:p>
+      <w:r>
+        <w:lastRenderedPageBreak/>
+        <w:t>Nei modelli iterativi (vantaggi):</w:t>
+      </w:r>
+    </w:p>
+    <w:p>
+      <w:pPr>
+        <w:pStyle w:val="Paragrafoelenco"/>
+        <w:numPr>
+          <w:ilvl w:val="0"/>
+          <w:numId w:val="5"/>
+        </w:numPr>
+      </w:pPr>
+      <w:r>
+        <w:t>Applicabili a qualunque modello di sviluppo</w:t>
+      </w:r>
+    </w:p>
+    <w:p>
+      <w:pPr>
+        <w:pStyle w:val="Paragrafoelenco"/>
+        <w:numPr>
+          <w:ilvl w:val="1"/>
+          <w:numId w:val="5"/>
+        </w:numPr>
+      </w:pPr>
+      <w:r>
+        <w:t>Ma comportando forte potenziale distruttivo</w:t>
+      </w:r>
+    </w:p>
+    <w:p>
+      <w:pPr>
+        <w:pStyle w:val="Paragrafoelenco"/>
+        <w:numPr>
+          <w:ilvl w:val="0"/>
+          <w:numId w:val="5"/>
+        </w:numPr>
+      </w:pPr>
+      <w:r>
+        <w:t>Consentono maggior capacità di adattamento</w:t>
+      </w:r>
+    </w:p>
+    <w:p>
+      <w:pPr>
+        <w:pStyle w:val="Paragrafoelenco"/>
+        <w:numPr>
+          <w:ilvl w:val="1"/>
+          <w:numId w:val="5"/>
+        </w:numPr>
+      </w:pPr>
+      <w:r>
+        <w:t xml:space="preserve">Insorgere di problemi, cambio di requisiti, collasso tecnologico </w:t>
+      </w:r>
+    </w:p>
+    <w:p>
+      <w:pPr>
+        <w:pStyle w:val="Paragrafoelenco"/>
+        <w:numPr>
+          <w:ilvl w:val="0"/>
+          <w:numId w:val="5"/>
+        </w:numPr>
+      </w:pPr>
+      <w:r>
+        <w:t>Ma comportano il rischio di non convergenza</w:t>
+      </w:r>
+    </w:p>
+    <w:p>
+      <w:pPr>
+        <w:pStyle w:val="Paragrafoelenco"/>
+        <w:numPr>
+          <w:ilvl w:val="1"/>
+          <w:numId w:val="5"/>
+        </w:numPr>
+      </w:pPr>
+      <w:r>
+        <w:t xml:space="preserve">Come un ciclo </w:t>
+      </w:r>
+      <w:r>
+        <w:rPr>
+          <w:i/>
+          <w:iCs/>
+        </w:rPr>
+        <w:t>while</w:t>
+      </w:r>
+      <w:r>
+        <w:t xml:space="preserve">, da cui non sappiamo per certo se e quando usciremo </w:t>
+      </w:r>
+    </w:p>
+    <w:p>
+      <w:pPr>
+        <w:pStyle w:val="Paragrafoelenco"/>
+        <w:numPr>
+          <w:ilvl w:val="0"/>
+          <w:numId w:val="5"/>
+        </w:numPr>
+      </w:pPr>
+      <w:r>
+        <w:t>Tecniche di mitigazione</w:t>
+      </w:r>
+    </w:p>
+    <w:p>
+      <w:pPr>
+        <w:pStyle w:val="Paragrafoelenco"/>
+        <w:numPr>
+          <w:ilvl w:val="1"/>
+          <w:numId w:val="5"/>
+        </w:numPr>
+      </w:pPr>
+      <w:r>
+        <w:t>Decomporre il sistema in parti, lavorando prima su quelle più critiche, perché più complesse o con requisiti più incerti</w:t>
+      </w:r>
+    </w:p>
+    <w:p>
+      <w:pPr>
+        <w:pStyle w:val="Paragrafoelenco"/>
+        <w:numPr>
+          <w:ilvl w:val="1"/>
+          <w:numId w:val="5"/>
+        </w:numPr>
+      </w:pPr>
+      <w:r>
+        <w:t>Fissando un limite superiore al numero di iterazioni</w:t>
+      </w:r>
+    </w:p>
+    <w:p>
+      <w:r>
+        <w:t>In questi ultimi, però, ogni iterazione comporta un ritorno all’indietro nella direzione opposta all’avanzamento del tempo.</w:t>
+      </w:r>
+    </w:p>
+    <w:p/>
+    <w:p>
+      <w:r>
+        <w:t>(Rischi modelli iterativi)</w:t>
+      </w:r>
+    </w:p>
+    <w:p>
+      <w:r>
+        <w:t xml:space="preserve">Quando si ha urgenza di avanzare in un progetto, magari non siamo sicuri e approssimiamo le attività “alla meglio” a causa di incertezze tecniche/limiti di tempo. </w:t>
+      </w:r>
+      <w:r>
+        <w:t xml:space="preserve">Iterativamente, cerchiamo di eseguire il cosiddetto </w:t>
+      </w:r>
+      <w:r>
+        <w:rPr>
+          <w:i/>
+          <w:iCs/>
+        </w:rPr>
+        <w:t>refactoring</w:t>
+      </w:r>
+      <w:r>
+        <w:t>, “passando e migliorando iterativamente</w:t>
+      </w:r>
+      <w:r>
+        <w:t xml:space="preserve"> all’interno senza modificare l’esterno</w:t>
+      </w:r>
+      <w:r>
+        <w:t xml:space="preserve">” sulla base del </w:t>
+      </w:r>
+      <w:r>
+        <w:rPr>
+          <w:u w:val="single"/>
+        </w:rPr>
+        <w:t>technical debt</w:t>
+      </w:r>
+      <w:r>
+        <w:t xml:space="preserve"> (qualcosa che rimane non sanato</w:t>
+      </w:r>
+      <w:r>
+        <w:t xml:space="preserve"> nello sviluppo</w:t>
+      </w:r>
+      <w:r>
+        <w:t xml:space="preserve"> e contamina tutte le altre attività; metterlo a posto dopo, è doloroso</w:t>
+      </w:r>
+      <w:r>
+        <w:t xml:space="preserve"> e porta a fallimenti)</w:t>
+      </w:r>
+      <w:r>
+        <w:t>.</w:t>
+      </w:r>
+      <w:r>
+        <w:t xml:space="preserve"> </w:t>
+      </w:r>
+      <w:r>
+        <w:t>Ciò appare non appena si “smonta” la rigidità del modello sequenziale.</w:t>
+      </w:r>
+      <w:r>
+        <w:t xml:space="preserve"> </w:t>
+      </w:r>
+      <w:r>
+        <w:t xml:space="preserve">A questo argomento è associato il </w:t>
+      </w:r>
+      <w:hyperlink r:id="rId28" w:history="1">
+        <w:r>
+          <w:rPr>
+            <w:rStyle w:val="Collegamentoipertestuale"/>
+          </w:rPr>
+          <w:t>primo</w:t>
+        </w:r>
+      </w:hyperlink>
+      <w:r>
+        <w:t xml:space="preserve"> dei tre link di approfondimento di questa lezione.</w:t>
+      </w:r>
+    </w:p>
+    <w:p/>
+    <w:p>
+      <w:r>
+        <w:t>Qual è l’idea del modello incrementale? Esso itera, producendo un pezzo utile alla soluzione.</w:t>
+      </w:r>
+    </w:p>
+    <w:p>
+      <w:r>
+        <w:t>Esso prevede rilasci multipli e successivi, in cui ciascuno realizza un incremento di funzionalità.</w:t>
+      </w:r>
+    </w:p>
+    <w:p>
+      <w:r>
+        <w:t xml:space="preserve">I </w:t>
+      </w:r>
+      <w:r>
+        <w:rPr>
+          <w:i/>
+          <w:iCs/>
+        </w:rPr>
+        <w:t>requisiti</w:t>
+      </w:r>
+      <w:r>
+        <w:t xml:space="preserve"> sono classificati e trattati in base alla loro importanza strategica (non realizzati una volta sola, si scoprono tutti avanzando nel design e nell’implementation).</w:t>
+      </w:r>
+    </w:p>
+    <w:p>
+      <w:pPr>
+        <w:pStyle w:val="Paragrafoelenco"/>
+        <w:numPr>
+          <w:ilvl w:val="0"/>
+          <w:numId w:val="5"/>
+        </w:numPr>
+      </w:pPr>
+      <w:r>
+        <w:rPr>
+          <w:noProof/>
+        </w:rPr>
+        <w:drawing>
+          <wp:anchor distT="0" distB="0" distL="114300" distR="114300" simplePos="0" relativeHeight="251715584" behindDoc="0" locked="0" layoutInCell="1" allowOverlap="1" wp14:anchorId="4F96BF91" wp14:editId="7EF59863">
+            <wp:simplePos x="0" y="0"/>
+            <wp:positionH relativeFrom="column">
+              <wp:posOffset>1984721</wp:posOffset>
+            </wp:positionH>
+            <wp:positionV relativeFrom="paragraph">
+              <wp:posOffset>78105</wp:posOffset>
+            </wp:positionV>
+            <wp:extent cx="4699000" cy="2816860"/>
+            <wp:effectExtent l="0" t="0" r="6350" b="2540"/>
+            <wp:wrapSquare wrapText="bothSides"/>
+            <wp:docPr id="32" name="Immagine 32"/>
+            <wp:cNvGraphicFramePr>
+              <a:graphicFrameLocks xmlns:a="http://schemas.openxmlformats.org/drawingml/2006/main" noChangeAspect="1"/>
+            </wp:cNvGraphicFramePr>
+            <a:graphic xmlns:a="http://schemas.openxmlformats.org/drawingml/2006/main">
+              <a:graphicData uri="http://schemas.openxmlformats.org/drawingml/2006/picture">
+                <pic:pic xmlns:pic="http://schemas.openxmlformats.org/drawingml/2006/picture">
+                  <pic:nvPicPr>
+                    <pic:cNvPr id="1" name=""/>
+                    <pic:cNvPicPr/>
+                  </pic:nvPicPr>
+                  <pic:blipFill>
+                    <a:blip r:embed="rId29"/>
+                    <a:stretch>
+                      <a:fillRect/>
+                    </a:stretch>
+                  </pic:blipFill>
+                  <pic:spPr>
+                    <a:xfrm>
+                      <a:off x="0" y="0"/>
+                      <a:ext cx="4699000" cy="2816860"/>
+                    </a:xfrm>
+                    <a:prstGeom prst="rect">
+                      <a:avLst/>
+                    </a:prstGeom>
+                  </pic:spPr>
+                </pic:pic>
+              </a:graphicData>
+            </a:graphic>
+            <wp14:sizeRelH relativeFrom="margin">
+              <wp14:pctWidth>0</wp14:pctWidth>
+            </wp14:sizeRelH>
+            <wp14:sizeRelV relativeFrom="margin">
+              <wp14:pctHeight>0</wp14:pctHeight>
+            </wp14:sizeRelV>
+          </wp:anchor>
+        </w:drawing>
+      </w:r>
+      <w:r>
+        <w:t>I primi incrementi puntano a soddisfare i requisiti più importanti/più evidenti sul piano strategico (nascondo idee interne al prodotto)</w:t>
+      </w:r>
+    </w:p>
+    <w:p>
+      <w:pPr>
+        <w:pStyle w:val="Paragrafoelenco"/>
+        <w:numPr>
+          <w:ilvl w:val="0"/>
+          <w:numId w:val="5"/>
+        </w:numPr>
+      </w:pPr>
+      <w:r>
+        <w:t>Così i requisiti importanti diventano presto chiari e stabili, quindi più facilmente soddisfacibili</w:t>
+      </w:r>
+    </w:p>
+    <w:p>
+      <w:pPr>
+        <w:pStyle w:val="Paragrafoelenco"/>
+        <w:numPr>
+          <w:ilvl w:val="0"/>
+          <w:numId w:val="5"/>
+        </w:numPr>
+      </w:pPr>
+      <w:r>
+        <w:t>Quelli meno importanti hanno invece più tempo per stabilizzarsi e armonizzarsi con lo stato del sistema</w:t>
+      </w:r>
+    </w:p>
+    <w:p/>
+    <w:p>
+      <w:r>
+        <w:t>In questo modello, a</w:t>
+      </w:r>
+      <w:r>
+        <w:t xml:space="preserve">nalisi dei requisiti e progettazione architetturale vengono svolte </w:t>
+      </w:r>
+      <w:r>
+        <w:rPr>
+          <w:i/>
+          <w:iCs/>
+        </w:rPr>
+        <w:t>una sola volta</w:t>
+      </w:r>
+      <w:r>
+        <w:t xml:space="preserve">: ciò è </w:t>
+      </w:r>
+      <w:r>
+        <w:t>un’idea ambiziosa, perché richiede molta esperienza</w:t>
+      </w:r>
+      <w:r>
+        <w:t xml:space="preserve"> per poterlo fare bene. Ciò viene fatto:</w:t>
+      </w:r>
+    </w:p>
+    <w:p>
+      <w:pPr>
+        <w:pStyle w:val="Paragrafoelenco"/>
+        <w:numPr>
+          <w:ilvl w:val="0"/>
+          <w:numId w:val="5"/>
+        </w:numPr>
+      </w:pPr>
+      <w:r>
+        <w:t>Per stabilizzare presto i requisiti principali</w:t>
+      </w:r>
+    </w:p>
+    <w:p>
+      <w:pPr>
+        <w:pStyle w:val="Paragrafoelenco"/>
+        <w:numPr>
+          <w:ilvl w:val="0"/>
+          <w:numId w:val="5"/>
+        </w:numPr>
+      </w:pPr>
+      <w:r>
+        <w:t xml:space="preserve">Per stabilizzare presto </w:t>
+      </w:r>
+      <w:r>
+        <w:rPr>
+          <w:i/>
+          <w:iCs/>
+        </w:rPr>
+        <w:t>l’architettura</w:t>
+      </w:r>
+      <w:r>
+        <w:t xml:space="preserve"> complessiva del sistema</w:t>
+      </w:r>
+    </w:p>
+    <w:p>
+      <w:pPr>
+        <w:pStyle w:val="Paragrafoelenco"/>
+        <w:numPr>
+          <w:ilvl w:val="0"/>
+          <w:numId w:val="5"/>
+        </w:numPr>
+      </w:pPr>
+      <w:r>
+        <w:t>Per decidere preventivamente il numero di incrementi e i loro specifici obiettivi</w:t>
+      </w:r>
+    </w:p>
+    <w:p>
+      <w:r>
+        <w:t>La realizzazione è incrementale</w:t>
+      </w:r>
+      <w:r>
+        <w:t xml:space="preserve"> </w:t>
+      </w:r>
+      <w:r>
+        <w:sym w:font="Wingdings" w:char="F0E0"/>
+      </w:r>
+      <w:r>
+        <w:t xml:space="preserve"> Istanziazione del processo e numero di iterazioni prefissato</w:t>
+      </w:r>
+    </w:p>
+    <w:p>
+      <w:pPr>
+        <w:pStyle w:val="Paragrafoelenco"/>
+        <w:numPr>
+          <w:ilvl w:val="0"/>
+          <w:numId w:val="5"/>
+        </w:numPr>
+      </w:pPr>
+      <w:r>
+        <w:t>Raffinando l’analisi dei requisiti e la progettazione di dettaglio, entro l’architettura adottata</w:t>
+      </w:r>
+    </w:p>
+    <w:p>
+      <w:pPr>
+        <w:pStyle w:val="Paragrafoelenco"/>
+        <w:numPr>
+          <w:ilvl w:val="0"/>
+          <w:numId w:val="5"/>
+        </w:numPr>
+      </w:pPr>
+      <w:r>
+        <w:t>Il completamento dei primi incrementi serve a rendere disponibili le principali funzionalità</w:t>
+      </w:r>
+    </w:p>
+    <w:p>
+      <w:r>
+        <w:lastRenderedPageBreak/>
+        <w:t xml:space="preserve">Un modello arrivato dopo e oggi utilizzato </w:t>
+      </w:r>
+      <w:r>
+        <w:t>combatte l’insensatezza dello sviluppare partendo da zero (</w:t>
+      </w:r>
+      <w:r>
+        <w:rPr>
+          <w:i/>
+          <w:iCs/>
+        </w:rPr>
+        <w:t>from scratch</w:t>
+      </w:r>
+      <w:r>
+        <w:t>)</w:t>
+      </w:r>
+      <w:r>
+        <w:t xml:space="preserve"> cercando di </w:t>
+      </w:r>
+      <w:r>
+        <w:t>usare</w:t>
+      </w:r>
+      <w:r>
+        <w:t xml:space="preserve"> cose già esistenti (</w:t>
+      </w:r>
+      <w:r>
+        <w:rPr>
+          <w:i/>
+          <w:iCs/>
+        </w:rPr>
+        <w:t>componenti</w:t>
+      </w:r>
+      <w:r>
+        <w:t xml:space="preserve">). Esso è il </w:t>
+      </w:r>
+      <w:r>
+        <w:rPr>
+          <w:u w:val="single"/>
+        </w:rPr>
+        <w:t>modello a componenti</w:t>
+      </w:r>
+      <w:r>
+        <w:t>, in cui molto di quello che ci serve fare è già stato fatto</w:t>
+      </w:r>
+      <w:r>
+        <w:t xml:space="preserve"> (cercando qualcosa che serva al contesto che mi interessa)</w:t>
+      </w:r>
+      <w:r>
+        <w:t>. Tuttavia, molto di quello che faremo potrebbe servirci ancora.</w:t>
+      </w:r>
+    </w:p>
+    <w:p>
+      <w:pPr>
+        <w:pStyle w:val="Paragrafoelenco"/>
+        <w:numPr>
+          <w:ilvl w:val="0"/>
+          <w:numId w:val="5"/>
+        </w:numPr>
+      </w:pPr>
+      <w:r>
+        <w:t>Analisi dei requisiti guidata dalla possibilità di riuso di quanto già esista</w:t>
+      </w:r>
+    </w:p>
+    <w:p>
+      <w:pPr>
+        <w:pStyle w:val="Paragrafoelenco"/>
+        <w:numPr>
+          <w:ilvl w:val="0"/>
+          <w:numId w:val="5"/>
+        </w:numPr>
+      </w:pPr>
+      <w:r>
+        <w:t>Realizzazione che cerca di favorire riuso futuro</w:t>
+      </w:r>
+      <w:bookmarkEnd w:id="0"/>
     </w:p>
     <w:sectPr>
-      <w:headerReference w:type="default" r:id="rId25"/>
-      <w:footerReference w:type="default" r:id="rId26"/>
+      <w:headerReference w:type="default" r:id="rId30"/>
+      <w:footerReference w:type="default" r:id="rId31"/>
       <w:pgSz w:w="11906" w:h="16838"/>
       <w:pgMar w:top="1417" w:right="1134" w:bottom="1134" w:left="1134" w:header="708" w:footer="708" w:gutter="0"/>
       <w:cols w:space="708"/>
@@ -8178,6 +10164,95 @@
     </w:lvl>
   </w:abstractNum>
   <w:abstractNum w:abstractNumId="6" w15:restartNumberingAfterBreak="0">
+    <w:nsid w:val="51B26A88"/>
+    <w:multiLevelType w:val="hybridMultilevel"/>
+    <w:tmpl w:val="4080DA82"/>
+    <w:lvl w:ilvl="0" w:tplc="04100011">
+      <w:start w:val="1"/>
+      <w:numFmt w:val="decimal"/>
+      <w:lvlText w:val="%1)"/>
+      <w:lvlJc w:val="left"/>
+      <w:pPr>
+        <w:ind w:left="720" w:hanging="360"/>
+      </w:pPr>
+      <w:rPr>
+        <w:rFonts w:hint="default"/>
+      </w:rPr>
+    </w:lvl>
+    <w:lvl w:ilvl="1" w:tplc="04100019" w:tentative="1">
+      <w:start w:val="1"/>
+      <w:numFmt w:val="lowerLetter"/>
+      <w:lvlText w:val="%2."/>
+      <w:lvlJc w:val="left"/>
+      <w:pPr>
+        <w:ind w:left="1440" w:hanging="360"/>
+      </w:pPr>
+    </w:lvl>
+    <w:lvl w:ilvl="2" w:tplc="0410001B" w:tentative="1">
+      <w:start w:val="1"/>
+      <w:numFmt w:val="lowerRoman"/>
+      <w:lvlText w:val="%3."/>
+      <w:lvlJc w:val="right"/>
+      <w:pPr>
+        <w:ind w:left="2160" w:hanging="180"/>
+      </w:pPr>
+    </w:lvl>
+    <w:lvl w:ilvl="3" w:tplc="0410000F" w:tentative="1">
+      <w:start w:val="1"/>
+      <w:numFmt w:val="decimal"/>
+      <w:lvlText w:val="%4."/>
+      <w:lvlJc w:val="left"/>
+      <w:pPr>
+        <w:ind w:left="2880" w:hanging="360"/>
+      </w:pPr>
+    </w:lvl>
+    <w:lvl w:ilvl="4" w:tplc="04100019" w:tentative="1">
+      <w:start w:val="1"/>
+      <w:numFmt w:val="lowerLetter"/>
+      <w:lvlText w:val="%5."/>
+      <w:lvlJc w:val="left"/>
+      <w:pPr>
+        <w:ind w:left="3600" w:hanging="360"/>
+      </w:pPr>
+    </w:lvl>
+    <w:lvl w:ilvl="5" w:tplc="0410001B" w:tentative="1">
+      <w:start w:val="1"/>
+      <w:numFmt w:val="lowerRoman"/>
+      <w:lvlText w:val="%6."/>
+      <w:lvlJc w:val="right"/>
+      <w:pPr>
+        <w:ind w:left="4320" w:hanging="180"/>
+      </w:pPr>
+    </w:lvl>
+    <w:lvl w:ilvl="6" w:tplc="0410000F" w:tentative="1">
+      <w:start w:val="1"/>
+      <w:numFmt w:val="decimal"/>
+      <w:lvlText w:val="%7."/>
+      <w:lvlJc w:val="left"/>
+      <w:pPr>
+        <w:ind w:left="5040" w:hanging="360"/>
+      </w:pPr>
+    </w:lvl>
+    <w:lvl w:ilvl="7" w:tplc="04100019" w:tentative="1">
+      <w:start w:val="1"/>
+      <w:numFmt w:val="lowerLetter"/>
+      <w:lvlText w:val="%8."/>
+      <w:lvlJc w:val="left"/>
+      <w:pPr>
+        <w:ind w:left="5760" w:hanging="360"/>
+      </w:pPr>
+    </w:lvl>
+    <w:lvl w:ilvl="8" w:tplc="0410001B" w:tentative="1">
+      <w:start w:val="1"/>
+      <w:numFmt w:val="lowerRoman"/>
+      <w:lvlText w:val="%9."/>
+      <w:lvlJc w:val="right"/>
+      <w:pPr>
+        <w:ind w:left="6480" w:hanging="180"/>
+      </w:pPr>
+    </w:lvl>
+  </w:abstractNum>
+  <w:abstractNum w:abstractNumId="7" w15:restartNumberingAfterBreak="0">
     <w:nsid w:val="5AF5207A"/>
     <w:multiLevelType w:val="hybridMultilevel"/>
     <w:tmpl w:val="E9726D62"/>
@@ -8266,10 +10341,99 @@
       </w:pPr>
     </w:lvl>
   </w:abstractNum>
-  <w:abstractNum w:abstractNumId="7" w15:restartNumberingAfterBreak="0">
+  <w:abstractNum w:abstractNumId="8" w15:restartNumberingAfterBreak="0">
     <w:nsid w:val="607D581D"/>
     <w:multiLevelType w:val="hybridMultilevel"/>
     <w:tmpl w:val="4DBCA594"/>
+    <w:lvl w:ilvl="0" w:tplc="04100011">
+      <w:start w:val="1"/>
+      <w:numFmt w:val="decimal"/>
+      <w:lvlText w:val="%1)"/>
+      <w:lvlJc w:val="left"/>
+      <w:pPr>
+        <w:ind w:left="720" w:hanging="360"/>
+      </w:pPr>
+      <w:rPr>
+        <w:rFonts w:hint="default"/>
+      </w:rPr>
+    </w:lvl>
+    <w:lvl w:ilvl="1" w:tplc="04100019" w:tentative="1">
+      <w:start w:val="1"/>
+      <w:numFmt w:val="lowerLetter"/>
+      <w:lvlText w:val="%2."/>
+      <w:lvlJc w:val="left"/>
+      <w:pPr>
+        <w:ind w:left="1440" w:hanging="360"/>
+      </w:pPr>
+    </w:lvl>
+    <w:lvl w:ilvl="2" w:tplc="0410001B" w:tentative="1">
+      <w:start w:val="1"/>
+      <w:numFmt w:val="lowerRoman"/>
+      <w:lvlText w:val="%3."/>
+      <w:lvlJc w:val="right"/>
+      <w:pPr>
+        <w:ind w:left="2160" w:hanging="180"/>
+      </w:pPr>
+    </w:lvl>
+    <w:lvl w:ilvl="3" w:tplc="0410000F" w:tentative="1">
+      <w:start w:val="1"/>
+      <w:numFmt w:val="decimal"/>
+      <w:lvlText w:val="%4."/>
+      <w:lvlJc w:val="left"/>
+      <w:pPr>
+        <w:ind w:left="2880" w:hanging="360"/>
+      </w:pPr>
+    </w:lvl>
+    <w:lvl w:ilvl="4" w:tplc="04100019" w:tentative="1">
+      <w:start w:val="1"/>
+      <w:numFmt w:val="lowerLetter"/>
+      <w:lvlText w:val="%5."/>
+      <w:lvlJc w:val="left"/>
+      <w:pPr>
+        <w:ind w:left="3600" w:hanging="360"/>
+      </w:pPr>
+    </w:lvl>
+    <w:lvl w:ilvl="5" w:tplc="0410001B" w:tentative="1">
+      <w:start w:val="1"/>
+      <w:numFmt w:val="lowerRoman"/>
+      <w:lvlText w:val="%6."/>
+      <w:lvlJc w:val="right"/>
+      <w:pPr>
+        <w:ind w:left="4320" w:hanging="180"/>
+      </w:pPr>
+    </w:lvl>
+    <w:lvl w:ilvl="6" w:tplc="0410000F" w:tentative="1">
+      <w:start w:val="1"/>
+      <w:numFmt w:val="decimal"/>
+      <w:lvlText w:val="%7."/>
+      <w:lvlJc w:val="left"/>
+      <w:pPr>
+        <w:ind w:left="5040" w:hanging="360"/>
+      </w:pPr>
+    </w:lvl>
+    <w:lvl w:ilvl="7" w:tplc="04100019" w:tentative="1">
+      <w:start w:val="1"/>
+      <w:numFmt w:val="lowerLetter"/>
+      <w:lvlText w:val="%8."/>
+      <w:lvlJc w:val="left"/>
+      <w:pPr>
+        <w:ind w:left="5760" w:hanging="360"/>
+      </w:pPr>
+    </w:lvl>
+    <w:lvl w:ilvl="8" w:tplc="0410001B" w:tentative="1">
+      <w:start w:val="1"/>
+      <w:numFmt w:val="lowerRoman"/>
+      <w:lvlText w:val="%9."/>
+      <w:lvlJc w:val="right"/>
+      <w:pPr>
+        <w:ind w:left="6480" w:hanging="180"/>
+      </w:pPr>
+    </w:lvl>
+  </w:abstractNum>
+  <w:abstractNum w:abstractNumId="9" w15:restartNumberingAfterBreak="0">
+    <w:nsid w:val="71C567DF"/>
+    <w:multiLevelType w:val="hybridMultilevel"/>
+    <w:tmpl w:val="CA965458"/>
     <w:lvl w:ilvl="0" w:tplc="04100011">
       <w:start w:val="1"/>
       <w:numFmt w:val="decimal"/>
@@ -8374,10 +10538,16 @@
     <w:abstractNumId w:val="1"/>
   </w:num>
   <w:num w:numId="7" w16cid:durableId="1164465932">
+    <w:abstractNumId w:val="8"/>
+  </w:num>
+  <w:num w:numId="8" w16cid:durableId="93939231">
     <w:abstractNumId w:val="7"/>
   </w:num>
-  <w:num w:numId="8" w16cid:durableId="93939231">
+  <w:num w:numId="9" w16cid:durableId="1435856516">
     <w:abstractNumId w:val="6"/>
+  </w:num>
+  <w:num w:numId="10" w16cid:durableId="774205469">
+    <w:abstractNumId w:val="9"/>
   </w:num>
 </w:numbering>
 </file>
@@ -9207,4 +11377,22 @@
     </a:ext>
   </a:extLst>
 </a:theme>
+</file>
+
+<file path=word/webextensions/taskpanes.xml><?xml version="1.0" encoding="utf-8"?>
+<wetp:taskpanes xmlns:wetp="http://schemas.microsoft.com/office/webextensions/taskpanes/2010/11">
+  <wetp:taskpane dockstate="right" visibility="0" width="438" row="4">
+    <wetp:webextensionref xmlns:r="http://schemas.openxmlformats.org/officeDocument/2006/relationships" r:id="rId1"/>
+  </wetp:taskpane>
+</wetp:taskpanes>
+</file>
+
+<file path=word/webextensions/webextension1.xml><?xml version="1.0" encoding="utf-8"?>
+<we:webextension xmlns:we="http://schemas.microsoft.com/office/webextensions/webextension/2010/11" id="{01F683D8-5A51-40D1-8C4C-72170F5410BD}">
+  <we:reference id="wa104099688" version="1.3.0.0" store="it-IT" storeType="OMEX"/>
+  <we:alternateReferences/>
+  <we:properties/>
+  <we:bindings/>
+  <we:snapshot xmlns:r="http://schemas.openxmlformats.org/officeDocument/2006/relationships"/>
+</we:webextension>
 </file>
</xml_diff>

<commit_message>
Aggiunta parte UML, appunti corretti e ultime lezioni
</commit_message>
<xml_diff>
--- a/Appunti/Ingegneria del software semplice (per davvero).docx
+++ b/Appunti/Ingegneria del software semplice (per davvero).docx
@@ -7320,10 +7320,7 @@
         <w:t>Definire attività, scadenze, responsabilità, risorse per raggiungere specifiche obiettivi di miglioramento</w:t>
       </w:r>
       <w:r>
-        <w:t xml:space="preserve">. Esso </w:t>
-      </w:r>
-      <w:r>
-        <w:t>non corrisponde alla pianificazione delle normali attività, ma alla variazione esplorativa di parti del way of working per ottenere migliore qualità (di processo e quindi anche di prodotto).</w:t>
+        <w:t>. Esso non corrisponde alla pianificazione delle normali attività, ma alla variazione esplorativa di parti del way of working per ottenere migliore qualità (di processo e quindi anche di prodotto).</w:t>
       </w:r>
     </w:p>
     <w:p>
@@ -7380,13 +7377,7 @@
         <w:t>Verificare l’esito delle azioni di miglioramento rispetto alle attese</w:t>
       </w:r>
       <w:r>
-        <w:t xml:space="preserve"> (</w:t>
-      </w:r>
-      <w:r>
-        <w:t>se le variazioni attuate abbiano conseguito il miglioramento atteso, cosa che non si fa tramite testing sul SW prodotto</w:t>
-      </w:r>
-      <w:r>
-        <w:t>)</w:t>
+        <w:t xml:space="preserve"> (se le variazioni attuate abbiano conseguito il miglioramento atteso, cosa che non si fa tramite testing sul SW prodotto)</w:t>
       </w:r>
     </w:p>
     <w:p>
@@ -7442,6 +7433,11 @@
       </w:r>
     </w:p>
     <w:p>
+      <w:pPr>
+        <w:rPr>
+          <w:lang w:val="en-US"/>
+        </w:rPr>
+      </w:pPr>
       <w:r>
         <w:rPr>
           <w:i/>
@@ -7457,7 +7453,13 @@
         <w:t xml:space="preserve">, per migliorarlo. </w:t>
       </w:r>
     </w:p>
-    <w:p/>
+    <w:p>
+      <w:pPr>
+        <w:rPr>
+          <w:lang w:val="en-US"/>
+        </w:rPr>
+      </w:pPr>
+    </w:p>
     <w:p>
       <w:r>
         <w:rPr>
@@ -7495,19 +7497,7 @@
           <w:rPr>
             <w:rStyle w:val="Collegamentoipertestuale"/>
           </w:rPr>
-          <w:t>https://ieeexplore.ieee.org/stamp/stam</w:t>
-        </w:r>
-        <w:r>
-          <w:rPr>
-            <w:rStyle w:val="Collegamentoipertestuale"/>
-          </w:rPr>
-          <w:t>p</w:t>
-        </w:r>
-        <w:r>
-          <w:rPr>
-            <w:rStyle w:val="Collegamentoipertestuale"/>
-          </w:rPr>
-          <w:t>.jsp?tp=&amp;arnumber=9121630</w:t>
+          <w:t>https://ieeexplore.ieee.org/stamp/stamp.jsp?tp=&amp;arnumber=9121630</w:t>
         </w:r>
       </w:hyperlink>
       <w:r>
@@ -7622,7 +7612,7 @@
         <w:sym w:font="Wingdings" w:char="F0E0"/>
       </w:r>
       <w:r>
-        <w:t xml:space="preserve"> Per aderire alle regole dello stato dell’arte, si ha un controllo misurato e misurabile</w:t>
+        <w:t xml:space="preserve"> Per aderire alle regole dello stato dell’arte, si ha un controllo misurabile</w:t>
       </w:r>
     </w:p>
     <w:p>
@@ -7731,6 +7721,7 @@
     <w:p/>
     <w:p>
       <w:r>
+        <w:lastRenderedPageBreak/>
         <w:t xml:space="preserve">Il termine </w:t>
       </w:r>
       <w:r>
@@ -8061,13 +8052,7 @@
         </w:tabs>
       </w:pPr>
       <w:r>
-        <w:t>Raffinamenti o rivisitazione:</w:t>
-      </w:r>
-      <w:r>
-        <w:t xml:space="preserve"> </w:t>
-      </w:r>
-      <w:r>
-        <w:t>distruttivo</w:t>
+        <w:t>Raffinamenti o rivisitazione: distruttivo</w:t>
       </w:r>
     </w:p>
     <w:p>
@@ -8180,16 +8165,7 @@
         <w:ind w:left="708" w:firstLine="708"/>
       </w:pPr>
       <w:r>
-        <w:t>m</w:t>
-      </w:r>
-      <w:r>
-        <w:t>aggior</w:t>
-      </w:r>
-      <w:r>
-        <w:t xml:space="preserve"> </w:t>
-      </w:r>
-      <w:r>
-        <w:t>impatto</w:t>
+        <w:t>maggior impatto</w:t>
       </w:r>
     </w:p>
     <w:p>
@@ -8428,6 +8404,13 @@
       <w:r>
         <w:t>Realizzate come attività di specifici processi</w:t>
       </w:r>
+    </w:p>
+    <w:p>
+      <w:pPr>
+        <w:tabs>
+          <w:tab w:val="left" w:pos="1290"/>
+        </w:tabs>
+      </w:pPr>
     </w:p>
     <w:p>
       <w:pPr>
@@ -9227,13 +9210,7 @@
         <w:t>una sola volta</w:t>
       </w:r>
       <w:r>
-        <w:t xml:space="preserve">: ciò è </w:t>
-      </w:r>
-      <w:r>
-        <w:t>un’idea ambiziosa, perché richiede molta esperienza</w:t>
-      </w:r>
-      <w:r>
-        <w:t xml:space="preserve"> per poterlo fare bene. Ciò viene fatto:</w:t>
+        <w:t>: ciò è un’idea ambiziosa, perché richiede molta esperienza per poterlo fare bene. Ciò viene fatto:</w:t>
       </w:r>
     </w:p>
     <w:p>
@@ -9398,9 +9375,4526 @@
       </w:r>
       <w:bookmarkEnd w:id="0"/>
     </w:p>
+    <w:p/>
+    <w:p>
+      <w:pPr>
+        <w:rPr>
+          <w:u w:val="single"/>
+        </w:rPr>
+      </w:pPr>
+      <w:r>
+        <w:rPr>
+          <w:u w:val="single"/>
+        </w:rPr>
+        <w:t xml:space="preserve">13/10/2022: </w:t>
+      </w:r>
+      <w:r>
+        <w:rPr>
+          <w:u w:val="single"/>
+        </w:rPr>
+        <w:t>Introduzione presentazione</w:t>
+      </w:r>
+      <w:r>
+        <w:rPr>
+          <w:u w:val="single"/>
+        </w:rPr>
+        <w:t xml:space="preserve"> gruppi progetto </w:t>
+      </w:r>
+      <w:proofErr w:type="gramStart"/>
+      <w:r>
+        <w:rPr>
+          <w:u w:val="single"/>
+        </w:rPr>
+        <w:t>1</w:t>
+      </w:r>
+      <w:r>
+        <w:rPr>
+          <w:u w:val="single"/>
+          <w:vertAlign w:val="superscript"/>
+        </w:rPr>
+        <w:t>o</w:t>
+      </w:r>
+      <w:proofErr w:type="gramEnd"/>
+      <w:r>
+        <w:rPr>
+          <w:u w:val="single"/>
+        </w:rPr>
+        <w:t xml:space="preserve"> Lotto</w:t>
+      </w:r>
+      <w:r>
+        <w:rPr>
+          <w:u w:val="single"/>
+        </w:rPr>
+        <w:t xml:space="preserve"> (Vardanega)</w:t>
+      </w:r>
+    </w:p>
+    <w:p>
+      <w:pPr>
+        <w:rPr>
+          <w:u w:val="single"/>
+        </w:rPr>
+      </w:pPr>
+    </w:p>
+    <w:p>
+      <w:r>
+        <w:t xml:space="preserve">(Quantificazione </w:t>
+      </w:r>
+      <w:r>
+        <w:rPr>
+          <w:i/>
+          <w:iCs/>
+        </w:rPr>
+        <w:t>ideale</w:t>
+      </w:r>
+      <w:r>
+        <w:t>)</w:t>
+      </w:r>
+    </w:p>
+    <w:p>
+      <w:pPr>
+        <w:pStyle w:val="Paragrafoelenco"/>
+        <w:numPr>
+          <w:ilvl w:val="0"/>
+          <w:numId w:val="11"/>
+        </w:numPr>
+      </w:pPr>
+      <w:r>
+        <w:t>12 crediti - 300 ore di lavoro complessivo</w:t>
+      </w:r>
+    </w:p>
+    <w:p>
+      <w:pPr>
+        <w:pStyle w:val="Paragrafoelenco"/>
+        <w:numPr>
+          <w:ilvl w:val="0"/>
+          <w:numId w:val="11"/>
+        </w:numPr>
+      </w:pPr>
+      <w:r>
+        <w:t>Gruppi di 6/7 Persone</w:t>
+      </w:r>
+    </w:p>
+    <w:p>
+      <w:pPr>
+        <w:pStyle w:val="Paragrafoelenco"/>
+        <w:numPr>
+          <w:ilvl w:val="0"/>
+          <w:numId w:val="11"/>
+        </w:numPr>
+      </w:pPr>
+      <w:r>
+        <w:t xml:space="preserve">95 ore in lezioni di teoria, pratica, monitoraggio attività, esercitazioni </w:t>
+      </w:r>
+      <w:r>
+        <w:rPr>
+          <w:i/>
+          <w:iCs/>
+        </w:rPr>
+        <w:t>(carrying out</w:t>
+      </w:r>
+      <w:r>
+        <w:t>, attività di completamento sulla base dei needs (</w:t>
+      </w:r>
+      <w:r>
+        <w:rPr>
+          <w:i/>
+          <w:iCs/>
+        </w:rPr>
+        <w:t>accomplishment</w:t>
+      </w:r>
+      <w:r>
+        <w:t>)</w:t>
+      </w:r>
+    </w:p>
+    <w:p>
+      <w:pPr>
+        <w:pStyle w:val="Paragrafoelenco"/>
+        <w:numPr>
+          <w:ilvl w:val="0"/>
+          <w:numId w:val="11"/>
+        </w:numPr>
+        <w:rPr>
+          <w:rFonts w:eastAsiaTheme="minorEastAsia"/>
+        </w:rPr>
+      </w:pPr>
+      <w:r>
+        <w:t>1</w:t>
+      </w:r>
+      <w:r>
+        <w:t>50 ore nel progetto didattico</w:t>
+      </w:r>
+    </w:p>
+    <w:p>
+      <w:pPr>
+        <w:pStyle w:val="Paragrafoelenco"/>
+        <w:numPr>
+          <w:ilvl w:val="1"/>
+          <w:numId w:val="11"/>
+        </w:numPr>
+        <w:rPr>
+          <w:rFonts w:eastAsiaTheme="minorEastAsia"/>
+        </w:rPr>
+      </w:pPr>
+      <m:oMath>
+        <m:r>
+          <m:rPr>
+            <m:sty m:val="p"/>
+          </m:rPr>
+          <w:rPr>
+            <w:rFonts w:ascii="Cambria Math" w:hAnsi="Cambria Math"/>
+          </w:rPr>
+          <m:t>≃ </m:t>
+        </m:r>
+      </m:oMath>
+      <w:r>
+        <w:t>95 in attività rendicontate</w:t>
+      </w:r>
+    </w:p>
+    <w:p>
+      <w:pPr>
+        <w:pStyle w:val="Paragrafoelenco"/>
+        <w:numPr>
+          <w:ilvl w:val="1"/>
+          <w:numId w:val="11"/>
+        </w:numPr>
+      </w:pPr>
+      <m:oMath>
+        <m:r>
+          <m:rPr>
+            <m:sty m:val="p"/>
+          </m:rPr>
+          <w:rPr>
+            <w:rFonts w:ascii="Cambria Math" w:hAnsi="Cambria Math"/>
+          </w:rPr>
+          <m:t>≃</m:t>
+        </m:r>
+      </m:oMath>
+      <w:r>
+        <w:rPr>
+          <w:rFonts w:eastAsiaTheme="minorEastAsia"/>
+        </w:rPr>
+        <w:t xml:space="preserve"> </w:t>
+      </w:r>
+      <w:r>
+        <w:t>55 per auto-formazione su strumenti e metodi di lavoro utili al progetto</w:t>
+      </w:r>
+    </w:p>
+    <w:p>
+      <w:pPr>
+        <w:pStyle w:val="Paragrafoelenco"/>
+        <w:numPr>
+          <w:ilvl w:val="0"/>
+          <w:numId w:val="11"/>
+        </w:numPr>
+      </w:pPr>
+      <m:oMath>
+        <m:r>
+          <m:rPr>
+            <m:sty m:val="p"/>
+          </m:rPr>
+          <w:rPr>
+            <w:rFonts w:ascii="Cambria Math" w:hAnsi="Cambria Math"/>
+          </w:rPr>
+          <m:t>≃</m:t>
+        </m:r>
+      </m:oMath>
+      <w:r>
+        <w:rPr>
+          <w:rFonts w:eastAsiaTheme="minorEastAsia"/>
+        </w:rPr>
+        <w:t xml:space="preserve"> </w:t>
+      </w:r>
+      <w:r>
+        <w:t>50 ore per studio personale in preparazione</w:t>
+      </w:r>
+    </w:p>
+    <w:p>
+      <w:r>
+        <w:t>La prima cosa è definire ruoli e azioni (way of working)</w:t>
+      </w:r>
+      <w:r>
+        <w:t>, passando da teaching e learning (apprendimento progressivo per cui la produttività è misurata in realizzazione, tale che in gruppo si possa incrementalmente comporre l’insieme di attività in modo ciclico e ripetuto</w:t>
+      </w:r>
+      <w:r>
+        <w:t>, riducendo idealmente il tempo di esecuzione</w:t>
+      </w:r>
+      <w:r>
+        <w:t xml:space="preserve">). </w:t>
+      </w:r>
+    </w:p>
+    <w:p/>
+    <w:p>
+      <w:pPr>
+        <w:rPr>
+          <w:rFonts w:eastAsiaTheme="minorEastAsia"/>
+          <w:u w:val="single"/>
+        </w:rPr>
+      </w:pPr>
+      <w:r>
+        <w:rPr>
+          <w:rFonts w:eastAsiaTheme="minorEastAsia"/>
+          <w:u w:val="single"/>
+        </w:rPr>
+        <w:t>14/10/2022: Diagrammi delle classi (Cardin)</w:t>
+      </w:r>
+    </w:p>
+    <w:p>
+      <w:pPr>
+        <w:rPr>
+          <w:rFonts w:eastAsiaTheme="minorEastAsia"/>
+          <w:u w:val="single"/>
+        </w:rPr>
+      </w:pPr>
+    </w:p>
+    <w:p>
+      <w:pPr>
+        <w:rPr>
+          <w:rFonts w:eastAsiaTheme="minorEastAsia"/>
+        </w:rPr>
+      </w:pPr>
+      <w:r>
+        <w:rPr>
+          <w:rFonts w:eastAsiaTheme="minorEastAsia"/>
+        </w:rPr>
+        <w:t>Il linguaggio naturale è poco espressivo nella creazione di un software</w:t>
+      </w:r>
+      <w:r>
+        <w:rPr>
+          <w:rFonts w:eastAsiaTheme="minorEastAsia"/>
+        </w:rPr>
+        <w:t>; questo avviene soprattutto</w:t>
+      </w:r>
+      <w:r>
+        <w:rPr>
+          <w:rFonts w:eastAsiaTheme="minorEastAsia"/>
+        </w:rPr>
+        <w:t xml:space="preserve"> quando si ha a che fare con altre person</w:t>
+      </w:r>
+      <w:r>
+        <w:rPr>
+          <w:rFonts w:eastAsiaTheme="minorEastAsia"/>
+        </w:rPr>
+        <w:t>e, è fondamentale farsi comprendere e comprendersi</w:t>
+      </w:r>
+      <w:r>
+        <w:rPr>
+          <w:rFonts w:eastAsiaTheme="minorEastAsia"/>
+        </w:rPr>
+        <w:t xml:space="preserve">. </w:t>
+      </w:r>
+      <w:r>
+        <w:rPr>
+          <w:rFonts w:eastAsiaTheme="minorEastAsia"/>
+        </w:rPr>
+        <w:t xml:space="preserve">Per poter parlare di software, usiamo </w:t>
+      </w:r>
+      <w:r>
+        <w:rPr>
+          <w:rFonts w:eastAsiaTheme="minorEastAsia"/>
+          <w:u w:val="single"/>
+        </w:rPr>
+        <w:t>UML (Unified Modeling Language)</w:t>
+      </w:r>
+      <w:r>
+        <w:t xml:space="preserve"> </w:t>
+      </w:r>
+      <w:r>
+        <w:rPr>
+          <w:rFonts w:eastAsiaTheme="minorEastAsia"/>
+        </w:rPr>
+        <w:t>che è un linguaggio di modellazione standardizzato costituito da un insieme integrato di diagrammi, sviluppato per aiutare gli sviluppatori di sistemi e software a specificare, visualizzare, costruire e documentare gli artefatti dei sistemi software, nonché per la modellazione aziendale e di altri sistemi non software</w:t>
+      </w:r>
+      <w:r>
+        <w:rPr>
+          <w:rFonts w:eastAsiaTheme="minorEastAsia"/>
+        </w:rPr>
+        <w:t xml:space="preserve"> (più o meno complessi).</w:t>
+      </w:r>
+    </w:p>
+    <w:p>
+      <w:pPr>
+        <w:rPr>
+          <w:rFonts w:eastAsiaTheme="minorEastAsia"/>
+        </w:rPr>
+      </w:pPr>
+      <w:r>
+        <w:rPr>
+          <w:rFonts w:eastAsiaTheme="minorEastAsia"/>
+        </w:rPr>
+        <w:t xml:space="preserve">Ciò viene fatto principalmente per immagini, essendo forma efficace di comunicazione. </w:t>
+      </w:r>
+    </w:p>
+    <w:p>
+      <w:pPr>
+        <w:rPr>
+          <w:rFonts w:eastAsiaTheme="minorEastAsia"/>
+        </w:rPr>
+      </w:pPr>
+    </w:p>
+    <w:p>
+      <w:pPr>
+        <w:rPr>
+          <w:rFonts w:eastAsiaTheme="minorEastAsia"/>
+        </w:rPr>
+      </w:pPr>
+      <w:r>
+        <w:rPr>
+          <w:rFonts w:eastAsiaTheme="minorEastAsia"/>
+        </w:rPr>
+        <w:t xml:space="preserve">Vediamo i </w:t>
+      </w:r>
+      <w:r>
+        <w:rPr>
+          <w:rFonts w:eastAsiaTheme="minorEastAsia"/>
+          <w:u w:val="single"/>
+        </w:rPr>
+        <w:t>diagrammi delle classi</w:t>
+      </w:r>
+      <w:r>
+        <w:rPr>
+          <w:rFonts w:eastAsiaTheme="minorEastAsia"/>
+        </w:rPr>
+        <w:t>, che descrivono i singoli oggetti, il loro tipo e gli attributi, tracciando anche la dipendenza tra le parti e le loro operazioni</w:t>
+      </w:r>
+      <w:r>
+        <w:rPr>
+          <w:rFonts w:eastAsiaTheme="minorEastAsia"/>
+        </w:rPr>
+        <w:t xml:space="preserve"> (con relazione statiche fra i tipi degli oggetti e per ognuno si ha una descrizione).</w:t>
+      </w:r>
+      <w:r>
+        <w:rPr>
+          <w:rFonts w:eastAsiaTheme="minorEastAsia"/>
+        </w:rPr>
+        <w:t xml:space="preserve"> </w:t>
+      </w:r>
+      <w:r>
+        <w:rPr>
+          <w:rFonts w:eastAsiaTheme="minorEastAsia"/>
+        </w:rPr>
+        <w:t xml:space="preserve">Ne esistono di vari tipi: diagrammi di classe, di oggetti, di casi d’uso, di sequenza, di pacchetti, ecc. </w:t>
+      </w:r>
+    </w:p>
+    <w:p>
+      <w:pPr>
+        <w:rPr>
+          <w:rFonts w:eastAsiaTheme="minorEastAsia"/>
+        </w:rPr>
+      </w:pPr>
+      <w:r>
+        <w:rPr>
+          <w:rFonts w:eastAsiaTheme="minorEastAsia"/>
+        </w:rPr>
+        <w:t xml:space="preserve">Prendiamo uno strumento che ci permetta di realizzare </w:t>
+      </w:r>
+      <w:r>
+        <w:rPr>
+          <w:rFonts w:eastAsiaTheme="minorEastAsia"/>
+        </w:rPr>
+        <w:t xml:space="preserve">diagrammi: </w:t>
+      </w:r>
+      <w:hyperlink r:id="rId30" w:history="1">
+        <w:r>
+          <w:rPr>
+            <w:rStyle w:val="Collegamentoipertestuale"/>
+            <w:rFonts w:eastAsiaTheme="minorEastAsia"/>
+          </w:rPr>
+          <w:t>https://staruml.io/download</w:t>
+        </w:r>
+      </w:hyperlink>
+    </w:p>
+    <w:p>
+      <w:pPr>
+        <w:rPr>
+          <w:rFonts w:eastAsiaTheme="minorEastAsia"/>
+        </w:rPr>
+      </w:pPr>
+      <w:r>
+        <w:rPr>
+          <w:rFonts w:eastAsiaTheme="minorEastAsia"/>
+        </w:rPr>
+        <w:t>Altri strumenti possibili:</w:t>
+      </w:r>
+    </w:p>
+    <w:p>
+      <w:pPr>
+        <w:pStyle w:val="Paragrafoelenco"/>
+        <w:numPr>
+          <w:ilvl w:val="0"/>
+          <w:numId w:val="5"/>
+        </w:numPr>
+        <w:rPr>
+          <w:rFonts w:eastAsiaTheme="minorEastAsia"/>
+        </w:rPr>
+      </w:pPr>
+      <w:hyperlink r:id="rId31" w:history="1">
+        <w:r>
+          <w:rPr>
+            <w:rStyle w:val="Collegamentoipertestuale"/>
+            <w:rFonts w:eastAsiaTheme="minorEastAsia"/>
+          </w:rPr>
+          <w:t>https://app.diagrams.net/</w:t>
+        </w:r>
+      </w:hyperlink>
+      <w:r>
+        <w:rPr>
+          <w:rFonts w:eastAsiaTheme="minorEastAsia"/>
+        </w:rPr>
+        <w:t xml:space="preserve"> </w:t>
+      </w:r>
+    </w:p>
+    <w:p>
+      <w:pPr>
+        <w:pStyle w:val="Paragrafoelenco"/>
+        <w:numPr>
+          <w:ilvl w:val="0"/>
+          <w:numId w:val="5"/>
+        </w:numPr>
+        <w:rPr>
+          <w:rFonts w:eastAsiaTheme="minorEastAsia"/>
+        </w:rPr>
+      </w:pPr>
+      <w:r>
+        <w:rPr>
+          <w:rFonts w:eastAsiaTheme="minorEastAsia"/>
+        </w:rPr>
+        <w:t>LucidChart</w:t>
+      </w:r>
+    </w:p>
+    <w:p>
+      <w:pPr>
+        <w:pStyle w:val="Paragrafoelenco"/>
+        <w:numPr>
+          <w:ilvl w:val="0"/>
+          <w:numId w:val="5"/>
+        </w:numPr>
+        <w:rPr>
+          <w:rFonts w:eastAsiaTheme="minorEastAsia"/>
+        </w:rPr>
+      </w:pPr>
+      <w:r>
+        <w:rPr>
+          <w:rFonts w:eastAsiaTheme="minorEastAsia"/>
+        </w:rPr>
+        <w:t>Draw.io</w:t>
+      </w:r>
+    </w:p>
+    <w:p>
+      <w:pPr>
+        <w:rPr>
+          <w:rFonts w:eastAsiaTheme="minorEastAsia"/>
+        </w:rPr>
+      </w:pPr>
+      <w:r>
+        <w:rPr>
+          <w:rFonts w:eastAsiaTheme="minorEastAsia"/>
+          <w:noProof/>
+        </w:rPr>
+        <w:drawing>
+          <wp:anchor distT="0" distB="0" distL="114300" distR="114300" simplePos="0" relativeHeight="251717632" behindDoc="0" locked="0" layoutInCell="1" allowOverlap="1" wp14:anchorId="0B94A138" wp14:editId="1307B34A">
+            <wp:simplePos x="0" y="0"/>
+            <wp:positionH relativeFrom="column">
+              <wp:posOffset>3175</wp:posOffset>
+            </wp:positionH>
+            <wp:positionV relativeFrom="paragraph">
+              <wp:posOffset>201930</wp:posOffset>
+            </wp:positionV>
+            <wp:extent cx="2582545" cy="1211580"/>
+            <wp:effectExtent l="0" t="0" r="8255" b="7620"/>
+            <wp:wrapSquare wrapText="bothSides"/>
+            <wp:docPr id="33" name="Immagine 33"/>
+            <wp:cNvGraphicFramePr>
+              <a:graphicFrameLocks xmlns:a="http://schemas.openxmlformats.org/drawingml/2006/main" noChangeAspect="1"/>
+            </wp:cNvGraphicFramePr>
+            <a:graphic xmlns:a="http://schemas.openxmlformats.org/drawingml/2006/main">
+              <a:graphicData uri="http://schemas.openxmlformats.org/drawingml/2006/picture">
+                <pic:pic xmlns:pic="http://schemas.openxmlformats.org/drawingml/2006/picture">
+                  <pic:nvPicPr>
+                    <pic:cNvPr id="1" name=""/>
+                    <pic:cNvPicPr/>
+                  </pic:nvPicPr>
+                  <pic:blipFill>
+                    <a:blip r:embed="rId32"/>
+                    <a:stretch>
+                      <a:fillRect/>
+                    </a:stretch>
+                  </pic:blipFill>
+                  <pic:spPr>
+                    <a:xfrm>
+                      <a:off x="0" y="0"/>
+                      <a:ext cx="2582545" cy="1211580"/>
+                    </a:xfrm>
+                    <a:prstGeom prst="rect">
+                      <a:avLst/>
+                    </a:prstGeom>
+                  </pic:spPr>
+                </pic:pic>
+              </a:graphicData>
+            </a:graphic>
+            <wp14:sizeRelH relativeFrom="margin">
+              <wp14:pctWidth>0</wp14:pctWidth>
+            </wp14:sizeRelH>
+            <wp14:sizeRelV relativeFrom="margin">
+              <wp14:pctHeight>0</wp14:pctHeight>
+            </wp14:sizeRelV>
+          </wp:anchor>
+        </w:drawing>
+      </w:r>
+      <w:r>
+        <w:rPr>
+          <w:rFonts w:eastAsiaTheme="minorEastAsia"/>
+        </w:rPr>
+        <w:drawing>
+          <wp:anchor distT="0" distB="0" distL="114300" distR="114300" simplePos="0" relativeHeight="251752448" behindDoc="0" locked="0" layoutInCell="1" allowOverlap="1" wp14:anchorId="7167B210" wp14:editId="1E1630AD">
+            <wp:simplePos x="0" y="0"/>
+            <wp:positionH relativeFrom="column">
+              <wp:posOffset>2656840</wp:posOffset>
+            </wp:positionH>
+            <wp:positionV relativeFrom="paragraph">
+              <wp:posOffset>204470</wp:posOffset>
+            </wp:positionV>
+            <wp:extent cx="3959225" cy="1783080"/>
+            <wp:effectExtent l="0" t="0" r="3175" b="7620"/>
+            <wp:wrapSquare wrapText="bothSides"/>
+            <wp:docPr id="49" name="Immagine 49"/>
+            <wp:cNvGraphicFramePr>
+              <a:graphicFrameLocks xmlns:a="http://schemas.openxmlformats.org/drawingml/2006/main" noChangeAspect="1"/>
+            </wp:cNvGraphicFramePr>
+            <a:graphic xmlns:a="http://schemas.openxmlformats.org/drawingml/2006/main">
+              <a:graphicData uri="http://schemas.openxmlformats.org/drawingml/2006/picture">
+                <pic:pic xmlns:pic="http://schemas.openxmlformats.org/drawingml/2006/picture">
+                  <pic:nvPicPr>
+                    <pic:cNvPr id="1" name=""/>
+                    <pic:cNvPicPr/>
+                  </pic:nvPicPr>
+                  <pic:blipFill>
+                    <a:blip r:embed="rId33"/>
+                    <a:stretch>
+                      <a:fillRect/>
+                    </a:stretch>
+                  </pic:blipFill>
+                  <pic:spPr>
+                    <a:xfrm>
+                      <a:off x="0" y="0"/>
+                      <a:ext cx="3959225" cy="1783080"/>
+                    </a:xfrm>
+                    <a:prstGeom prst="rect">
+                      <a:avLst/>
+                    </a:prstGeom>
+                  </pic:spPr>
+                </pic:pic>
+              </a:graphicData>
+            </a:graphic>
+            <wp14:sizeRelH relativeFrom="margin">
+              <wp14:pctWidth>0</wp14:pctWidth>
+            </wp14:sizeRelH>
+            <wp14:sizeRelV relativeFrom="margin">
+              <wp14:pctHeight>0</wp14:pctHeight>
+            </wp14:sizeRelV>
+          </wp:anchor>
+        </w:drawing>
+      </w:r>
+      <w:r>
+        <w:rPr>
+          <w:rFonts w:eastAsiaTheme="minorEastAsia"/>
+        </w:rPr>
+        <w:t>Per esempio, proviamo a modellare la classe Movie</w:t>
+      </w:r>
+      <w:r>
+        <w:rPr>
+          <w:rFonts w:eastAsiaTheme="minorEastAsia"/>
+        </w:rPr>
+        <w:t xml:space="preserve"> (nel modo che si vede</w:t>
+      </w:r>
+      <w:r>
+        <w:rPr>
+          <w:rFonts w:eastAsiaTheme="minorEastAsia"/>
+        </w:rPr>
+        <w:t xml:space="preserve"> sotto e a lato, come idea</w:t>
+      </w:r>
+      <w:r>
+        <w:rPr>
+          <w:rFonts w:eastAsiaTheme="minorEastAsia"/>
+        </w:rPr>
+        <w:t>):</w:t>
+      </w:r>
+    </w:p>
+    <w:p>
+      <w:pPr>
+        <w:rPr>
+          <w:rFonts w:eastAsiaTheme="minorEastAsia"/>
+        </w:rPr>
+      </w:pPr>
+    </w:p>
+    <w:p>
+      <w:pPr>
+        <w:rPr>
+          <w:rFonts w:eastAsiaTheme="minorEastAsia"/>
+        </w:rPr>
+      </w:pPr>
+    </w:p>
+    <w:p>
+      <w:pPr>
+        <w:rPr>
+          <w:rFonts w:eastAsiaTheme="minorEastAsia"/>
+        </w:rPr>
+      </w:pPr>
+    </w:p>
+    <w:p>
+      <w:r>
+        <w:rPr>
+          <w:rFonts w:eastAsiaTheme="minorEastAsia"/>
+        </w:rPr>
+        <w:lastRenderedPageBreak/>
+        <w:t>Gli attributi sono caratteristiche struttural</w:t>
+      </w:r>
+      <w:r>
+        <w:rPr>
+          <w:rFonts w:eastAsiaTheme="minorEastAsia"/>
+        </w:rPr>
+        <w:t>i</w:t>
+      </w:r>
+      <w:r>
+        <w:rPr>
+          <w:rFonts w:eastAsiaTheme="minorEastAsia"/>
+        </w:rPr>
+        <w:t xml:space="preserve">, ciascuno con una visibilità. L’associazione è rappresentata da una </w:t>
+      </w:r>
+      <w:r>
+        <w:t>linea continua e orientata fra due classi e viene rappresentata la molteplicità; quindi, quanti oggetti possono far parte dell’associazione 1, 0..1, 0..*, *,… spesso interscambiabile con un attributo.</w:t>
+      </w:r>
+    </w:p>
+    <w:p>
+      <w:r>
+        <w:t>Ciò dipende dal contesto; ad esempio in quello che segue, la persona ha una sola città di nascita e dunque la molteplicità è uno.</w:t>
+      </w:r>
+    </w:p>
+    <w:p>
+      <w:r>
+        <w:drawing>
+          <wp:anchor distT="0" distB="0" distL="114300" distR="114300" simplePos="0" relativeHeight="251754496" behindDoc="0" locked="0" layoutInCell="1" allowOverlap="1" wp14:anchorId="6AAA1A0F" wp14:editId="03DFF3C2">
+            <wp:simplePos x="0" y="0"/>
+            <wp:positionH relativeFrom="column">
+              <wp:posOffset>-3810</wp:posOffset>
+            </wp:positionH>
+            <wp:positionV relativeFrom="paragraph">
+              <wp:posOffset>38100</wp:posOffset>
+            </wp:positionV>
+            <wp:extent cx="2895600" cy="586105"/>
+            <wp:effectExtent l="0" t="0" r="0" b="4445"/>
+            <wp:wrapSquare wrapText="bothSides"/>
+            <wp:docPr id="50" name="Immagine 50" descr="Immagine che contiene tavolo&#10;&#10;Descrizione generata automaticamente"/>
+            <wp:cNvGraphicFramePr>
+              <a:graphicFrameLocks xmlns:a="http://schemas.openxmlformats.org/drawingml/2006/main" noChangeAspect="1"/>
+            </wp:cNvGraphicFramePr>
+            <a:graphic xmlns:a="http://schemas.openxmlformats.org/drawingml/2006/main">
+              <a:graphicData uri="http://schemas.openxmlformats.org/drawingml/2006/picture">
+                <pic:pic xmlns:pic="http://schemas.openxmlformats.org/drawingml/2006/picture">
+                  <pic:nvPicPr>
+                    <pic:cNvPr id="50" name="Immagine 50" descr="Immagine che contiene tavolo&#10;&#10;Descrizione generata automaticamente"/>
+                    <pic:cNvPicPr/>
+                  </pic:nvPicPr>
+                  <pic:blipFill>
+                    <a:blip r:embed="rId34"/>
+                    <a:stretch>
+                      <a:fillRect/>
+                    </a:stretch>
+                  </pic:blipFill>
+                  <pic:spPr>
+                    <a:xfrm>
+                      <a:off x="0" y="0"/>
+                      <a:ext cx="2895600" cy="586105"/>
+                    </a:xfrm>
+                    <a:prstGeom prst="rect">
+                      <a:avLst/>
+                    </a:prstGeom>
+                  </pic:spPr>
+                </pic:pic>
+              </a:graphicData>
+            </a:graphic>
+            <wp14:sizeRelH relativeFrom="margin">
+              <wp14:pctWidth>0</wp14:pctWidth>
+            </wp14:sizeRelH>
+            <wp14:sizeRelV relativeFrom="margin">
+              <wp14:pctHeight>0</wp14:pctHeight>
+            </wp14:sizeRelV>
+          </wp:anchor>
+        </w:drawing>
+      </w:r>
+    </w:p>
+    <w:p/>
+    <w:p/>
+    <w:p/>
+    <w:p>
+      <w:r>
+        <w:rPr>
+          <w:rFonts w:eastAsiaTheme="minorEastAsia"/>
+          <w:noProof/>
+        </w:rPr>
+        <w:drawing>
+          <wp:anchor distT="0" distB="0" distL="114300" distR="114300" simplePos="0" relativeHeight="251734016" behindDoc="0" locked="0" layoutInCell="1" allowOverlap="1" wp14:anchorId="6C804D13" wp14:editId="0F3621D1">
+            <wp:simplePos x="0" y="0"/>
+            <wp:positionH relativeFrom="column">
+              <wp:posOffset>-3810</wp:posOffset>
+            </wp:positionH>
+            <wp:positionV relativeFrom="paragraph">
+              <wp:posOffset>171450</wp:posOffset>
+            </wp:positionV>
+            <wp:extent cx="3733800" cy="1314450"/>
+            <wp:effectExtent l="0" t="0" r="0" b="0"/>
+            <wp:wrapSquare wrapText="bothSides"/>
+            <wp:docPr id="41" name="Immagine 41" descr="Immagine che contiene tavolo&#10;&#10;Descrizione generata automaticamente"/>
+            <wp:cNvGraphicFramePr>
+              <a:graphicFrameLocks xmlns:a="http://schemas.openxmlformats.org/drawingml/2006/main" noChangeAspect="1"/>
+            </wp:cNvGraphicFramePr>
+            <a:graphic xmlns:a="http://schemas.openxmlformats.org/drawingml/2006/main">
+              <a:graphicData uri="http://schemas.openxmlformats.org/drawingml/2006/picture">
+                <pic:pic xmlns:pic="http://schemas.openxmlformats.org/drawingml/2006/picture">
+                  <pic:nvPicPr>
+                    <pic:cNvPr id="41" name="Immagine 41" descr="Immagine che contiene tavolo&#10;&#10;Descrizione generata automaticamente"/>
+                    <pic:cNvPicPr/>
+                  </pic:nvPicPr>
+                  <pic:blipFill>
+                    <a:blip r:embed="rId35"/>
+                    <a:stretch>
+                      <a:fillRect/>
+                    </a:stretch>
+                  </pic:blipFill>
+                  <pic:spPr>
+                    <a:xfrm>
+                      <a:off x="0" y="0"/>
+                      <a:ext cx="3733800" cy="1314450"/>
+                    </a:xfrm>
+                    <a:prstGeom prst="rect">
+                      <a:avLst/>
+                    </a:prstGeom>
+                  </pic:spPr>
+                </pic:pic>
+              </a:graphicData>
+            </a:graphic>
+            <wp14:sizeRelH relativeFrom="margin">
+              <wp14:pctWidth>0</wp14:pctWidth>
+            </wp14:sizeRelH>
+            <wp14:sizeRelV relativeFrom="margin">
+              <wp14:pctHeight>0</wp14:pctHeight>
+            </wp14:sizeRelV>
+          </wp:anchor>
+        </w:drawing>
+      </w:r>
+      <w:r>
+        <w:t>Essi hanno una certa visibilità:</w:t>
+      </w:r>
+    </w:p>
+    <w:p>
+      <w:pPr>
+        <w:rPr>
+          <w:rFonts w:eastAsiaTheme="minorEastAsia"/>
+        </w:rPr>
+      </w:pPr>
+    </w:p>
+    <w:p>
+      <w:pPr>
+        <w:rPr>
+          <w:rFonts w:eastAsiaTheme="minorEastAsia"/>
+        </w:rPr>
+      </w:pPr>
+    </w:p>
+    <w:p>
+      <w:pPr>
+        <w:rPr>
+          <w:rFonts w:eastAsiaTheme="minorEastAsia"/>
+        </w:rPr>
+      </w:pPr>
+    </w:p>
+    <w:p>
+      <w:pPr>
+        <w:rPr>
+          <w:rFonts w:eastAsiaTheme="minorEastAsia"/>
+        </w:rPr>
+      </w:pPr>
+    </w:p>
+    <w:p>
+      <w:pPr>
+        <w:rPr>
+          <w:rFonts w:eastAsiaTheme="minorEastAsia"/>
+        </w:rPr>
+      </w:pPr>
+    </w:p>
+    <w:p>
+      <w:pPr>
+        <w:rPr>
+          <w:rFonts w:eastAsiaTheme="minorEastAsia"/>
+        </w:rPr>
+      </w:pPr>
+    </w:p>
+    <w:p>
+      <w:pPr>
+        <w:rPr>
+          <w:rFonts w:eastAsiaTheme="minorEastAsia"/>
+        </w:rPr>
+      </w:pPr>
+    </w:p>
+    <w:p>
+      <w:pPr>
+        <w:rPr>
+          <w:rFonts w:eastAsiaTheme="minorEastAsia"/>
+        </w:rPr>
+      </w:pPr>
+    </w:p>
+    <w:p>
+      <w:pPr>
+        <w:rPr>
+          <w:rFonts w:eastAsiaTheme="minorEastAsia"/>
+        </w:rPr>
+      </w:pPr>
+      <w:r>
+        <w:rPr>
+          <w:rFonts w:eastAsiaTheme="minorEastAsia"/>
+        </w:rPr>
+        <w:t xml:space="preserve">Per esempio, vogliamo inserire le </w:t>
+      </w:r>
+      <w:r>
+        <w:rPr>
+          <w:rFonts w:eastAsiaTheme="minorEastAsia"/>
+          <w:i/>
+          <w:iCs/>
+        </w:rPr>
+        <w:t>molteplicità</w:t>
+      </w:r>
+      <w:r>
+        <w:rPr>
+          <w:rFonts w:eastAsiaTheme="minorEastAsia"/>
+        </w:rPr>
+        <w:t xml:space="preserve"> degli attributi, utile per le validazioni, tale da poter tracciare visualmente le dipendenze (nel nostro caso, Movie che dipende da Actor).</w:t>
+      </w:r>
+    </w:p>
+    <w:p>
+      <w:pPr>
+        <w:rPr>
+          <w:rFonts w:eastAsiaTheme="minorEastAsia"/>
+        </w:rPr>
+      </w:pPr>
+      <w:r>
+        <w:rPr>
+          <w:rFonts w:eastAsiaTheme="minorEastAsia"/>
+        </w:rPr>
+        <w:t>Graficamente, per ora:</w:t>
+      </w:r>
+    </w:p>
+    <w:p>
+      <w:pPr>
+        <w:rPr>
+          <w:rFonts w:eastAsiaTheme="minorEastAsia"/>
+        </w:rPr>
+      </w:pPr>
+      <w:r>
+        <w:rPr>
+          <w:rFonts w:eastAsiaTheme="minorEastAsia"/>
+          <w:noProof/>
+        </w:rPr>
+        <w:drawing>
+          <wp:anchor distT="0" distB="0" distL="114300" distR="114300" simplePos="0" relativeHeight="251719680" behindDoc="0" locked="0" layoutInCell="1" allowOverlap="1" wp14:anchorId="32D2A773" wp14:editId="1E288CFE">
+            <wp:simplePos x="0" y="0"/>
+            <wp:positionH relativeFrom="column">
+              <wp:posOffset>-3810</wp:posOffset>
+            </wp:positionH>
+            <wp:positionV relativeFrom="paragraph">
+              <wp:posOffset>14605</wp:posOffset>
+            </wp:positionV>
+            <wp:extent cx="3619500" cy="976630"/>
+            <wp:effectExtent l="0" t="0" r="0" b="0"/>
+            <wp:wrapSquare wrapText="bothSides"/>
+            <wp:docPr id="34" name="Immagine 34"/>
+            <wp:cNvGraphicFramePr>
+              <a:graphicFrameLocks xmlns:a="http://schemas.openxmlformats.org/drawingml/2006/main" noChangeAspect="1"/>
+            </wp:cNvGraphicFramePr>
+            <a:graphic xmlns:a="http://schemas.openxmlformats.org/drawingml/2006/main">
+              <a:graphicData uri="http://schemas.openxmlformats.org/drawingml/2006/picture">
+                <pic:pic xmlns:pic="http://schemas.openxmlformats.org/drawingml/2006/picture">
+                  <pic:nvPicPr>
+                    <pic:cNvPr id="1" name=""/>
+                    <pic:cNvPicPr/>
+                  </pic:nvPicPr>
+                  <pic:blipFill>
+                    <a:blip r:embed="rId36"/>
+                    <a:stretch>
+                      <a:fillRect/>
+                    </a:stretch>
+                  </pic:blipFill>
+                  <pic:spPr>
+                    <a:xfrm>
+                      <a:off x="0" y="0"/>
+                      <a:ext cx="3619500" cy="976630"/>
+                    </a:xfrm>
+                    <a:prstGeom prst="rect">
+                      <a:avLst/>
+                    </a:prstGeom>
+                  </pic:spPr>
+                </pic:pic>
+              </a:graphicData>
+            </a:graphic>
+            <wp14:sizeRelH relativeFrom="margin">
+              <wp14:pctWidth>0</wp14:pctWidth>
+            </wp14:sizeRelH>
+            <wp14:sizeRelV relativeFrom="margin">
+              <wp14:pctHeight>0</wp14:pctHeight>
+            </wp14:sizeRelV>
+          </wp:anchor>
+        </w:drawing>
+      </w:r>
+    </w:p>
+    <w:p>
+      <w:pPr>
+        <w:rPr>
+          <w:rFonts w:eastAsiaTheme="minorEastAsia"/>
+        </w:rPr>
+      </w:pPr>
+    </w:p>
+    <w:p>
+      <w:pPr>
+        <w:rPr>
+          <w:rFonts w:eastAsiaTheme="minorEastAsia"/>
+        </w:rPr>
+      </w:pPr>
+    </w:p>
+    <w:p>
+      <w:pPr>
+        <w:rPr>
+          <w:rFonts w:eastAsiaTheme="minorEastAsia"/>
+        </w:rPr>
+      </w:pPr>
+    </w:p>
+    <w:p>
+      <w:pPr>
+        <w:rPr>
+          <w:rFonts w:eastAsiaTheme="minorEastAsia"/>
+        </w:rPr>
+      </w:pPr>
+    </w:p>
+    <w:p>
+      <w:pPr>
+        <w:rPr>
+          <w:rFonts w:eastAsiaTheme="minorEastAsia"/>
+        </w:rPr>
+      </w:pPr>
+    </w:p>
+    <w:p>
+      <w:pPr>
+        <w:rPr>
+          <w:rFonts w:eastAsiaTheme="minorEastAsia"/>
+          <w:i/>
+          <w:iCs/>
+        </w:rPr>
+      </w:pPr>
+      <w:r>
+        <w:rPr>
+          <w:rFonts w:eastAsiaTheme="minorEastAsia"/>
+        </w:rPr>
+        <w:t xml:space="preserve">Gli attributi/metodi vengono chiamati </w:t>
+      </w:r>
+      <w:r>
+        <w:rPr>
+          <w:rFonts w:eastAsiaTheme="minorEastAsia"/>
+          <w:i/>
+          <w:iCs/>
+        </w:rPr>
+        <w:t>propertie</w:t>
+      </w:r>
+      <w:r>
+        <w:rPr>
+          <w:rFonts w:eastAsiaTheme="minorEastAsia"/>
+          <w:i/>
+          <w:iCs/>
+        </w:rPr>
+        <w:t>s</w:t>
+      </w:r>
+      <w:r>
+        <w:rPr>
+          <w:rFonts w:eastAsiaTheme="minorEastAsia"/>
+          <w:i/>
+          <w:iCs/>
+        </w:rPr>
+        <w:t xml:space="preserve"> </w:t>
+      </w:r>
+      <w:r>
+        <w:rPr>
+          <w:rFonts w:eastAsiaTheme="minorEastAsia"/>
+        </w:rPr>
+        <w:t>(perché definiscono proprietà aggiuntive)</w:t>
+      </w:r>
+      <w:r>
+        <w:rPr>
+          <w:rFonts w:eastAsiaTheme="minorEastAsia"/>
+        </w:rPr>
+        <w:t xml:space="preserve">. </w:t>
+      </w:r>
+      <w:r>
+        <w:rPr>
+          <w:rFonts w:eastAsiaTheme="minorEastAsia"/>
+        </w:rPr>
+        <w:t xml:space="preserve">Per questo, vengono definiti come privati/membri di classe; in aggiunta, per convenzione, possiamo avere dei metodi </w:t>
+      </w:r>
+      <w:r>
+        <w:rPr>
+          <w:rFonts w:eastAsiaTheme="minorEastAsia"/>
+          <w:i/>
+          <w:iCs/>
+        </w:rPr>
+        <w:t xml:space="preserve">getter </w:t>
+      </w:r>
+      <w:r>
+        <w:rPr>
+          <w:rFonts w:eastAsiaTheme="minorEastAsia"/>
+        </w:rPr>
+        <w:t xml:space="preserve">e </w:t>
+      </w:r>
+      <w:r>
+        <w:rPr>
+          <w:rFonts w:eastAsiaTheme="minorEastAsia"/>
+          <w:i/>
+          <w:iCs/>
+        </w:rPr>
+        <w:t>setter</w:t>
+      </w:r>
+      <w:r>
+        <w:rPr>
+          <w:rFonts w:eastAsiaTheme="minorEastAsia"/>
+        </w:rPr>
+        <w:t xml:space="preserve"> per ogni attributo.  </w:t>
+      </w:r>
+    </w:p>
+    <w:p>
+      <w:pPr>
+        <w:rPr>
+          <w:rFonts w:eastAsiaTheme="minorEastAsia"/>
+        </w:rPr>
+      </w:pPr>
+      <w:r>
+        <w:rPr>
+          <w:rFonts w:eastAsiaTheme="minorEastAsia"/>
+          <w:i/>
+          <w:iCs/>
+        </w:rPr>
+        <w:t>In</w:t>
+      </w:r>
+      <w:r>
+        <w:rPr>
+          <w:rFonts w:eastAsiaTheme="minorEastAsia"/>
+        </w:rPr>
+        <w:t>: Attributo viene letto</w:t>
+      </w:r>
+    </w:p>
+    <w:p>
+      <w:pPr>
+        <w:rPr>
+          <w:rFonts w:eastAsiaTheme="minorEastAsia"/>
+        </w:rPr>
+      </w:pPr>
+      <w:r>
+        <w:rPr>
+          <w:rFonts w:eastAsiaTheme="minorEastAsia"/>
+          <w:i/>
+          <w:iCs/>
+        </w:rPr>
+        <w:t>Out:</w:t>
+      </w:r>
+      <w:r>
+        <w:rPr>
+          <w:rFonts w:eastAsiaTheme="minorEastAsia"/>
+        </w:rPr>
+        <w:t xml:space="preserve"> Attributo viene letto e modificato (</w:t>
+      </w:r>
+      <w:r>
+        <w:rPr>
+          <w:rFonts w:eastAsiaTheme="minorEastAsia"/>
+          <w:i/>
+          <w:iCs/>
+        </w:rPr>
+        <w:t>è più prone to error</w:t>
+      </w:r>
+      <w:r>
+        <w:rPr>
+          <w:rFonts w:eastAsiaTheme="minorEastAsia"/>
+        </w:rPr>
+        <w:t>, tale da generare più facilmente bug)</w:t>
+      </w:r>
+    </w:p>
+    <w:p>
+      <w:pPr>
+        <w:rPr>
+          <w:rFonts w:eastAsiaTheme="minorEastAsia"/>
+        </w:rPr>
+      </w:pPr>
+    </w:p>
+    <w:p>
+      <w:pPr>
+        <w:rPr>
+          <w:rFonts w:eastAsiaTheme="minorEastAsia"/>
+        </w:rPr>
+      </w:pPr>
+      <w:r>
+        <w:rPr>
+          <w:rFonts w:eastAsiaTheme="minorEastAsia"/>
+        </w:rPr>
+        <w:t xml:space="preserve">Le associazioni vengono rese tramite un </w:t>
+      </w:r>
+      <w:r>
+        <w:rPr>
+          <w:rFonts w:eastAsiaTheme="minorEastAsia"/>
+          <w:i/>
+          <w:iCs/>
+        </w:rPr>
+        <w:t>nome</w:t>
+      </w:r>
+      <w:r>
+        <w:rPr>
+          <w:rFonts w:eastAsiaTheme="minorEastAsia"/>
+          <w:i/>
+          <w:iCs/>
+        </w:rPr>
+        <w:t xml:space="preserve"> </w:t>
+      </w:r>
+      <w:r>
+        <w:rPr>
+          <w:rFonts w:eastAsiaTheme="minorEastAsia"/>
+        </w:rPr>
+        <w:t>(meglio fare così piuttosto che etichettare con un verbo)</w:t>
+      </w:r>
+      <w:r>
+        <w:rPr>
+          <w:rFonts w:eastAsiaTheme="minorEastAsia"/>
+        </w:rPr>
+        <w:t xml:space="preserve"> ed è meglio evitare le associazioni bidirezionali.</w:t>
+      </w:r>
+    </w:p>
+    <w:p>
+      <w:pPr>
+        <w:rPr>
+          <w:rFonts w:eastAsiaTheme="minorEastAsia"/>
+        </w:rPr>
+      </w:pPr>
+      <w:r>
+        <w:rPr>
+          <w:rFonts w:eastAsiaTheme="minorEastAsia"/>
+          <w:noProof/>
+        </w:rPr>
+        <w:drawing>
+          <wp:anchor distT="0" distB="0" distL="114300" distR="114300" simplePos="0" relativeHeight="251721728" behindDoc="0" locked="0" layoutInCell="1" allowOverlap="1" wp14:anchorId="54518782" wp14:editId="6AB82ACB">
+            <wp:simplePos x="0" y="0"/>
+            <wp:positionH relativeFrom="column">
+              <wp:posOffset>-3810</wp:posOffset>
+            </wp:positionH>
+            <wp:positionV relativeFrom="paragraph">
+              <wp:posOffset>27940</wp:posOffset>
+            </wp:positionV>
+            <wp:extent cx="4305300" cy="1242695"/>
+            <wp:effectExtent l="0" t="0" r="0" b="0"/>
+            <wp:wrapSquare wrapText="bothSides"/>
+            <wp:docPr id="35" name="Immagine 35"/>
+            <wp:cNvGraphicFramePr>
+              <a:graphicFrameLocks xmlns:a="http://schemas.openxmlformats.org/drawingml/2006/main" noChangeAspect="1"/>
+            </wp:cNvGraphicFramePr>
+            <a:graphic xmlns:a="http://schemas.openxmlformats.org/drawingml/2006/main">
+              <a:graphicData uri="http://schemas.openxmlformats.org/drawingml/2006/picture">
+                <pic:pic xmlns:pic="http://schemas.openxmlformats.org/drawingml/2006/picture">
+                  <pic:nvPicPr>
+                    <pic:cNvPr id="1" name=""/>
+                    <pic:cNvPicPr/>
+                  </pic:nvPicPr>
+                  <pic:blipFill>
+                    <a:blip r:embed="rId37"/>
+                    <a:stretch>
+                      <a:fillRect/>
+                    </a:stretch>
+                  </pic:blipFill>
+                  <pic:spPr>
+                    <a:xfrm>
+                      <a:off x="0" y="0"/>
+                      <a:ext cx="4305300" cy="1242695"/>
+                    </a:xfrm>
+                    <a:prstGeom prst="rect">
+                      <a:avLst/>
+                    </a:prstGeom>
+                  </pic:spPr>
+                </pic:pic>
+              </a:graphicData>
+            </a:graphic>
+            <wp14:sizeRelH relativeFrom="margin">
+              <wp14:pctWidth>0</wp14:pctWidth>
+            </wp14:sizeRelH>
+            <wp14:sizeRelV relativeFrom="margin">
+              <wp14:pctHeight>0</wp14:pctHeight>
+            </wp14:sizeRelV>
+          </wp:anchor>
+        </w:drawing>
+      </w:r>
+    </w:p>
+    <w:p>
+      <w:pPr>
+        <w:rPr>
+          <w:rFonts w:eastAsiaTheme="minorEastAsia"/>
+        </w:rPr>
+      </w:pPr>
+    </w:p>
+    <w:p>
+      <w:pPr>
+        <w:rPr>
+          <w:rFonts w:eastAsiaTheme="minorEastAsia"/>
+        </w:rPr>
+      </w:pPr>
+    </w:p>
+    <w:p>
+      <w:pPr>
+        <w:rPr>
+          <w:rFonts w:eastAsiaTheme="minorEastAsia"/>
+        </w:rPr>
+      </w:pPr>
+    </w:p>
+    <w:p>
+      <w:pPr>
+        <w:rPr>
+          <w:rFonts w:eastAsiaTheme="minorEastAsia"/>
+        </w:rPr>
+      </w:pPr>
+    </w:p>
+    <w:p>
+      <w:pPr>
+        <w:rPr>
+          <w:rFonts w:eastAsiaTheme="minorEastAsia"/>
+        </w:rPr>
+      </w:pPr>
+    </w:p>
+    <w:p>
+      <w:pPr>
+        <w:rPr>
+          <w:rFonts w:eastAsiaTheme="minorEastAsia"/>
+        </w:rPr>
+      </w:pPr>
+    </w:p>
+    <w:p>
+      <w:pPr>
+        <w:rPr>
+          <w:rFonts w:eastAsiaTheme="minorEastAsia"/>
+        </w:rPr>
+      </w:pPr>
+    </w:p>
+    <w:p>
+      <w:pPr>
+        <w:tabs>
+          <w:tab w:val="left" w:pos="4184"/>
+        </w:tabs>
+        <w:rPr>
+          <w:rFonts w:eastAsiaTheme="minorEastAsia"/>
+        </w:rPr>
+      </w:pPr>
+      <w:r>
+        <w:rPr>
+          <w:rFonts w:eastAsiaTheme="minorEastAsia"/>
+        </w:rPr>
+        <w:t>Gli attori sono visibili una volta sola; come tale, viene definito statico (quando questo succede, sottolineiamo il metodo). In StarUML viene fatto nel menù a lato spuntando “isStatic”.</w:t>
+      </w:r>
+    </w:p>
+    <w:p>
+      <w:pPr>
+        <w:tabs>
+          <w:tab w:val="left" w:pos="4184"/>
+        </w:tabs>
+        <w:rPr>
+          <w:rFonts w:eastAsiaTheme="minorEastAsia"/>
+        </w:rPr>
+      </w:pPr>
+      <w:r>
+        <w:rPr>
+          <w:rFonts w:eastAsiaTheme="minorEastAsia"/>
+        </w:rPr>
+        <w:t xml:space="preserve">La classe Movie viene definita </w:t>
+      </w:r>
+      <w:r>
+        <w:rPr>
+          <w:rFonts w:eastAsiaTheme="minorEastAsia"/>
+          <w:i/>
+          <w:iCs/>
+        </w:rPr>
+        <w:t>final</w:t>
+      </w:r>
+      <w:r>
+        <w:rPr>
+          <w:rFonts w:eastAsiaTheme="minorEastAsia"/>
+        </w:rPr>
+        <w:t xml:space="preserve"> e sarebbe immutabile; tuttavia, estrapolando un qualsiasi oggetto dalla classe, si modifica. Inserendo un metodo </w:t>
+      </w:r>
+      <w:r>
+        <w:rPr>
+          <w:rFonts w:eastAsiaTheme="minorEastAsia"/>
+          <w:i/>
+          <w:iCs/>
+        </w:rPr>
+        <w:t>getActors()</w:t>
+      </w:r>
+      <w:r>
+        <w:rPr>
+          <w:rFonts w:eastAsiaTheme="minorEastAsia"/>
+        </w:rPr>
+        <w:t xml:space="preserve"> viene reso immutabile,</w:t>
+      </w:r>
+    </w:p>
+    <w:p>
+      <w:pPr>
+        <w:tabs>
+          <w:tab w:val="left" w:pos="4184"/>
+        </w:tabs>
+        <w:rPr>
+          <w:rFonts w:eastAsiaTheme="minorEastAsia"/>
+        </w:rPr>
+      </w:pPr>
+      <w:r>
+        <w:rPr>
+          <w:rFonts w:eastAsiaTheme="minorEastAsia"/>
+          <w:noProof/>
+        </w:rPr>
+        <w:drawing>
+          <wp:anchor distT="0" distB="0" distL="114300" distR="114300" simplePos="0" relativeHeight="251723776" behindDoc="0" locked="0" layoutInCell="1" allowOverlap="1" wp14:anchorId="2F567E58" wp14:editId="668ADDFB">
+            <wp:simplePos x="0" y="0"/>
+            <wp:positionH relativeFrom="column">
+              <wp:posOffset>-11430</wp:posOffset>
+            </wp:positionH>
+            <wp:positionV relativeFrom="paragraph">
+              <wp:posOffset>22225</wp:posOffset>
+            </wp:positionV>
+            <wp:extent cx="3741420" cy="993775"/>
+            <wp:effectExtent l="0" t="0" r="0" b="0"/>
+            <wp:wrapSquare wrapText="bothSides"/>
+            <wp:docPr id="36" name="Immagine 36" descr="Immagine che contiene tavolo&#10;&#10;Descrizione generata automaticamente"/>
+            <wp:cNvGraphicFramePr>
+              <a:graphicFrameLocks xmlns:a="http://schemas.openxmlformats.org/drawingml/2006/main" noChangeAspect="1"/>
+            </wp:cNvGraphicFramePr>
+            <a:graphic xmlns:a="http://schemas.openxmlformats.org/drawingml/2006/main">
+              <a:graphicData uri="http://schemas.openxmlformats.org/drawingml/2006/picture">
+                <pic:pic xmlns:pic="http://schemas.openxmlformats.org/drawingml/2006/picture">
+                  <pic:nvPicPr>
+                    <pic:cNvPr id="36" name="Immagine 36" descr="Immagine che contiene tavolo&#10;&#10;Descrizione generata automaticamente"/>
+                    <pic:cNvPicPr/>
+                  </pic:nvPicPr>
+                  <pic:blipFill>
+                    <a:blip r:embed="rId38"/>
+                    <a:stretch>
+                      <a:fillRect/>
+                    </a:stretch>
+                  </pic:blipFill>
+                  <pic:spPr>
+                    <a:xfrm>
+                      <a:off x="0" y="0"/>
+                      <a:ext cx="3741420" cy="993775"/>
+                    </a:xfrm>
+                    <a:prstGeom prst="rect">
+                      <a:avLst/>
+                    </a:prstGeom>
+                  </pic:spPr>
+                </pic:pic>
+              </a:graphicData>
+            </a:graphic>
+            <wp14:sizeRelH relativeFrom="margin">
+              <wp14:pctWidth>0</wp14:pctWidth>
+            </wp14:sizeRelH>
+            <wp14:sizeRelV relativeFrom="margin">
+              <wp14:pctHeight>0</wp14:pctHeight>
+            </wp14:sizeRelV>
+          </wp:anchor>
+        </w:drawing>
+      </w:r>
+    </w:p>
+    <w:p>
+      <w:pPr>
+        <w:rPr>
+          <w:rFonts w:eastAsiaTheme="minorEastAsia"/>
+        </w:rPr>
+      </w:pPr>
+    </w:p>
+    <w:p>
+      <w:pPr>
+        <w:rPr>
+          <w:rFonts w:eastAsiaTheme="minorEastAsia"/>
+        </w:rPr>
+      </w:pPr>
+    </w:p>
+    <w:p>
+      <w:pPr>
+        <w:rPr>
+          <w:rFonts w:eastAsiaTheme="minorEastAsia"/>
+        </w:rPr>
+      </w:pPr>
+    </w:p>
+    <w:p>
+      <w:pPr>
+        <w:rPr>
+          <w:rFonts w:eastAsiaTheme="minorEastAsia"/>
+        </w:rPr>
+      </w:pPr>
+    </w:p>
+    <w:p>
+      <w:pPr>
+        <w:rPr>
+          <w:rFonts w:eastAsiaTheme="minorEastAsia"/>
+        </w:rPr>
+      </w:pPr>
+    </w:p>
+    <w:p>
+      <w:pPr>
+        <w:rPr>
+          <w:rFonts w:eastAsiaTheme="minorEastAsia"/>
+        </w:rPr>
+      </w:pPr>
+      <w:r>
+        <w:rPr>
+          <w:rFonts w:eastAsiaTheme="minorEastAsia"/>
+        </w:rPr>
+        <w:lastRenderedPageBreak/>
+        <w:t>Un esempio migliore di come vengano rese classi e relative proprietà segue:</w:t>
+      </w:r>
+    </w:p>
+    <w:p>
+      <w:pPr>
+        <w:rPr>
+          <w:rFonts w:eastAsiaTheme="minorEastAsia"/>
+        </w:rPr>
+      </w:pPr>
+      <w:r>
+        <w:rPr>
+          <w:rFonts w:eastAsiaTheme="minorEastAsia"/>
+        </w:rPr>
+        <w:drawing>
+          <wp:anchor distT="0" distB="0" distL="114300" distR="114300" simplePos="0" relativeHeight="251756544" behindDoc="0" locked="0" layoutInCell="1" allowOverlap="1" wp14:anchorId="328A7D6F" wp14:editId="21FE859D">
+            <wp:simplePos x="0" y="0"/>
+            <wp:positionH relativeFrom="column">
+              <wp:posOffset>-3810</wp:posOffset>
+            </wp:positionH>
+            <wp:positionV relativeFrom="paragraph">
+              <wp:posOffset>11430</wp:posOffset>
+            </wp:positionV>
+            <wp:extent cx="4511040" cy="2109470"/>
+            <wp:effectExtent l="0" t="0" r="3810" b="5080"/>
+            <wp:wrapSquare wrapText="bothSides"/>
+            <wp:docPr id="51" name="Immagine 51"/>
+            <wp:cNvGraphicFramePr>
+              <a:graphicFrameLocks xmlns:a="http://schemas.openxmlformats.org/drawingml/2006/main" noChangeAspect="1"/>
+            </wp:cNvGraphicFramePr>
+            <a:graphic xmlns:a="http://schemas.openxmlformats.org/drawingml/2006/main">
+              <a:graphicData uri="http://schemas.openxmlformats.org/drawingml/2006/picture">
+                <pic:pic xmlns:pic="http://schemas.openxmlformats.org/drawingml/2006/picture">
+                  <pic:nvPicPr>
+                    <pic:cNvPr id="1" name=""/>
+                    <pic:cNvPicPr/>
+                  </pic:nvPicPr>
+                  <pic:blipFill>
+                    <a:blip r:embed="rId39"/>
+                    <a:stretch>
+                      <a:fillRect/>
+                    </a:stretch>
+                  </pic:blipFill>
+                  <pic:spPr>
+                    <a:xfrm>
+                      <a:off x="0" y="0"/>
+                      <a:ext cx="4511040" cy="2109470"/>
+                    </a:xfrm>
+                    <a:prstGeom prst="rect">
+                      <a:avLst/>
+                    </a:prstGeom>
+                  </pic:spPr>
+                </pic:pic>
+              </a:graphicData>
+            </a:graphic>
+            <wp14:sizeRelH relativeFrom="margin">
+              <wp14:pctWidth>0</wp14:pctWidth>
+            </wp14:sizeRelH>
+            <wp14:sizeRelV relativeFrom="margin">
+              <wp14:pctHeight>0</wp14:pctHeight>
+            </wp14:sizeRelV>
+          </wp:anchor>
+        </w:drawing>
+      </w:r>
+    </w:p>
+    <w:p>
+      <w:pPr>
+        <w:rPr>
+          <w:rFonts w:eastAsiaTheme="minorEastAsia"/>
+        </w:rPr>
+      </w:pPr>
+    </w:p>
+    <w:p>
+      <w:pPr>
+        <w:rPr>
+          <w:rFonts w:eastAsiaTheme="minorEastAsia"/>
+        </w:rPr>
+      </w:pPr>
+    </w:p>
+    <w:p>
+      <w:pPr>
+        <w:rPr>
+          <w:rFonts w:eastAsiaTheme="minorEastAsia"/>
+        </w:rPr>
+      </w:pPr>
+    </w:p>
+    <w:p>
+      <w:pPr>
+        <w:rPr>
+          <w:rFonts w:eastAsiaTheme="minorEastAsia"/>
+        </w:rPr>
+      </w:pPr>
+    </w:p>
+    <w:p>
+      <w:pPr>
+        <w:rPr>
+          <w:rFonts w:eastAsiaTheme="minorEastAsia"/>
+        </w:rPr>
+      </w:pPr>
+    </w:p>
+    <w:p>
+      <w:pPr>
+        <w:rPr>
+          <w:rFonts w:eastAsiaTheme="minorEastAsia"/>
+        </w:rPr>
+      </w:pPr>
+    </w:p>
+    <w:p>
+      <w:pPr>
+        <w:rPr>
+          <w:rFonts w:eastAsiaTheme="minorEastAsia"/>
+        </w:rPr>
+      </w:pPr>
+    </w:p>
+    <w:p>
+      <w:pPr>
+        <w:rPr>
+          <w:rFonts w:eastAsiaTheme="minorEastAsia"/>
+        </w:rPr>
+      </w:pPr>
+    </w:p>
+    <w:p>
+      <w:pPr>
+        <w:rPr>
+          <w:rFonts w:eastAsiaTheme="minorEastAsia"/>
+        </w:rPr>
+      </w:pPr>
+    </w:p>
+    <w:p>
+      <w:pPr>
+        <w:rPr>
+          <w:rFonts w:eastAsiaTheme="minorEastAsia"/>
+        </w:rPr>
+      </w:pPr>
+    </w:p>
+    <w:p>
+      <w:pPr>
+        <w:rPr>
+          <w:rFonts w:eastAsiaTheme="minorEastAsia"/>
+        </w:rPr>
+      </w:pPr>
+    </w:p>
+    <w:p>
+      <w:pPr>
+        <w:rPr>
+          <w:rFonts w:eastAsiaTheme="minorEastAsia"/>
+        </w:rPr>
+      </w:pPr>
+    </w:p>
+    <w:p>
+      <w:pPr>
+        <w:rPr>
+          <w:rFonts w:eastAsiaTheme="minorEastAsia"/>
+        </w:rPr>
+      </w:pPr>
+      <w:r>
+        <w:rPr>
+          <w:rFonts w:eastAsiaTheme="minorEastAsia"/>
+        </w:rPr>
+        <w:t xml:space="preserve">Vengono definite </w:t>
+      </w:r>
+      <w:r>
+        <w:rPr>
+          <w:rFonts w:eastAsiaTheme="minorEastAsia"/>
+          <w:i/>
+          <w:iCs/>
+        </w:rPr>
+        <w:t>operazioni</w:t>
+      </w:r>
+      <w:r>
+        <w:rPr>
+          <w:rFonts w:eastAsiaTheme="minorEastAsia"/>
+        </w:rPr>
+        <w:t xml:space="preserve"> le azioni che la classe sa eseguire (comportamento) oppure un </w:t>
+      </w:r>
+      <w:r>
+        <w:rPr>
+          <w:rFonts w:eastAsiaTheme="minorEastAsia"/>
+          <w:i/>
+          <w:iCs/>
+        </w:rPr>
+        <w:t>servizio</w:t>
+      </w:r>
+      <w:r>
+        <w:rPr>
+          <w:rFonts w:eastAsiaTheme="minorEastAsia"/>
+        </w:rPr>
+        <w:t xml:space="preserve"> che ad istanza viene chiesto (query, modificatori); un’operazione </w:t>
+      </w:r>
+      <w:r>
+        <w:rPr>
+          <w:rFonts w:eastAsiaTheme="minorEastAsia"/>
+          <w:i/>
+          <w:iCs/>
+        </w:rPr>
+        <w:t xml:space="preserve">non è </w:t>
+      </w:r>
+      <w:r>
+        <w:rPr>
+          <w:rFonts w:eastAsiaTheme="minorEastAsia"/>
+        </w:rPr>
+        <w:t>un metodo (a meno che non si parli di polimorfismo). Un esempio di tipo di operazioni:</w:t>
+      </w:r>
+    </w:p>
+    <w:p>
+      <w:pPr>
+        <w:rPr>
+          <w:rFonts w:eastAsiaTheme="minorEastAsia"/>
+        </w:rPr>
+      </w:pPr>
+      <w:r>
+        <w:rPr>
+          <w:rFonts w:eastAsiaTheme="minorEastAsia"/>
+        </w:rPr>
+        <w:drawing>
+          <wp:anchor distT="0" distB="0" distL="114300" distR="114300" simplePos="0" relativeHeight="251758592" behindDoc="0" locked="0" layoutInCell="1" allowOverlap="1" wp14:anchorId="2B1D45BE" wp14:editId="682E04B8">
+            <wp:simplePos x="0" y="0"/>
+            <wp:positionH relativeFrom="column">
+              <wp:posOffset>-3810</wp:posOffset>
+            </wp:positionH>
+            <wp:positionV relativeFrom="paragraph">
+              <wp:posOffset>11430</wp:posOffset>
+            </wp:positionV>
+            <wp:extent cx="2948940" cy="1809115"/>
+            <wp:effectExtent l="0" t="0" r="3810" b="635"/>
+            <wp:wrapSquare wrapText="bothSides"/>
+            <wp:docPr id="52" name="Immagine 52"/>
+            <wp:cNvGraphicFramePr>
+              <a:graphicFrameLocks xmlns:a="http://schemas.openxmlformats.org/drawingml/2006/main" noChangeAspect="1"/>
+            </wp:cNvGraphicFramePr>
+            <a:graphic xmlns:a="http://schemas.openxmlformats.org/drawingml/2006/main">
+              <a:graphicData uri="http://schemas.openxmlformats.org/drawingml/2006/picture">
+                <pic:pic xmlns:pic="http://schemas.openxmlformats.org/drawingml/2006/picture">
+                  <pic:nvPicPr>
+                    <pic:cNvPr id="1" name=""/>
+                    <pic:cNvPicPr/>
+                  </pic:nvPicPr>
+                  <pic:blipFill>
+                    <a:blip r:embed="rId40"/>
+                    <a:stretch>
+                      <a:fillRect/>
+                    </a:stretch>
+                  </pic:blipFill>
+                  <pic:spPr>
+                    <a:xfrm>
+                      <a:off x="0" y="0"/>
+                      <a:ext cx="2948940" cy="1809115"/>
+                    </a:xfrm>
+                    <a:prstGeom prst="rect">
+                      <a:avLst/>
+                    </a:prstGeom>
+                  </pic:spPr>
+                </pic:pic>
+              </a:graphicData>
+            </a:graphic>
+            <wp14:sizeRelH relativeFrom="margin">
+              <wp14:pctWidth>0</wp14:pctWidth>
+            </wp14:sizeRelH>
+            <wp14:sizeRelV relativeFrom="margin">
+              <wp14:pctHeight>0</wp14:pctHeight>
+            </wp14:sizeRelV>
+          </wp:anchor>
+        </w:drawing>
+      </w:r>
+    </w:p>
+    <w:p>
+      <w:pPr>
+        <w:rPr>
+          <w:rFonts w:eastAsiaTheme="minorEastAsia"/>
+        </w:rPr>
+      </w:pPr>
+    </w:p>
+    <w:p>
+      <w:pPr>
+        <w:rPr>
+          <w:rFonts w:eastAsiaTheme="minorEastAsia"/>
+        </w:rPr>
+      </w:pPr>
+    </w:p>
+    <w:p>
+      <w:pPr>
+        <w:rPr>
+          <w:rFonts w:eastAsiaTheme="minorEastAsia"/>
+        </w:rPr>
+      </w:pPr>
+    </w:p>
+    <w:p>
+      <w:pPr>
+        <w:rPr>
+          <w:rFonts w:eastAsiaTheme="minorEastAsia"/>
+        </w:rPr>
+      </w:pPr>
+    </w:p>
+    <w:p>
+      <w:pPr>
+        <w:rPr>
+          <w:rFonts w:eastAsiaTheme="minorEastAsia"/>
+        </w:rPr>
+      </w:pPr>
+    </w:p>
+    <w:p>
+      <w:pPr>
+        <w:rPr>
+          <w:rFonts w:eastAsiaTheme="minorEastAsia"/>
+        </w:rPr>
+      </w:pPr>
+    </w:p>
+    <w:p>
+      <w:pPr>
+        <w:rPr>
+          <w:rFonts w:eastAsiaTheme="minorEastAsia"/>
+        </w:rPr>
+      </w:pPr>
+      <w:r>
+        <w:rPr>
+          <w:rFonts w:eastAsiaTheme="minorEastAsia"/>
+        </w:rPr>
+        <w:drawing>
+          <wp:anchor distT="0" distB="0" distL="114300" distR="114300" simplePos="0" relativeHeight="251760640" behindDoc="0" locked="0" layoutInCell="1" allowOverlap="1" wp14:anchorId="67EFBC57" wp14:editId="7280C00A">
+            <wp:simplePos x="0" y="0"/>
+            <wp:positionH relativeFrom="column">
+              <wp:posOffset>3725545</wp:posOffset>
+            </wp:positionH>
+            <wp:positionV relativeFrom="paragraph">
+              <wp:posOffset>158750</wp:posOffset>
+            </wp:positionV>
+            <wp:extent cx="2023110" cy="1361440"/>
+            <wp:effectExtent l="0" t="0" r="0" b="0"/>
+            <wp:wrapSquare wrapText="bothSides"/>
+            <wp:docPr id="53" name="Immagine 53"/>
+            <wp:cNvGraphicFramePr>
+              <a:graphicFrameLocks xmlns:a="http://schemas.openxmlformats.org/drawingml/2006/main" noChangeAspect="1"/>
+            </wp:cNvGraphicFramePr>
+            <a:graphic xmlns:a="http://schemas.openxmlformats.org/drawingml/2006/main">
+              <a:graphicData uri="http://schemas.openxmlformats.org/drawingml/2006/picture">
+                <pic:pic xmlns:pic="http://schemas.openxmlformats.org/drawingml/2006/picture">
+                  <pic:nvPicPr>
+                    <pic:cNvPr id="1" name=""/>
+                    <pic:cNvPicPr/>
+                  </pic:nvPicPr>
+                  <pic:blipFill>
+                    <a:blip r:embed="rId41"/>
+                    <a:stretch>
+                      <a:fillRect/>
+                    </a:stretch>
+                  </pic:blipFill>
+                  <pic:spPr>
+                    <a:xfrm>
+                      <a:off x="0" y="0"/>
+                      <a:ext cx="2023110" cy="1361440"/>
+                    </a:xfrm>
+                    <a:prstGeom prst="rect">
+                      <a:avLst/>
+                    </a:prstGeom>
+                  </pic:spPr>
+                </pic:pic>
+              </a:graphicData>
+            </a:graphic>
+            <wp14:sizeRelH relativeFrom="margin">
+              <wp14:pctWidth>0</wp14:pctWidth>
+            </wp14:sizeRelH>
+            <wp14:sizeRelV relativeFrom="margin">
+              <wp14:pctHeight>0</wp14:pctHeight>
+            </wp14:sizeRelV>
+          </wp:anchor>
+        </w:drawing>
+      </w:r>
+    </w:p>
+    <w:p>
+      <w:pPr>
+        <w:rPr>
+          <w:rFonts w:eastAsiaTheme="minorEastAsia"/>
+        </w:rPr>
+      </w:pPr>
+    </w:p>
+    <w:p>
+      <w:pPr>
+        <w:rPr>
+          <w:rFonts w:eastAsiaTheme="minorEastAsia"/>
+        </w:rPr>
+      </w:pPr>
+    </w:p>
+    <w:p>
+      <w:pPr>
+        <w:rPr>
+          <w:rFonts w:eastAsiaTheme="minorEastAsia"/>
+        </w:rPr>
+      </w:pPr>
+    </w:p>
+    <w:p>
+      <w:pPr>
+        <w:rPr>
+          <w:rFonts w:eastAsiaTheme="minorEastAsia"/>
+        </w:rPr>
+      </w:pPr>
+      <w:r>
+        <w:rPr>
+          <w:rFonts w:eastAsiaTheme="minorEastAsia"/>
+        </w:rPr>
+        <w:t xml:space="preserve">Per aggiungere dei commenti o delle note, esse vengono aggiunte come singole/solitarie e generalmente legate ad un elemento grafico (classe) (su StarUML vengono aggiunte nel menù a sx nella penultima categoria tra quelle a tendina (menù </w:t>
+      </w:r>
+      <w:r>
+        <w:rPr>
+          <w:rFonts w:eastAsiaTheme="minorEastAsia"/>
+          <w:i/>
+          <w:iCs/>
+        </w:rPr>
+        <w:t>Annotations</w:t>
+      </w:r>
+      <w:r>
+        <w:rPr>
+          <w:rFonts w:eastAsiaTheme="minorEastAsia"/>
+        </w:rPr>
+        <w:t xml:space="preserve">, selezionando </w:t>
+      </w:r>
+      <w:r>
+        <w:rPr>
+          <w:rFonts w:eastAsiaTheme="minorEastAsia"/>
+          <w:i/>
+          <w:iCs/>
+        </w:rPr>
+        <w:t>Note</w:t>
+      </w:r>
+      <w:r>
+        <w:rPr>
+          <w:rFonts w:eastAsiaTheme="minorEastAsia"/>
+        </w:rPr>
+        <w:t>)</w:t>
+      </w:r>
+      <w:r>
+        <w:rPr>
+          <w:rFonts w:eastAsiaTheme="minorEastAsia"/>
+        </w:rPr>
+        <w:t>. Piccolo esempio a lato.</w:t>
+      </w:r>
+    </w:p>
+    <w:p>
+      <w:pPr>
+        <w:rPr>
+          <w:rFonts w:eastAsiaTheme="minorEastAsia"/>
+        </w:rPr>
+      </w:pPr>
+    </w:p>
+    <w:p>
+      <w:r>
+        <w:rPr>
+          <w:rFonts w:eastAsiaTheme="minorEastAsia"/>
+        </w:rPr>
+        <w:t xml:space="preserve">Si </w:t>
+      </w:r>
+      <w:r>
+        <w:rPr>
+          <w:rFonts w:eastAsiaTheme="minorEastAsia"/>
+        </w:rPr>
+        <w:t xml:space="preserve">ha una </w:t>
+      </w:r>
+      <w:r>
+        <w:rPr>
+          <w:rFonts w:eastAsiaTheme="minorEastAsia"/>
+          <w:i/>
+          <w:iCs/>
+        </w:rPr>
+        <w:t>relazione di dipendenza</w:t>
+      </w:r>
+      <w:r>
+        <w:rPr>
+          <w:rFonts w:eastAsiaTheme="minorEastAsia"/>
+        </w:rPr>
+        <w:t xml:space="preserve"> quando “</w:t>
+      </w:r>
+      <w:r>
+        <w:t>tra due elementi di un diagramma se la modifica alla definizione del primo (fornitore) può cambiare la definizione del secondo (client)</w:t>
+      </w:r>
+      <w:r>
+        <w:t xml:space="preserve">”. </w:t>
+      </w:r>
+      <w:r>
+        <w:t>UML permette di modellare ogni sorta di dipendenza e le dipendenze vanno minimizzate (da inserire solo quando danno valore aggiunto).</w:t>
+      </w:r>
+    </w:p>
+    <w:p>
+      <w:pPr>
+        <w:rPr>
+          <w:rFonts w:eastAsiaTheme="minorEastAsia"/>
+        </w:rPr>
+      </w:pPr>
+      <w:r>
+        <w:rPr>
+          <w:rFonts w:eastAsiaTheme="minorEastAsia"/>
+        </w:rPr>
+        <w:t>Ci sono vari tipi di relazione di dipendenza, come segue, ordinati come visto</w:t>
+      </w:r>
+      <w:r>
+        <w:rPr>
+          <w:rFonts w:eastAsiaTheme="minorEastAsia"/>
+        </w:rPr>
+        <w:t xml:space="preserve"> qui:</w:t>
+      </w:r>
+    </w:p>
+    <w:p>
+      <w:pPr>
+        <w:rPr>
+          <w:rFonts w:eastAsiaTheme="minorEastAsia"/>
+        </w:rPr>
+      </w:pPr>
+      <w:r>
+        <w:rPr>
+          <w:rFonts w:eastAsiaTheme="minorEastAsia"/>
+          <w:noProof/>
+        </w:rPr>
+        <w:drawing>
+          <wp:anchor distT="0" distB="0" distL="114300" distR="114300" simplePos="0" relativeHeight="251731968" behindDoc="0" locked="0" layoutInCell="1" allowOverlap="1" wp14:anchorId="320FF8F5" wp14:editId="3D21A696">
+            <wp:simplePos x="0" y="0"/>
+            <wp:positionH relativeFrom="column">
+              <wp:posOffset>-3810</wp:posOffset>
+            </wp:positionH>
+            <wp:positionV relativeFrom="paragraph">
+              <wp:posOffset>46990</wp:posOffset>
+            </wp:positionV>
+            <wp:extent cx="4708525" cy="1882140"/>
+            <wp:effectExtent l="0" t="0" r="0" b="3810"/>
+            <wp:wrapSquare wrapText="bothSides"/>
+            <wp:docPr id="40" name="Immagine 40"/>
+            <wp:cNvGraphicFramePr>
+              <a:graphicFrameLocks xmlns:a="http://schemas.openxmlformats.org/drawingml/2006/main" noChangeAspect="1"/>
+            </wp:cNvGraphicFramePr>
+            <a:graphic xmlns:a="http://schemas.openxmlformats.org/drawingml/2006/main">
+              <a:graphicData uri="http://schemas.openxmlformats.org/drawingml/2006/picture">
+                <pic:pic xmlns:pic="http://schemas.openxmlformats.org/drawingml/2006/picture">
+                  <pic:nvPicPr>
+                    <pic:cNvPr id="1" name=""/>
+                    <pic:cNvPicPr/>
+                  </pic:nvPicPr>
+                  <pic:blipFill>
+                    <a:blip r:embed="rId42"/>
+                    <a:stretch>
+                      <a:fillRect/>
+                    </a:stretch>
+                  </pic:blipFill>
+                  <pic:spPr>
+                    <a:xfrm>
+                      <a:off x="0" y="0"/>
+                      <a:ext cx="4708525" cy="1882140"/>
+                    </a:xfrm>
+                    <a:prstGeom prst="rect">
+                      <a:avLst/>
+                    </a:prstGeom>
+                  </pic:spPr>
+                </pic:pic>
+              </a:graphicData>
+            </a:graphic>
+            <wp14:sizeRelH relativeFrom="margin">
+              <wp14:pctWidth>0</wp14:pctWidth>
+            </wp14:sizeRelH>
+            <wp14:sizeRelV relativeFrom="margin">
+              <wp14:pctHeight>0</wp14:pctHeight>
+            </wp14:sizeRelV>
+          </wp:anchor>
+        </w:drawing>
+      </w:r>
+      <w:r>
+        <w:rPr>
+          <w:rFonts w:eastAsiaTheme="minorEastAsia"/>
+        </w:rPr>
+        <w:t xml:space="preserve"> </w:t>
+      </w:r>
+    </w:p>
+    <w:p>
+      <w:pPr>
+        <w:rPr>
+          <w:rFonts w:eastAsiaTheme="minorEastAsia"/>
+        </w:rPr>
+      </w:pPr>
+    </w:p>
+    <w:p>
+      <w:pPr>
+        <w:rPr>
+          <w:rFonts w:eastAsiaTheme="minorEastAsia"/>
+        </w:rPr>
+      </w:pPr>
+    </w:p>
+    <w:p>
+      <w:pPr>
+        <w:rPr>
+          <w:rFonts w:eastAsiaTheme="minorEastAsia"/>
+        </w:rPr>
+      </w:pPr>
+      <w:r>
+        <w:rPr>
+          <w:rFonts w:eastAsiaTheme="minorEastAsia"/>
+        </w:rPr>
+        <w:t>Maggiore è la quantità di codice condiviso tra due tipi, maggiore la dipendenza tra essi.</w:t>
+      </w:r>
+    </w:p>
+    <w:p>
+      <w:pPr>
+        <w:rPr>
+          <w:rFonts w:eastAsiaTheme="minorEastAsia"/>
+        </w:rPr>
+      </w:pPr>
+    </w:p>
+    <w:p>
+      <w:pPr>
+        <w:rPr>
+          <w:rFonts w:eastAsiaTheme="minorEastAsia"/>
+        </w:rPr>
+      </w:pPr>
+    </w:p>
+    <w:p>
+      <w:pPr>
+        <w:rPr>
+          <w:rFonts w:eastAsiaTheme="minorEastAsia"/>
+        </w:rPr>
+      </w:pPr>
+    </w:p>
+    <w:p>
+      <w:pPr>
+        <w:rPr>
+          <w:rFonts w:eastAsiaTheme="minorEastAsia"/>
+        </w:rPr>
+      </w:pPr>
+    </w:p>
+    <w:p>
+      <w:pPr>
+        <w:rPr>
+          <w:rFonts w:eastAsiaTheme="minorEastAsia"/>
+        </w:rPr>
+      </w:pPr>
+    </w:p>
+    <w:p>
+      <w:pPr>
+        <w:rPr>
+          <w:rFonts w:eastAsiaTheme="minorEastAsia"/>
+        </w:rPr>
+      </w:pPr>
+    </w:p>
+    <w:p>
+      <w:pPr>
+        <w:rPr>
+          <w:rFonts w:eastAsiaTheme="minorEastAsia"/>
+        </w:rPr>
+      </w:pPr>
+    </w:p>
+    <w:p>
+      <w:pPr>
+        <w:rPr>
+          <w:rFonts w:eastAsiaTheme="minorEastAsia"/>
+        </w:rPr>
+      </w:pPr>
+    </w:p>
+    <w:p>
+      <w:pPr>
+        <w:rPr>
+          <w:rFonts w:eastAsiaTheme="minorEastAsia"/>
+        </w:rPr>
+      </w:pPr>
+      <w:r>
+        <w:rPr>
+          <w:rFonts w:eastAsiaTheme="minorEastAsia"/>
+        </w:rPr>
+        <w:lastRenderedPageBreak/>
+        <w:t>Listiamo anche le dipendenze UML, in base al loro significato:</w:t>
+      </w:r>
+    </w:p>
+    <w:p>
+      <w:pPr>
+        <w:rPr>
+          <w:rFonts w:eastAsiaTheme="minorEastAsia"/>
+        </w:rPr>
+      </w:pPr>
+      <w:r>
+        <w:rPr>
+          <w:rFonts w:eastAsiaTheme="minorEastAsia"/>
+        </w:rPr>
+        <w:drawing>
+          <wp:anchor distT="0" distB="0" distL="114300" distR="114300" simplePos="0" relativeHeight="251762688" behindDoc="0" locked="0" layoutInCell="1" allowOverlap="1" wp14:anchorId="72F5C89A" wp14:editId="561DF35A">
+            <wp:simplePos x="0" y="0"/>
+            <wp:positionH relativeFrom="column">
+              <wp:posOffset>-1905</wp:posOffset>
+            </wp:positionH>
+            <wp:positionV relativeFrom="paragraph">
+              <wp:posOffset>28575</wp:posOffset>
+            </wp:positionV>
+            <wp:extent cx="3938905" cy="2438400"/>
+            <wp:effectExtent l="0" t="0" r="4445" b="0"/>
+            <wp:wrapSquare wrapText="bothSides"/>
+            <wp:docPr id="54" name="Immagine 54" descr="Immagine che contiene tavolo&#10;&#10;Descrizione generata automaticamente"/>
+            <wp:cNvGraphicFramePr>
+              <a:graphicFrameLocks xmlns:a="http://schemas.openxmlformats.org/drawingml/2006/main" noChangeAspect="1"/>
+            </wp:cNvGraphicFramePr>
+            <a:graphic xmlns:a="http://schemas.openxmlformats.org/drawingml/2006/main">
+              <a:graphicData uri="http://schemas.openxmlformats.org/drawingml/2006/picture">
+                <pic:pic xmlns:pic="http://schemas.openxmlformats.org/drawingml/2006/picture">
+                  <pic:nvPicPr>
+                    <pic:cNvPr id="54" name="Immagine 54" descr="Immagine che contiene tavolo&#10;&#10;Descrizione generata automaticamente"/>
+                    <pic:cNvPicPr/>
+                  </pic:nvPicPr>
+                  <pic:blipFill>
+                    <a:blip r:embed="rId43"/>
+                    <a:stretch>
+                      <a:fillRect/>
+                    </a:stretch>
+                  </pic:blipFill>
+                  <pic:spPr>
+                    <a:xfrm>
+                      <a:off x="0" y="0"/>
+                      <a:ext cx="3938905" cy="2438400"/>
+                    </a:xfrm>
+                    <a:prstGeom prst="rect">
+                      <a:avLst/>
+                    </a:prstGeom>
+                  </pic:spPr>
+                </pic:pic>
+              </a:graphicData>
+            </a:graphic>
+            <wp14:sizeRelH relativeFrom="margin">
+              <wp14:pctWidth>0</wp14:pctWidth>
+            </wp14:sizeRelH>
+            <wp14:sizeRelV relativeFrom="margin">
+              <wp14:pctHeight>0</wp14:pctHeight>
+            </wp14:sizeRelV>
+          </wp:anchor>
+        </w:drawing>
+      </w:r>
+    </w:p>
+    <w:p>
+      <w:pPr>
+        <w:rPr>
+          <w:rFonts w:eastAsiaTheme="minorEastAsia"/>
+        </w:rPr>
+      </w:pPr>
+    </w:p>
+    <w:p>
+      <w:pPr>
+        <w:rPr>
+          <w:rFonts w:eastAsiaTheme="minorEastAsia"/>
+        </w:rPr>
+      </w:pPr>
+    </w:p>
+    <w:p>
+      <w:pPr>
+        <w:rPr>
+          <w:rFonts w:eastAsiaTheme="minorEastAsia"/>
+        </w:rPr>
+      </w:pPr>
+    </w:p>
+    <w:p>
+      <w:pPr>
+        <w:rPr>
+          <w:rFonts w:eastAsiaTheme="minorEastAsia"/>
+        </w:rPr>
+      </w:pPr>
+    </w:p>
+    <w:p>
+      <w:pPr>
+        <w:rPr>
+          <w:rFonts w:eastAsiaTheme="minorEastAsia"/>
+        </w:rPr>
+      </w:pPr>
+    </w:p>
+    <w:p>
+      <w:pPr>
+        <w:rPr>
+          <w:rFonts w:eastAsiaTheme="minorEastAsia"/>
+        </w:rPr>
+      </w:pPr>
+    </w:p>
+    <w:p>
+      <w:pPr>
+        <w:rPr>
+          <w:rFonts w:eastAsiaTheme="minorEastAsia"/>
+        </w:rPr>
+      </w:pPr>
+    </w:p>
+    <w:p>
+      <w:pPr>
+        <w:rPr>
+          <w:rFonts w:eastAsiaTheme="minorEastAsia"/>
+        </w:rPr>
+      </w:pPr>
+    </w:p>
+    <w:p>
+      <w:pPr>
+        <w:rPr>
+          <w:rFonts w:eastAsiaTheme="minorEastAsia"/>
+        </w:rPr>
+      </w:pPr>
+    </w:p>
+    <w:p>
+      <w:pPr>
+        <w:rPr>
+          <w:rFonts w:eastAsiaTheme="minorEastAsia"/>
+        </w:rPr>
+      </w:pPr>
+    </w:p>
+    <w:p>
+      <w:pPr>
+        <w:rPr>
+          <w:rFonts w:eastAsiaTheme="minorEastAsia"/>
+        </w:rPr>
+      </w:pPr>
+    </w:p>
+    <w:p>
+      <w:pPr>
+        <w:rPr>
+          <w:rFonts w:eastAsiaTheme="minorEastAsia"/>
+        </w:rPr>
+      </w:pPr>
+    </w:p>
+    <w:p>
+      <w:pPr>
+        <w:rPr>
+          <w:rFonts w:eastAsiaTheme="minorEastAsia"/>
+        </w:rPr>
+      </w:pPr>
+    </w:p>
+    <w:p>
+      <w:pPr>
+        <w:rPr>
+          <w:rFonts w:eastAsiaTheme="minorEastAsia"/>
+        </w:rPr>
+      </w:pPr>
+    </w:p>
+    <w:p>
+      <w:pPr>
+        <w:rPr>
+          <w:rFonts w:eastAsiaTheme="minorEastAsia"/>
+        </w:rPr>
+      </w:pPr>
+      <w:r>
+        <w:rPr>
+          <w:rFonts w:eastAsiaTheme="minorEastAsia"/>
+        </w:rPr>
+        <w:t>Aggiungiamo una classe Director ed una classe DirectorFactory è quella che costruisce i Direttori e introduciamo una dipendenza</w:t>
+      </w:r>
+      <w:r>
+        <w:rPr>
+          <w:rFonts w:eastAsiaTheme="minorEastAsia"/>
+        </w:rPr>
+        <w:t xml:space="preserve"> di tipo Create</w:t>
+      </w:r>
+      <w:r>
+        <w:rPr>
+          <w:rFonts w:eastAsiaTheme="minorEastAsia"/>
+        </w:rPr>
+        <w:t xml:space="preserve"> (</w:t>
+      </w:r>
+      <w:r>
+        <w:rPr>
+          <w:rFonts w:eastAsiaTheme="minorEastAsia"/>
+        </w:rPr>
+        <w:t xml:space="preserve">selezionare sul menù Toolbox di sx la voce </w:t>
+      </w:r>
+      <w:r>
+        <w:rPr>
+          <w:rFonts w:eastAsiaTheme="minorEastAsia"/>
+          <w:i/>
+          <w:iCs/>
+        </w:rPr>
+        <w:t>Dependency</w:t>
+      </w:r>
+      <w:r>
+        <w:rPr>
+          <w:rFonts w:eastAsiaTheme="minorEastAsia"/>
+        </w:rPr>
+        <w:t xml:space="preserve"> su StarUML, freccia tratteggiata), introducendo una cosa del genere:</w:t>
+      </w:r>
+    </w:p>
+    <w:p>
+      <w:pPr>
+        <w:rPr>
+          <w:rFonts w:eastAsiaTheme="minorEastAsia"/>
+        </w:rPr>
+      </w:pPr>
+      <w:r>
+        <w:rPr>
+          <w:rFonts w:eastAsiaTheme="minorEastAsia"/>
+        </w:rPr>
+        <w:drawing>
+          <wp:anchor distT="0" distB="0" distL="114300" distR="114300" simplePos="0" relativeHeight="251764736" behindDoc="0" locked="0" layoutInCell="1" allowOverlap="1" wp14:anchorId="3117AEA3" wp14:editId="6568439B">
+            <wp:simplePos x="0" y="0"/>
+            <wp:positionH relativeFrom="column">
+              <wp:posOffset>-1905</wp:posOffset>
+            </wp:positionH>
+            <wp:positionV relativeFrom="paragraph">
+              <wp:posOffset>45085</wp:posOffset>
+            </wp:positionV>
+            <wp:extent cx="2525395" cy="2330450"/>
+            <wp:effectExtent l="0" t="0" r="8255" b="0"/>
+            <wp:wrapSquare wrapText="bothSides"/>
+            <wp:docPr id="56" name="Immagine 56"/>
+            <wp:cNvGraphicFramePr>
+              <a:graphicFrameLocks xmlns:a="http://schemas.openxmlformats.org/drawingml/2006/main" noChangeAspect="1"/>
+            </wp:cNvGraphicFramePr>
+            <a:graphic xmlns:a="http://schemas.openxmlformats.org/drawingml/2006/main">
+              <a:graphicData uri="http://schemas.openxmlformats.org/drawingml/2006/picture">
+                <pic:pic xmlns:pic="http://schemas.openxmlformats.org/drawingml/2006/picture">
+                  <pic:nvPicPr>
+                    <pic:cNvPr id="1" name=""/>
+                    <pic:cNvPicPr/>
+                  </pic:nvPicPr>
+                  <pic:blipFill>
+                    <a:blip r:embed="rId44"/>
+                    <a:stretch>
+                      <a:fillRect/>
+                    </a:stretch>
+                  </pic:blipFill>
+                  <pic:spPr>
+                    <a:xfrm>
+                      <a:off x="0" y="0"/>
+                      <a:ext cx="2525395" cy="2330450"/>
+                    </a:xfrm>
+                    <a:prstGeom prst="rect">
+                      <a:avLst/>
+                    </a:prstGeom>
+                  </pic:spPr>
+                </pic:pic>
+              </a:graphicData>
+            </a:graphic>
+            <wp14:sizeRelH relativeFrom="margin">
+              <wp14:pctWidth>0</wp14:pctWidth>
+            </wp14:sizeRelH>
+            <wp14:sizeRelV relativeFrom="margin">
+              <wp14:pctHeight>0</wp14:pctHeight>
+            </wp14:sizeRelV>
+          </wp:anchor>
+        </w:drawing>
+      </w:r>
+    </w:p>
+    <w:p>
+      <w:pPr>
+        <w:rPr>
+          <w:rFonts w:eastAsiaTheme="minorEastAsia"/>
+        </w:rPr>
+      </w:pPr>
+    </w:p>
+    <w:p>
+      <w:pPr>
+        <w:rPr>
+          <w:rFonts w:eastAsiaTheme="minorEastAsia"/>
+        </w:rPr>
+      </w:pPr>
+      <w:r>
+        <w:rPr>
+          <w:rFonts w:eastAsiaTheme="minorEastAsia"/>
+        </w:rPr>
+        <w:t xml:space="preserve">Per scriverle </w:t>
+      </w:r>
+      <w:r>
+        <w:rPr>
+          <w:rFonts w:eastAsiaTheme="minorEastAsia"/>
+          <w:i/>
+          <w:iCs/>
+        </w:rPr>
+        <w:t>&lt;&lt;create&gt;&gt;,</w:t>
+      </w:r>
+      <w:r>
+        <w:rPr>
+          <w:rFonts w:eastAsiaTheme="minorEastAsia"/>
+        </w:rPr>
+        <w:t xml:space="preserve"> occorre usare il menù a dx e scrivere manualmente sulla freccia tratteggiata tra </w:t>
+      </w:r>
+      <w:r>
+        <w:rPr>
+          <w:rFonts w:eastAsiaTheme="minorEastAsia"/>
+          <w:i/>
+          <w:iCs/>
+        </w:rPr>
+        <w:t xml:space="preserve">DirectorFactory </w:t>
+      </w:r>
+      <w:r>
+        <w:rPr>
+          <w:rFonts w:eastAsiaTheme="minorEastAsia"/>
+        </w:rPr>
+        <w:t xml:space="preserve">e </w:t>
+      </w:r>
+      <w:r>
+        <w:rPr>
+          <w:rFonts w:eastAsiaTheme="minorEastAsia"/>
+          <w:i/>
+          <w:iCs/>
+        </w:rPr>
+        <w:t>Director</w:t>
+      </w:r>
+      <w:r>
+        <w:rPr>
+          <w:rFonts w:eastAsiaTheme="minorEastAsia"/>
+        </w:rPr>
+        <w:t xml:space="preserve"> all’interno di Properties la voce </w:t>
+      </w:r>
+      <w:r>
+        <w:rPr>
+          <w:rFonts w:eastAsiaTheme="minorEastAsia"/>
+          <w:i/>
+          <w:iCs/>
+        </w:rPr>
+        <w:t>&lt;&lt;create&gt;&gt;</w:t>
+      </w:r>
+      <w:r>
+        <w:rPr>
+          <w:rFonts w:eastAsiaTheme="minorEastAsia"/>
+        </w:rPr>
+        <w:t xml:space="preserve"> sul campo </w:t>
+      </w:r>
+      <w:r>
+        <w:rPr>
+          <w:rFonts w:eastAsiaTheme="minorEastAsia"/>
+          <w:i/>
+          <w:iCs/>
+        </w:rPr>
+        <w:t>name</w:t>
+      </w:r>
+      <w:r>
+        <w:rPr>
+          <w:rFonts w:eastAsiaTheme="minorEastAsia"/>
+        </w:rPr>
+        <w:t>.</w:t>
+      </w:r>
+    </w:p>
+    <w:p>
+      <w:pPr>
+        <w:rPr>
+          <w:rFonts w:eastAsiaTheme="minorEastAsia"/>
+        </w:rPr>
+      </w:pPr>
+    </w:p>
+    <w:p>
+      <w:pPr>
+        <w:rPr>
+          <w:rFonts w:eastAsiaTheme="minorEastAsia"/>
+        </w:rPr>
+      </w:pPr>
+    </w:p>
+    <w:p>
+      <w:pPr>
+        <w:rPr>
+          <w:rFonts w:eastAsiaTheme="minorEastAsia"/>
+        </w:rPr>
+      </w:pPr>
+    </w:p>
+    <w:p>
+      <w:pPr>
+        <w:rPr>
+          <w:rFonts w:eastAsiaTheme="minorEastAsia"/>
+        </w:rPr>
+      </w:pPr>
+    </w:p>
+    <w:p>
+      <w:pPr>
+        <w:rPr>
+          <w:rFonts w:eastAsiaTheme="minorEastAsia"/>
+        </w:rPr>
+      </w:pPr>
+    </w:p>
+    <w:p>
+      <w:pPr>
+        <w:rPr>
+          <w:rFonts w:eastAsiaTheme="minorEastAsia"/>
+        </w:rPr>
+      </w:pPr>
+    </w:p>
+    <w:p>
+      <w:pPr>
+        <w:rPr>
+          <w:rFonts w:eastAsiaTheme="minorEastAsia"/>
+        </w:rPr>
+      </w:pPr>
+    </w:p>
+    <w:p>
+      <w:pPr>
+        <w:rPr>
+          <w:rFonts w:eastAsiaTheme="minorEastAsia"/>
+        </w:rPr>
+      </w:pPr>
+    </w:p>
+    <w:p/>
+    <w:p>
+      <w:r>
+        <w:t>C</w:t>
+      </w:r>
+      <w:r>
+        <w:t>i possono essere vari tipi di relazione</w:t>
+      </w:r>
+      <w:r>
+        <w:t>:</w:t>
+      </w:r>
+    </w:p>
+    <w:p>
+      <w:r>
+        <w:t xml:space="preserve">quella di </w:t>
+      </w:r>
+      <w:r>
+        <w:rPr>
+          <w:i/>
+          <w:iCs/>
+        </w:rPr>
+        <w:t>aggregazione</w:t>
+      </w:r>
+      <w:r>
+        <w:t xml:space="preserve"> (part of/parte di, tale che gli attributi possano essere condivisi; la classe aggregata è responsabile della costruzione degli aggreganti):</w:t>
+      </w:r>
+    </w:p>
+    <w:p>
+      <w:pPr>
+        <w:rPr>
+          <w:rFonts w:eastAsiaTheme="minorEastAsia"/>
+        </w:rPr>
+      </w:pPr>
+      <w:r>
+        <w:rPr>
+          <w:rFonts w:eastAsiaTheme="minorEastAsia"/>
+          <w:noProof/>
+        </w:rPr>
+        <w:drawing>
+          <wp:anchor distT="0" distB="0" distL="114300" distR="114300" simplePos="0" relativeHeight="251727872" behindDoc="0" locked="0" layoutInCell="1" allowOverlap="1" wp14:anchorId="29E06F63" wp14:editId="342A2CC3">
+            <wp:simplePos x="0" y="0"/>
+            <wp:positionH relativeFrom="column">
+              <wp:posOffset>-3810</wp:posOffset>
+            </wp:positionH>
+            <wp:positionV relativeFrom="paragraph">
+              <wp:posOffset>36830</wp:posOffset>
+            </wp:positionV>
+            <wp:extent cx="2750820" cy="1124585"/>
+            <wp:effectExtent l="0" t="0" r="0" b="0"/>
+            <wp:wrapSquare wrapText="bothSides"/>
+            <wp:docPr id="38" name="Immagine 38"/>
+            <wp:cNvGraphicFramePr>
+              <a:graphicFrameLocks xmlns:a="http://schemas.openxmlformats.org/drawingml/2006/main" noChangeAspect="1"/>
+            </wp:cNvGraphicFramePr>
+            <a:graphic xmlns:a="http://schemas.openxmlformats.org/drawingml/2006/main">
+              <a:graphicData uri="http://schemas.openxmlformats.org/drawingml/2006/picture">
+                <pic:pic xmlns:pic="http://schemas.openxmlformats.org/drawingml/2006/picture">
+                  <pic:nvPicPr>
+                    <pic:cNvPr id="1" name=""/>
+                    <pic:cNvPicPr/>
+                  </pic:nvPicPr>
+                  <pic:blipFill>
+                    <a:blip r:embed="rId45"/>
+                    <a:stretch>
+                      <a:fillRect/>
+                    </a:stretch>
+                  </pic:blipFill>
+                  <pic:spPr>
+                    <a:xfrm>
+                      <a:off x="0" y="0"/>
+                      <a:ext cx="2750820" cy="1124585"/>
+                    </a:xfrm>
+                    <a:prstGeom prst="rect">
+                      <a:avLst/>
+                    </a:prstGeom>
+                  </pic:spPr>
+                </pic:pic>
+              </a:graphicData>
+            </a:graphic>
+            <wp14:sizeRelH relativeFrom="margin">
+              <wp14:pctWidth>0</wp14:pctWidth>
+            </wp14:sizeRelH>
+            <wp14:sizeRelV relativeFrom="margin">
+              <wp14:pctHeight>0</wp14:pctHeight>
+            </wp14:sizeRelV>
+          </wp:anchor>
+        </w:drawing>
+      </w:r>
+    </w:p>
+    <w:p>
+      <w:pPr>
+        <w:rPr>
+          <w:rFonts w:eastAsiaTheme="minorEastAsia"/>
+        </w:rPr>
+      </w:pPr>
+    </w:p>
+    <w:p>
+      <w:pPr>
+        <w:rPr>
+          <w:rFonts w:eastAsiaTheme="minorEastAsia"/>
+        </w:rPr>
+      </w:pPr>
+    </w:p>
+    <w:p>
+      <w:pPr>
+        <w:rPr>
+          <w:rFonts w:eastAsiaTheme="minorEastAsia"/>
+        </w:rPr>
+      </w:pPr>
+    </w:p>
+    <w:p>
+      <w:pPr>
+        <w:rPr>
+          <w:rFonts w:eastAsiaTheme="minorEastAsia"/>
+        </w:rPr>
+      </w:pPr>
+    </w:p>
+    <w:p>
+      <w:pPr>
+        <w:rPr>
+          <w:rFonts w:eastAsiaTheme="minorEastAsia"/>
+        </w:rPr>
+      </w:pPr>
+    </w:p>
+    <w:p>
+      <w:pPr>
+        <w:rPr>
+          <w:rFonts w:eastAsiaTheme="minorEastAsia"/>
+        </w:rPr>
+      </w:pPr>
+    </w:p>
+    <w:p>
+      <w:r>
+        <w:rPr>
+          <w:rFonts w:eastAsiaTheme="minorEastAsia"/>
+        </w:rPr>
+        <w:t xml:space="preserve">La </w:t>
+      </w:r>
+      <w:r>
+        <w:rPr>
+          <w:rFonts w:eastAsiaTheme="minorEastAsia"/>
+          <w:i/>
+          <w:iCs/>
+        </w:rPr>
+        <w:t>composizione</w:t>
+      </w:r>
+      <w:r>
+        <w:rPr>
+          <w:rFonts w:eastAsiaTheme="minorEastAsia"/>
+        </w:rPr>
+        <w:t xml:space="preserve"> è simile</w:t>
+      </w:r>
+      <w:r>
+        <w:rPr>
+          <w:rFonts w:eastAsiaTheme="minorEastAsia"/>
+        </w:rPr>
+        <w:t xml:space="preserve"> all’aggregazione</w:t>
+      </w:r>
+      <w:r>
+        <w:rPr>
+          <w:rFonts w:eastAsiaTheme="minorEastAsia"/>
+        </w:rPr>
+        <w:t xml:space="preserve">, ma </w:t>
+      </w:r>
+      <w:r>
+        <w:t xml:space="preserve">gli aggregati appartengono ad un </w:t>
+      </w:r>
+      <w:r>
+        <w:rPr>
+          <w:i/>
+          <w:iCs/>
+        </w:rPr>
+        <w:t>solo aggregato</w:t>
+      </w:r>
+      <w:r>
+        <w:t>.</w:t>
+      </w:r>
+    </w:p>
+    <w:p>
+      <w:r>
+        <w:t>Solo l’oggetto intero può creare e distruggere le sue parti.</w:t>
+      </w:r>
+    </w:p>
+    <w:p>
+      <w:pPr>
+        <w:rPr>
+          <w:rFonts w:eastAsiaTheme="minorEastAsia"/>
+        </w:rPr>
+      </w:pPr>
+      <w:r>
+        <w:rPr>
+          <w:rFonts w:eastAsiaTheme="minorEastAsia"/>
+          <w:noProof/>
+        </w:rPr>
+        <w:drawing>
+          <wp:anchor distT="0" distB="0" distL="114300" distR="114300" simplePos="0" relativeHeight="251729920" behindDoc="0" locked="0" layoutInCell="1" allowOverlap="1" wp14:anchorId="06EEA935" wp14:editId="161ECBC3">
+            <wp:simplePos x="0" y="0"/>
+            <wp:positionH relativeFrom="column">
+              <wp:posOffset>-3810</wp:posOffset>
+            </wp:positionH>
+            <wp:positionV relativeFrom="paragraph">
+              <wp:posOffset>33655</wp:posOffset>
+            </wp:positionV>
+            <wp:extent cx="2179320" cy="814070"/>
+            <wp:effectExtent l="0" t="0" r="0" b="5080"/>
+            <wp:wrapSquare wrapText="bothSides"/>
+            <wp:docPr id="39" name="Immagine 39"/>
+            <wp:cNvGraphicFramePr>
+              <a:graphicFrameLocks xmlns:a="http://schemas.openxmlformats.org/drawingml/2006/main" noChangeAspect="1"/>
+            </wp:cNvGraphicFramePr>
+            <a:graphic xmlns:a="http://schemas.openxmlformats.org/drawingml/2006/main">
+              <a:graphicData uri="http://schemas.openxmlformats.org/drawingml/2006/picture">
+                <pic:pic xmlns:pic="http://schemas.openxmlformats.org/drawingml/2006/picture">
+                  <pic:nvPicPr>
+                    <pic:cNvPr id="1" name=""/>
+                    <pic:cNvPicPr/>
+                  </pic:nvPicPr>
+                  <pic:blipFill>
+                    <a:blip r:embed="rId46"/>
+                    <a:stretch>
+                      <a:fillRect/>
+                    </a:stretch>
+                  </pic:blipFill>
+                  <pic:spPr>
+                    <a:xfrm>
+                      <a:off x="0" y="0"/>
+                      <a:ext cx="2179320" cy="814070"/>
+                    </a:xfrm>
+                    <a:prstGeom prst="rect">
+                      <a:avLst/>
+                    </a:prstGeom>
+                  </pic:spPr>
+                </pic:pic>
+              </a:graphicData>
+            </a:graphic>
+            <wp14:sizeRelH relativeFrom="margin">
+              <wp14:pctWidth>0</wp14:pctWidth>
+            </wp14:sizeRelH>
+            <wp14:sizeRelV relativeFrom="margin">
+              <wp14:pctHeight>0</wp14:pctHeight>
+            </wp14:sizeRelV>
+          </wp:anchor>
+        </w:drawing>
+      </w:r>
+    </w:p>
+    <w:p>
+      <w:pPr>
+        <w:rPr>
+          <w:rFonts w:eastAsiaTheme="minorEastAsia"/>
+        </w:rPr>
+      </w:pPr>
+    </w:p>
+    <w:p>
+      <w:pPr>
+        <w:rPr>
+          <w:rFonts w:eastAsiaTheme="minorEastAsia"/>
+        </w:rPr>
+      </w:pPr>
+    </w:p>
+    <w:p>
+      <w:pPr>
+        <w:rPr>
+          <w:rFonts w:eastAsiaTheme="minorEastAsia"/>
+        </w:rPr>
+      </w:pPr>
+    </w:p>
+    <w:p>
+      <w:pPr>
+        <w:rPr>
+          <w:rFonts w:eastAsiaTheme="minorEastAsia"/>
+        </w:rPr>
+      </w:pPr>
+    </w:p>
+    <w:p>
+      <w:pPr>
+        <w:rPr>
+          <w:rFonts w:eastAsiaTheme="minorEastAsia"/>
+        </w:rPr>
+      </w:pPr>
+    </w:p>
+    <w:p>
+      <w:pPr>
+        <w:rPr>
+          <w:rFonts w:eastAsiaTheme="minorEastAsia"/>
+        </w:rPr>
+      </w:pPr>
+    </w:p>
+    <w:p>
+      <w:pPr>
+        <w:rPr>
+          <w:rFonts w:eastAsiaTheme="minorEastAsia"/>
+        </w:rPr>
+      </w:pPr>
+      <w:r>
+        <w:rPr>
+          <w:rFonts w:eastAsiaTheme="minorEastAsia"/>
+        </w:rPr>
+        <w:lastRenderedPageBreak/>
+        <w:t>Un esempio secondo le slide di aggregazione e composizione è come segue:</w:t>
+      </w:r>
+    </w:p>
+    <w:p>
+      <w:pPr>
+        <w:rPr>
+          <w:rFonts w:eastAsiaTheme="minorEastAsia"/>
+        </w:rPr>
+      </w:pPr>
+      <w:r>
+        <w:rPr>
+          <w:rFonts w:eastAsiaTheme="minorEastAsia"/>
+        </w:rPr>
+        <w:drawing>
+          <wp:anchor distT="0" distB="0" distL="114300" distR="114300" simplePos="0" relativeHeight="251766784" behindDoc="0" locked="0" layoutInCell="1" allowOverlap="1" wp14:anchorId="705B5B04" wp14:editId="09D5D5F4">
+            <wp:simplePos x="0" y="0"/>
+            <wp:positionH relativeFrom="column">
+              <wp:posOffset>-3810</wp:posOffset>
+            </wp:positionH>
+            <wp:positionV relativeFrom="paragraph">
+              <wp:posOffset>54882</wp:posOffset>
+            </wp:positionV>
+            <wp:extent cx="4116070" cy="1897380"/>
+            <wp:effectExtent l="0" t="0" r="0" b="7620"/>
+            <wp:wrapSquare wrapText="bothSides"/>
+            <wp:docPr id="57" name="Immagine 57"/>
+            <wp:cNvGraphicFramePr>
+              <a:graphicFrameLocks xmlns:a="http://schemas.openxmlformats.org/drawingml/2006/main" noChangeAspect="1"/>
+            </wp:cNvGraphicFramePr>
+            <a:graphic xmlns:a="http://schemas.openxmlformats.org/drawingml/2006/main">
+              <a:graphicData uri="http://schemas.openxmlformats.org/drawingml/2006/picture">
+                <pic:pic xmlns:pic="http://schemas.openxmlformats.org/drawingml/2006/picture">
+                  <pic:nvPicPr>
+                    <pic:cNvPr id="1" name=""/>
+                    <pic:cNvPicPr/>
+                  </pic:nvPicPr>
+                  <pic:blipFill>
+                    <a:blip r:embed="rId47"/>
+                    <a:stretch>
+                      <a:fillRect/>
+                    </a:stretch>
+                  </pic:blipFill>
+                  <pic:spPr>
+                    <a:xfrm>
+                      <a:off x="0" y="0"/>
+                      <a:ext cx="4116070" cy="1897380"/>
+                    </a:xfrm>
+                    <a:prstGeom prst="rect">
+                      <a:avLst/>
+                    </a:prstGeom>
+                  </pic:spPr>
+                </pic:pic>
+              </a:graphicData>
+            </a:graphic>
+            <wp14:sizeRelH relativeFrom="margin">
+              <wp14:pctWidth>0</wp14:pctWidth>
+            </wp14:sizeRelH>
+            <wp14:sizeRelV relativeFrom="margin">
+              <wp14:pctHeight>0</wp14:pctHeight>
+            </wp14:sizeRelV>
+          </wp:anchor>
+        </w:drawing>
+      </w:r>
+    </w:p>
+    <w:p>
+      <w:pPr>
+        <w:rPr>
+          <w:rFonts w:eastAsiaTheme="minorEastAsia"/>
+        </w:rPr>
+      </w:pPr>
+    </w:p>
+    <w:p>
+      <w:pPr>
+        <w:rPr>
+          <w:rFonts w:eastAsiaTheme="minorEastAsia"/>
+        </w:rPr>
+      </w:pPr>
+    </w:p>
+    <w:p>
+      <w:pPr>
+        <w:rPr>
+          <w:rFonts w:eastAsiaTheme="minorEastAsia"/>
+        </w:rPr>
+      </w:pPr>
+    </w:p>
+    <w:p>
+      <w:pPr>
+        <w:rPr>
+          <w:rFonts w:eastAsiaTheme="minorEastAsia"/>
+        </w:rPr>
+      </w:pPr>
+    </w:p>
+    <w:p>
+      <w:pPr>
+        <w:rPr>
+          <w:rFonts w:eastAsiaTheme="minorEastAsia"/>
+        </w:rPr>
+      </w:pPr>
+    </w:p>
+    <w:p>
+      <w:pPr>
+        <w:rPr>
+          <w:rFonts w:eastAsiaTheme="minorEastAsia"/>
+        </w:rPr>
+      </w:pPr>
+    </w:p>
+    <w:p>
+      <w:pPr>
+        <w:rPr>
+          <w:rFonts w:eastAsiaTheme="minorEastAsia"/>
+        </w:rPr>
+      </w:pPr>
+    </w:p>
+    <w:p>
+      <w:pPr>
+        <w:rPr>
+          <w:rFonts w:eastAsiaTheme="minorEastAsia"/>
+        </w:rPr>
+      </w:pPr>
+    </w:p>
+    <w:p>
+      <w:pPr>
+        <w:rPr>
+          <w:rFonts w:eastAsiaTheme="minorEastAsia"/>
+        </w:rPr>
+      </w:pPr>
+    </w:p>
+    <w:p>
+      <w:pPr>
+        <w:rPr>
+          <w:rFonts w:eastAsiaTheme="minorEastAsia"/>
+        </w:rPr>
+      </w:pPr>
+    </w:p>
+    <w:p>
+      <w:pPr>
+        <w:rPr>
+          <w:rFonts w:eastAsiaTheme="minorEastAsia"/>
+        </w:rPr>
+      </w:pPr>
+    </w:p>
+    <w:p>
+      <w:pPr>
+        <w:rPr>
+          <w:rFonts w:eastAsiaTheme="minorEastAsia"/>
+        </w:rPr>
+      </w:pPr>
+      <w:r>
+        <w:rPr>
+          <w:rFonts w:eastAsiaTheme="minorEastAsia"/>
+        </w:rPr>
+        <w:t xml:space="preserve">Introduciamo la classe astratta </w:t>
+      </w:r>
+      <w:r>
+        <w:rPr>
+          <w:rFonts w:eastAsiaTheme="minorEastAsia"/>
+          <w:i/>
+          <w:iCs/>
+        </w:rPr>
+        <w:t>HorrorMovie</w:t>
+      </w:r>
+      <w:r>
+        <w:rPr>
+          <w:rFonts w:eastAsiaTheme="minorEastAsia"/>
+        </w:rPr>
+        <w:t xml:space="preserve">, con freccia piena </w:t>
+      </w:r>
+      <w:r>
+        <w:rPr>
+          <w:rFonts w:eastAsiaTheme="minorEastAsia"/>
+        </w:rPr>
+        <w:t xml:space="preserve">(freccia di tipo </w:t>
+      </w:r>
+      <w:r>
+        <w:rPr>
+          <w:rFonts w:eastAsiaTheme="minorEastAsia"/>
+          <w:i/>
+          <w:iCs/>
+        </w:rPr>
+        <w:t>Generalization</w:t>
+      </w:r>
+      <w:r>
+        <w:rPr>
+          <w:rFonts w:eastAsiaTheme="minorEastAsia"/>
+          <w:i/>
+          <w:iCs/>
+        </w:rPr>
+        <w:t xml:space="preserve"> </w:t>
+      </w:r>
+      <w:r>
+        <w:rPr>
+          <w:rFonts w:eastAsiaTheme="minorEastAsia"/>
+        </w:rPr>
+        <w:t xml:space="preserve">in StarUML) </w:t>
+      </w:r>
+      <w:r>
+        <w:rPr>
+          <w:rFonts w:eastAsiaTheme="minorEastAsia"/>
+        </w:rPr>
+        <w:t>e</w:t>
+      </w:r>
+      <w:r>
+        <w:rPr>
+          <w:rFonts w:eastAsiaTheme="minorEastAsia"/>
+        </w:rPr>
+        <w:t xml:space="preserve"> introduciamo l’interfaccia (</w:t>
+      </w:r>
+      <w:r>
+        <w:rPr>
+          <w:rFonts w:eastAsiaTheme="minorEastAsia"/>
+          <w:i/>
+          <w:iCs/>
+        </w:rPr>
+        <w:t>Interface</w:t>
+      </w:r>
+      <w:r>
+        <w:rPr>
+          <w:rFonts w:eastAsiaTheme="minorEastAsia"/>
+        </w:rPr>
+        <w:t xml:space="preserve"> in StarUML, come si vede a lato):</w:t>
+      </w:r>
+      <w:r>
+        <w:rPr>
+          <w:noProof/>
+        </w:rPr>
+        <w:t xml:space="preserve"> </w:t>
+      </w:r>
+    </w:p>
+    <w:p>
+      <w:pPr>
+        <w:rPr>
+          <w:rFonts w:eastAsiaTheme="minorEastAsia"/>
+        </w:rPr>
+      </w:pPr>
+      <w:r>
+        <w:rPr>
+          <w:rFonts w:eastAsiaTheme="minorEastAsia"/>
+          <w:noProof/>
+        </w:rPr>
+        <w:drawing>
+          <wp:anchor distT="0" distB="0" distL="114300" distR="114300" simplePos="0" relativeHeight="251742208" behindDoc="0" locked="0" layoutInCell="1" allowOverlap="1" wp14:anchorId="06B36611" wp14:editId="6A2057D1">
+            <wp:simplePos x="0" y="0"/>
+            <wp:positionH relativeFrom="column">
+              <wp:posOffset>-3810</wp:posOffset>
+            </wp:positionH>
+            <wp:positionV relativeFrom="paragraph">
+              <wp:posOffset>45085</wp:posOffset>
+            </wp:positionV>
+            <wp:extent cx="1973580" cy="1701165"/>
+            <wp:effectExtent l="0" t="0" r="7620" b="0"/>
+            <wp:wrapSquare wrapText="bothSides"/>
+            <wp:docPr id="45" name="Immagine 45"/>
+            <wp:cNvGraphicFramePr>
+              <a:graphicFrameLocks xmlns:a="http://schemas.openxmlformats.org/drawingml/2006/main" noChangeAspect="1"/>
+            </wp:cNvGraphicFramePr>
+            <a:graphic xmlns:a="http://schemas.openxmlformats.org/drawingml/2006/main">
+              <a:graphicData uri="http://schemas.openxmlformats.org/drawingml/2006/picture">
+                <pic:pic xmlns:pic="http://schemas.openxmlformats.org/drawingml/2006/picture">
+                  <pic:nvPicPr>
+                    <pic:cNvPr id="1" name=""/>
+                    <pic:cNvPicPr/>
+                  </pic:nvPicPr>
+                  <pic:blipFill>
+                    <a:blip r:embed="rId48"/>
+                    <a:stretch>
+                      <a:fillRect/>
+                    </a:stretch>
+                  </pic:blipFill>
+                  <pic:spPr>
+                    <a:xfrm>
+                      <a:off x="0" y="0"/>
+                      <a:ext cx="1973580" cy="1701165"/>
+                    </a:xfrm>
+                    <a:prstGeom prst="rect">
+                      <a:avLst/>
+                    </a:prstGeom>
+                  </pic:spPr>
+                </pic:pic>
+              </a:graphicData>
+            </a:graphic>
+            <wp14:sizeRelH relativeFrom="margin">
+              <wp14:pctWidth>0</wp14:pctWidth>
+            </wp14:sizeRelH>
+            <wp14:sizeRelV relativeFrom="margin">
+              <wp14:pctHeight>0</wp14:pctHeight>
+            </wp14:sizeRelV>
+          </wp:anchor>
+        </w:drawing>
+      </w:r>
+    </w:p>
+    <w:p>
+      <w:pPr>
+        <w:rPr>
+          <w:rFonts w:eastAsiaTheme="minorEastAsia"/>
+        </w:rPr>
+      </w:pPr>
+      <w:r>
+        <w:rPr>
+          <w:rFonts w:eastAsiaTheme="minorEastAsia"/>
+          <w:noProof/>
+        </w:rPr>
+        <w:drawing>
+          <wp:anchor distT="0" distB="0" distL="114300" distR="114300" simplePos="0" relativeHeight="251738112" behindDoc="0" locked="0" layoutInCell="1" allowOverlap="1" wp14:anchorId="431E15E3" wp14:editId="10A69F77">
+            <wp:simplePos x="0" y="0"/>
+            <wp:positionH relativeFrom="column">
+              <wp:posOffset>2106295</wp:posOffset>
+            </wp:positionH>
+            <wp:positionV relativeFrom="paragraph">
+              <wp:posOffset>64770</wp:posOffset>
+            </wp:positionV>
+            <wp:extent cx="1173480" cy="1021080"/>
+            <wp:effectExtent l="0" t="0" r="7620" b="7620"/>
+            <wp:wrapSquare wrapText="bothSides"/>
+            <wp:docPr id="43" name="Immagine 43" descr="Immagine che contiene parete&#10;&#10;Descrizione generata automaticamente"/>
+            <wp:cNvGraphicFramePr>
+              <a:graphicFrameLocks xmlns:a="http://schemas.openxmlformats.org/drawingml/2006/main" noChangeAspect="1"/>
+            </wp:cNvGraphicFramePr>
+            <a:graphic xmlns:a="http://schemas.openxmlformats.org/drawingml/2006/main">
+              <a:graphicData uri="http://schemas.openxmlformats.org/drawingml/2006/picture">
+                <pic:pic xmlns:pic="http://schemas.openxmlformats.org/drawingml/2006/picture">
+                  <pic:nvPicPr>
+                    <pic:cNvPr id="43" name="Immagine 43" descr="Immagine che contiene parete&#10;&#10;Descrizione generata automaticamente"/>
+                    <pic:cNvPicPr/>
+                  </pic:nvPicPr>
+                  <pic:blipFill>
+                    <a:blip r:embed="rId49"/>
+                    <a:stretch>
+                      <a:fillRect/>
+                    </a:stretch>
+                  </pic:blipFill>
+                  <pic:spPr>
+                    <a:xfrm>
+                      <a:off x="0" y="0"/>
+                      <a:ext cx="1173480" cy="1021080"/>
+                    </a:xfrm>
+                    <a:prstGeom prst="rect">
+                      <a:avLst/>
+                    </a:prstGeom>
+                  </pic:spPr>
+                </pic:pic>
+              </a:graphicData>
+            </a:graphic>
+            <wp14:sizeRelH relativeFrom="margin">
+              <wp14:pctWidth>0</wp14:pctWidth>
+            </wp14:sizeRelH>
+            <wp14:sizeRelV relativeFrom="margin">
+              <wp14:pctHeight>0</wp14:pctHeight>
+            </wp14:sizeRelV>
+          </wp:anchor>
+        </w:drawing>
+      </w:r>
+    </w:p>
+    <w:p>
+      <w:pPr>
+        <w:rPr>
+          <w:rFonts w:eastAsiaTheme="minorEastAsia"/>
+        </w:rPr>
+      </w:pPr>
+    </w:p>
+    <w:p>
+      <w:pPr>
+        <w:rPr>
+          <w:rFonts w:eastAsiaTheme="minorEastAsia"/>
+        </w:rPr>
+      </w:pPr>
+    </w:p>
+    <w:p>
+      <w:pPr>
+        <w:rPr>
+          <w:rFonts w:eastAsiaTheme="minorEastAsia"/>
+        </w:rPr>
+      </w:pPr>
+    </w:p>
+    <w:p>
+      <w:pPr>
+        <w:rPr>
+          <w:rFonts w:eastAsiaTheme="minorEastAsia"/>
+        </w:rPr>
+      </w:pPr>
+    </w:p>
+    <w:p>
+      <w:pPr>
+        <w:rPr>
+          <w:rFonts w:eastAsiaTheme="minorEastAsia"/>
+        </w:rPr>
+      </w:pPr>
+    </w:p>
+    <w:p>
+      <w:pPr>
+        <w:rPr>
+          <w:rFonts w:eastAsiaTheme="minorEastAsia"/>
+        </w:rPr>
+      </w:pPr>
+    </w:p>
+    <w:p>
+      <w:pPr>
+        <w:rPr>
+          <w:rFonts w:eastAsiaTheme="minorEastAsia"/>
+        </w:rPr>
+      </w:pPr>
+    </w:p>
+    <w:p>
+      <w:pPr>
+        <w:rPr>
+          <w:rFonts w:eastAsiaTheme="minorEastAsia"/>
+        </w:rPr>
+      </w:pPr>
+    </w:p>
+    <w:p>
+      <w:pPr>
+        <w:rPr>
+          <w:rFonts w:eastAsiaTheme="minorEastAsia"/>
+        </w:rPr>
+      </w:pPr>
+    </w:p>
+    <w:p>
+      <w:pPr>
+        <w:tabs>
+          <w:tab w:val="left" w:pos="2532"/>
+        </w:tabs>
+        <w:rPr>
+          <w:rFonts w:eastAsiaTheme="minorEastAsia"/>
+        </w:rPr>
+      </w:pPr>
+      <w:r>
+        <w:rPr>
+          <w:rFonts w:eastAsiaTheme="minorEastAsia"/>
+        </w:rPr>
+        <w:t xml:space="preserve">Ora, colleghiamo per associazione </w:t>
+      </w:r>
+      <w:r>
+        <w:rPr>
+          <w:rFonts w:eastAsiaTheme="minorEastAsia"/>
+          <w:i/>
+          <w:iCs/>
+        </w:rPr>
+        <w:t>Person</w:t>
+      </w:r>
+      <w:r>
+        <w:rPr>
+          <w:rFonts w:eastAsiaTheme="minorEastAsia"/>
+        </w:rPr>
+        <w:t xml:space="preserve"> verso </w:t>
+      </w:r>
+      <w:r>
+        <w:rPr>
+          <w:rFonts w:eastAsiaTheme="minorEastAsia"/>
+          <w:i/>
+          <w:iCs/>
+        </w:rPr>
+        <w:t>Actor</w:t>
+      </w:r>
+      <w:r>
+        <w:rPr>
+          <w:rFonts w:eastAsiaTheme="minorEastAsia"/>
+        </w:rPr>
+        <w:t xml:space="preserve"> e </w:t>
+      </w:r>
+      <w:r>
+        <w:rPr>
+          <w:rFonts w:eastAsiaTheme="minorEastAsia"/>
+          <w:i/>
+          <w:iCs/>
+        </w:rPr>
+        <w:t>Director</w:t>
+      </w:r>
+      <w:r>
+        <w:rPr>
+          <w:rFonts w:eastAsiaTheme="minorEastAsia"/>
+        </w:rPr>
+        <w:t>:</w:t>
+      </w:r>
+    </w:p>
+    <w:p>
+      <w:pPr>
+        <w:tabs>
+          <w:tab w:val="left" w:pos="2532"/>
+        </w:tabs>
+        <w:rPr>
+          <w:rFonts w:eastAsiaTheme="minorEastAsia"/>
+        </w:rPr>
+      </w:pPr>
+      <w:r>
+        <w:rPr>
+          <w:rFonts w:eastAsiaTheme="minorEastAsia"/>
+          <w:noProof/>
+        </w:rPr>
+        <w:drawing>
+          <wp:anchor distT="0" distB="0" distL="114300" distR="114300" simplePos="0" relativeHeight="251740160" behindDoc="0" locked="0" layoutInCell="1" allowOverlap="1" wp14:anchorId="0D406993" wp14:editId="017EC932">
+            <wp:simplePos x="0" y="0"/>
+            <wp:positionH relativeFrom="column">
+              <wp:posOffset>-2540</wp:posOffset>
+            </wp:positionH>
+            <wp:positionV relativeFrom="paragraph">
+              <wp:posOffset>39370</wp:posOffset>
+            </wp:positionV>
+            <wp:extent cx="2561590" cy="2044700"/>
+            <wp:effectExtent l="0" t="0" r="0" b="0"/>
+            <wp:wrapSquare wrapText="bothSides"/>
+            <wp:docPr id="44" name="Immagine 44"/>
+            <wp:cNvGraphicFramePr>
+              <a:graphicFrameLocks xmlns:a="http://schemas.openxmlformats.org/drawingml/2006/main" noChangeAspect="1"/>
+            </wp:cNvGraphicFramePr>
+            <a:graphic xmlns:a="http://schemas.openxmlformats.org/drawingml/2006/main">
+              <a:graphicData uri="http://schemas.openxmlformats.org/drawingml/2006/picture">
+                <pic:pic xmlns:pic="http://schemas.openxmlformats.org/drawingml/2006/picture">
+                  <pic:nvPicPr>
+                    <pic:cNvPr id="1" name=""/>
+                    <pic:cNvPicPr/>
+                  </pic:nvPicPr>
+                  <pic:blipFill>
+                    <a:blip r:embed="rId50"/>
+                    <a:stretch>
+                      <a:fillRect/>
+                    </a:stretch>
+                  </pic:blipFill>
+                  <pic:spPr>
+                    <a:xfrm>
+                      <a:off x="0" y="0"/>
+                      <a:ext cx="2561590" cy="2044700"/>
+                    </a:xfrm>
+                    <a:prstGeom prst="rect">
+                      <a:avLst/>
+                    </a:prstGeom>
+                  </pic:spPr>
+                </pic:pic>
+              </a:graphicData>
+            </a:graphic>
+            <wp14:sizeRelH relativeFrom="margin">
+              <wp14:pctWidth>0</wp14:pctWidth>
+            </wp14:sizeRelH>
+            <wp14:sizeRelV relativeFrom="margin">
+              <wp14:pctHeight>0</wp14:pctHeight>
+            </wp14:sizeRelV>
+          </wp:anchor>
+        </w:drawing>
+      </w:r>
+    </w:p>
+    <w:p>
+      <w:pPr>
+        <w:tabs>
+          <w:tab w:val="left" w:pos="2532"/>
+        </w:tabs>
+        <w:rPr>
+          <w:rFonts w:eastAsiaTheme="minorEastAsia"/>
+        </w:rPr>
+      </w:pPr>
+      <w:r>
+        <w:rPr>
+          <w:rFonts w:eastAsiaTheme="minorEastAsia"/>
+        </w:rPr>
+        <w:t>UML definisce solo interfacce e classi astratte; se ho implementazioni, essa è una classe astratta:</w:t>
+      </w:r>
+    </w:p>
+    <w:p>
+      <w:pPr>
+        <w:tabs>
+          <w:tab w:val="left" w:pos="2532"/>
+        </w:tabs>
+        <w:rPr>
+          <w:rFonts w:eastAsiaTheme="minorEastAsia"/>
+        </w:rPr>
+      </w:pPr>
+      <w:r>
+        <w:rPr>
+          <w:rFonts w:eastAsiaTheme="minorEastAsia"/>
+          <w:noProof/>
+        </w:rPr>
+        <w:drawing>
+          <wp:anchor distT="0" distB="0" distL="114300" distR="114300" simplePos="0" relativeHeight="251744256" behindDoc="0" locked="0" layoutInCell="1" allowOverlap="1" wp14:anchorId="4433CD8A" wp14:editId="0EE35D8C">
+            <wp:simplePos x="0" y="0"/>
+            <wp:positionH relativeFrom="column">
+              <wp:posOffset>2683510</wp:posOffset>
+            </wp:positionH>
+            <wp:positionV relativeFrom="paragraph">
+              <wp:posOffset>35560</wp:posOffset>
+            </wp:positionV>
+            <wp:extent cx="1034415" cy="1485900"/>
+            <wp:effectExtent l="0" t="0" r="0" b="0"/>
+            <wp:wrapSquare wrapText="bothSides"/>
+            <wp:docPr id="46" name="Immagine 46"/>
+            <wp:cNvGraphicFramePr>
+              <a:graphicFrameLocks xmlns:a="http://schemas.openxmlformats.org/drawingml/2006/main" noChangeAspect="1"/>
+            </wp:cNvGraphicFramePr>
+            <a:graphic xmlns:a="http://schemas.openxmlformats.org/drawingml/2006/main">
+              <a:graphicData uri="http://schemas.openxmlformats.org/drawingml/2006/picture">
+                <pic:pic xmlns:pic="http://schemas.openxmlformats.org/drawingml/2006/picture">
+                  <pic:nvPicPr>
+                    <pic:cNvPr id="1" name=""/>
+                    <pic:cNvPicPr/>
+                  </pic:nvPicPr>
+                  <pic:blipFill>
+                    <a:blip r:embed="rId51"/>
+                    <a:stretch>
+                      <a:fillRect/>
+                    </a:stretch>
+                  </pic:blipFill>
+                  <pic:spPr>
+                    <a:xfrm>
+                      <a:off x="0" y="0"/>
+                      <a:ext cx="1034415" cy="1485900"/>
+                    </a:xfrm>
+                    <a:prstGeom prst="rect">
+                      <a:avLst/>
+                    </a:prstGeom>
+                  </pic:spPr>
+                </pic:pic>
+              </a:graphicData>
+            </a:graphic>
+            <wp14:sizeRelH relativeFrom="margin">
+              <wp14:pctWidth>0</wp14:pctWidth>
+            </wp14:sizeRelH>
+            <wp14:sizeRelV relativeFrom="margin">
+              <wp14:pctHeight>0</wp14:pctHeight>
+            </wp14:sizeRelV>
+          </wp:anchor>
+        </w:drawing>
+      </w:r>
+    </w:p>
+    <w:p>
+      <w:pPr>
+        <w:rPr>
+          <w:rFonts w:eastAsiaTheme="minorEastAsia"/>
+        </w:rPr>
+      </w:pPr>
+    </w:p>
+    <w:p>
+      <w:pPr>
+        <w:rPr>
+          <w:rFonts w:eastAsiaTheme="minorEastAsia"/>
+        </w:rPr>
+      </w:pPr>
+    </w:p>
+    <w:p>
+      <w:pPr>
+        <w:rPr>
+          <w:rFonts w:eastAsiaTheme="minorEastAsia"/>
+        </w:rPr>
+      </w:pPr>
+    </w:p>
+    <w:p>
+      <w:pPr>
+        <w:rPr>
+          <w:rFonts w:eastAsiaTheme="minorEastAsia"/>
+        </w:rPr>
+      </w:pPr>
+    </w:p>
+    <w:p>
+      <w:pPr>
+        <w:rPr>
+          <w:rFonts w:eastAsiaTheme="minorEastAsia"/>
+        </w:rPr>
+      </w:pPr>
+    </w:p>
+    <w:p>
+      <w:pPr>
+        <w:rPr>
+          <w:rFonts w:eastAsiaTheme="minorEastAsia"/>
+        </w:rPr>
+      </w:pPr>
+    </w:p>
+    <w:p>
+      <w:pPr>
+        <w:rPr>
+          <w:rFonts w:eastAsiaTheme="minorEastAsia"/>
+        </w:rPr>
+      </w:pPr>
+    </w:p>
+    <w:p>
+      <w:pPr>
+        <w:rPr>
+          <w:rFonts w:eastAsiaTheme="minorEastAsia"/>
+        </w:rPr>
+      </w:pPr>
+    </w:p>
+    <w:p>
+      <w:pPr>
+        <w:rPr>
+          <w:rFonts w:eastAsiaTheme="minorEastAsia"/>
+        </w:rPr>
+      </w:pPr>
+      <w:r>
+        <w:rPr>
+          <w:rFonts w:eastAsiaTheme="minorEastAsia"/>
+        </w:rPr>
+        <w:drawing>
+          <wp:anchor distT="0" distB="0" distL="114300" distR="114300" simplePos="0" relativeHeight="251748352" behindDoc="0" locked="0" layoutInCell="1" allowOverlap="1" wp14:anchorId="7D09FB76" wp14:editId="40311DA0">
+            <wp:simplePos x="0" y="0"/>
+            <wp:positionH relativeFrom="column">
+              <wp:posOffset>4400550</wp:posOffset>
+            </wp:positionH>
+            <wp:positionV relativeFrom="paragraph">
+              <wp:posOffset>96520</wp:posOffset>
+            </wp:positionV>
+            <wp:extent cx="1524000" cy="1188720"/>
+            <wp:effectExtent l="0" t="0" r="0" b="0"/>
+            <wp:wrapSquare wrapText="bothSides"/>
+            <wp:docPr id="42" name="Immagine 42"/>
+            <wp:cNvGraphicFramePr>
+              <a:graphicFrameLocks xmlns:a="http://schemas.openxmlformats.org/drawingml/2006/main" noChangeAspect="1"/>
+            </wp:cNvGraphicFramePr>
+            <a:graphic xmlns:a="http://schemas.openxmlformats.org/drawingml/2006/main">
+              <a:graphicData uri="http://schemas.openxmlformats.org/drawingml/2006/picture">
+                <pic:pic xmlns:pic="http://schemas.openxmlformats.org/drawingml/2006/picture">
+                  <pic:nvPicPr>
+                    <pic:cNvPr id="1" name=""/>
+                    <pic:cNvPicPr/>
+                  </pic:nvPicPr>
+                  <pic:blipFill>
+                    <a:blip r:embed="rId52"/>
+                    <a:stretch>
+                      <a:fillRect/>
+                    </a:stretch>
+                  </pic:blipFill>
+                  <pic:spPr>
+                    <a:xfrm>
+                      <a:off x="0" y="0"/>
+                      <a:ext cx="1524000" cy="1188720"/>
+                    </a:xfrm>
+                    <a:prstGeom prst="rect">
+                      <a:avLst/>
+                    </a:prstGeom>
+                  </pic:spPr>
+                </pic:pic>
+              </a:graphicData>
+            </a:graphic>
+            <wp14:sizeRelH relativeFrom="margin">
+              <wp14:pctWidth>0</wp14:pctWidth>
+            </wp14:sizeRelH>
+            <wp14:sizeRelV relativeFrom="margin">
+              <wp14:pctHeight>0</wp14:pctHeight>
+            </wp14:sizeRelV>
+          </wp:anchor>
+        </w:drawing>
+      </w:r>
+    </w:p>
+    <w:p>
+      <w:pPr>
+        <w:rPr>
+          <w:rFonts w:eastAsiaTheme="minorEastAsia"/>
+        </w:rPr>
+      </w:pPr>
+      <w:r>
+        <w:rPr>
+          <w:rFonts w:eastAsiaTheme="minorEastAsia"/>
+        </w:rPr>
+        <w:t xml:space="preserve">Le interfacce non hanno attributi; aggiungiamo il metodo </w:t>
+      </w:r>
+      <w:r>
+        <w:rPr>
+          <w:rFonts w:eastAsiaTheme="minorEastAsia"/>
+          <w:i/>
+          <w:iCs/>
+        </w:rPr>
+        <w:t>getName()</w:t>
+      </w:r>
+      <w:r>
+        <w:rPr>
+          <w:rFonts w:eastAsiaTheme="minorEastAsia"/>
+        </w:rPr>
+        <w:t xml:space="preserve"> a Person; esso sarà un metodo virtuale puro</w:t>
+      </w:r>
+      <w:r>
+        <w:rPr>
+          <w:rFonts w:eastAsiaTheme="minorEastAsia"/>
+        </w:rPr>
+        <w:t xml:space="preserve"> (per aggiungere un metodo ad un’interfaccia, cliccando tasto dx sull’interfaccia Person e Format e togliere la spunta “Suppress Operations”, poi cliccando getName() e poi cliccando su isStatic sul menù a dx):</w:t>
+      </w:r>
+    </w:p>
+    <w:p>
+      <w:pPr>
+        <w:rPr>
+          <w:rFonts w:eastAsiaTheme="minorEastAsia"/>
+        </w:rPr>
+      </w:pPr>
+    </w:p>
+    <w:p>
+      <w:pPr>
+        <w:rPr>
+          <w:rFonts w:eastAsiaTheme="minorEastAsia"/>
+        </w:rPr>
+      </w:pPr>
+    </w:p>
+    <w:p>
+      <w:pPr>
+        <w:rPr>
+          <w:rFonts w:eastAsiaTheme="minorEastAsia"/>
+        </w:rPr>
+      </w:pPr>
+    </w:p>
+    <w:p>
+      <w:pPr>
+        <w:rPr>
+          <w:rFonts w:eastAsiaTheme="minorEastAsia"/>
+        </w:rPr>
+      </w:pPr>
+    </w:p>
+    <w:p>
+      <w:pPr>
+        <w:rPr>
+          <w:rFonts w:eastAsiaTheme="minorEastAsia"/>
+        </w:rPr>
+      </w:pPr>
+    </w:p>
+    <w:p>
+      <w:pPr>
+        <w:rPr>
+          <w:rFonts w:eastAsiaTheme="minorEastAsia"/>
+        </w:rPr>
+      </w:pPr>
+    </w:p>
+    <w:p>
+      <w:pPr>
+        <w:rPr>
+          <w:rFonts w:eastAsiaTheme="minorEastAsia"/>
+        </w:rPr>
+      </w:pPr>
+    </w:p>
+    <w:p>
+      <w:pPr>
+        <w:rPr>
+          <w:rFonts w:eastAsiaTheme="minorEastAsia"/>
+        </w:rPr>
+      </w:pPr>
+    </w:p>
+    <w:p>
+      <w:pPr>
+        <w:rPr>
+          <w:rFonts w:eastAsiaTheme="minorEastAsia"/>
+        </w:rPr>
+      </w:pPr>
+      <w:r>
+        <w:rPr>
+          <w:rFonts w:eastAsiaTheme="minorEastAsia"/>
+        </w:rPr>
+        <w:lastRenderedPageBreak/>
+        <w:t xml:space="preserve">Un altro esempio sono le </w:t>
+      </w:r>
+      <w:r>
+        <w:rPr>
+          <w:rFonts w:eastAsiaTheme="minorEastAsia"/>
+          <w:i/>
+          <w:iCs/>
+        </w:rPr>
+        <w:t>classi di associazione</w:t>
+      </w:r>
+      <w:r>
+        <w:rPr>
+          <w:rFonts w:eastAsiaTheme="minorEastAsia"/>
+        </w:rPr>
+        <w:t>, che aggiungono attributi e operazioni alle associazioni.</w:t>
+      </w:r>
+    </w:p>
+    <w:p>
+      <w:pPr>
+        <w:rPr>
+          <w:rFonts w:eastAsiaTheme="minorEastAsia"/>
+        </w:rPr>
+      </w:pPr>
+      <w:r>
+        <w:rPr>
+          <w:rFonts w:eastAsiaTheme="minorEastAsia"/>
+        </w:rPr>
+        <w:drawing>
+          <wp:anchor distT="0" distB="0" distL="114300" distR="114300" simplePos="0" relativeHeight="251768832" behindDoc="0" locked="0" layoutInCell="1" allowOverlap="1" wp14:anchorId="31EEE087" wp14:editId="23C02952">
+            <wp:simplePos x="0" y="0"/>
+            <wp:positionH relativeFrom="column">
+              <wp:posOffset>-3810</wp:posOffset>
+            </wp:positionH>
+            <wp:positionV relativeFrom="paragraph">
+              <wp:posOffset>33020</wp:posOffset>
+            </wp:positionV>
+            <wp:extent cx="3727450" cy="1836420"/>
+            <wp:effectExtent l="0" t="0" r="6350" b="0"/>
+            <wp:wrapSquare wrapText="bothSides"/>
+            <wp:docPr id="58" name="Immagine 58"/>
+            <wp:cNvGraphicFramePr>
+              <a:graphicFrameLocks xmlns:a="http://schemas.openxmlformats.org/drawingml/2006/main" noChangeAspect="1"/>
+            </wp:cNvGraphicFramePr>
+            <a:graphic xmlns:a="http://schemas.openxmlformats.org/drawingml/2006/main">
+              <a:graphicData uri="http://schemas.openxmlformats.org/drawingml/2006/picture">
+                <pic:pic xmlns:pic="http://schemas.openxmlformats.org/drawingml/2006/picture">
+                  <pic:nvPicPr>
+                    <pic:cNvPr id="1" name=""/>
+                    <pic:cNvPicPr/>
+                  </pic:nvPicPr>
+                  <pic:blipFill>
+                    <a:blip r:embed="rId53"/>
+                    <a:stretch>
+                      <a:fillRect/>
+                    </a:stretch>
+                  </pic:blipFill>
+                  <pic:spPr>
+                    <a:xfrm>
+                      <a:off x="0" y="0"/>
+                      <a:ext cx="3727450" cy="1836420"/>
+                    </a:xfrm>
+                    <a:prstGeom prst="rect">
+                      <a:avLst/>
+                    </a:prstGeom>
+                  </pic:spPr>
+                </pic:pic>
+              </a:graphicData>
+            </a:graphic>
+            <wp14:sizeRelH relativeFrom="margin">
+              <wp14:pctWidth>0</wp14:pctWidth>
+            </wp14:sizeRelH>
+            <wp14:sizeRelV relativeFrom="margin">
+              <wp14:pctHeight>0</wp14:pctHeight>
+            </wp14:sizeRelV>
+          </wp:anchor>
+        </w:drawing>
+      </w:r>
+    </w:p>
+    <w:p>
+      <w:pPr>
+        <w:rPr>
+          <w:rFonts w:eastAsiaTheme="minorEastAsia"/>
+        </w:rPr>
+      </w:pPr>
+    </w:p>
+    <w:p>
+      <w:pPr>
+        <w:rPr>
+          <w:rFonts w:eastAsiaTheme="minorEastAsia"/>
+        </w:rPr>
+      </w:pPr>
+    </w:p>
+    <w:p>
+      <w:pPr>
+        <w:rPr>
+          <w:rFonts w:eastAsiaTheme="minorEastAsia"/>
+        </w:rPr>
+      </w:pPr>
+    </w:p>
+    <w:p>
+      <w:pPr>
+        <w:rPr>
+          <w:rFonts w:eastAsiaTheme="minorEastAsia"/>
+        </w:rPr>
+      </w:pPr>
+    </w:p>
+    <w:p>
+      <w:pPr>
+        <w:rPr>
+          <w:rFonts w:eastAsiaTheme="minorEastAsia"/>
+        </w:rPr>
+      </w:pPr>
+    </w:p>
+    <w:p>
+      <w:pPr>
+        <w:rPr>
+          <w:rFonts w:eastAsiaTheme="minorEastAsia"/>
+        </w:rPr>
+      </w:pPr>
+    </w:p>
+    <w:p>
+      <w:pPr>
+        <w:rPr>
+          <w:rFonts w:eastAsiaTheme="minorEastAsia"/>
+        </w:rPr>
+      </w:pPr>
+    </w:p>
+    <w:p>
+      <w:pPr>
+        <w:rPr>
+          <w:rFonts w:eastAsiaTheme="minorEastAsia"/>
+        </w:rPr>
+      </w:pPr>
+    </w:p>
+    <w:p>
+      <w:pPr>
+        <w:rPr>
+          <w:rFonts w:eastAsiaTheme="minorEastAsia"/>
+        </w:rPr>
+      </w:pPr>
+    </w:p>
+    <w:p>
+      <w:pPr>
+        <w:rPr>
+          <w:rFonts w:eastAsiaTheme="minorEastAsia"/>
+        </w:rPr>
+      </w:pPr>
+      <w:r>
+        <w:rPr>
+          <w:rFonts w:eastAsiaTheme="minorEastAsia"/>
+        </w:rPr>
+        <w:drawing>
+          <wp:anchor distT="0" distB="0" distL="114300" distR="114300" simplePos="0" relativeHeight="251770880" behindDoc="0" locked="0" layoutInCell="1" allowOverlap="1" wp14:anchorId="1AEA3881" wp14:editId="1ECD0875">
+            <wp:simplePos x="0" y="0"/>
+            <wp:positionH relativeFrom="column">
+              <wp:posOffset>-2540</wp:posOffset>
+            </wp:positionH>
+            <wp:positionV relativeFrom="paragraph">
+              <wp:posOffset>234315</wp:posOffset>
+            </wp:positionV>
+            <wp:extent cx="4165600" cy="2289175"/>
+            <wp:effectExtent l="0" t="0" r="6350" b="0"/>
+            <wp:wrapSquare wrapText="bothSides"/>
+            <wp:docPr id="59" name="Immagine 59"/>
+            <wp:cNvGraphicFramePr>
+              <a:graphicFrameLocks xmlns:a="http://schemas.openxmlformats.org/drawingml/2006/main" noChangeAspect="1"/>
+            </wp:cNvGraphicFramePr>
+            <a:graphic xmlns:a="http://schemas.openxmlformats.org/drawingml/2006/main">
+              <a:graphicData uri="http://schemas.openxmlformats.org/drawingml/2006/picture">
+                <pic:pic xmlns:pic="http://schemas.openxmlformats.org/drawingml/2006/picture">
+                  <pic:nvPicPr>
+                    <pic:cNvPr id="1" name=""/>
+                    <pic:cNvPicPr/>
+                  </pic:nvPicPr>
+                  <pic:blipFill>
+                    <a:blip r:embed="rId54"/>
+                    <a:stretch>
+                      <a:fillRect/>
+                    </a:stretch>
+                  </pic:blipFill>
+                  <pic:spPr>
+                    <a:xfrm>
+                      <a:off x="0" y="0"/>
+                      <a:ext cx="4165600" cy="2289175"/>
+                    </a:xfrm>
+                    <a:prstGeom prst="rect">
+                      <a:avLst/>
+                    </a:prstGeom>
+                  </pic:spPr>
+                </pic:pic>
+              </a:graphicData>
+            </a:graphic>
+            <wp14:sizeRelH relativeFrom="margin">
+              <wp14:pctWidth>0</wp14:pctWidth>
+            </wp14:sizeRelH>
+            <wp14:sizeRelV relativeFrom="margin">
+              <wp14:pctHeight>0</wp14:pctHeight>
+            </wp14:sizeRelV>
+          </wp:anchor>
+        </w:drawing>
+      </w:r>
+    </w:p>
+    <w:p>
+      <w:pPr>
+        <w:rPr>
+          <w:rFonts w:eastAsiaTheme="minorEastAsia"/>
+        </w:rPr>
+      </w:pPr>
+    </w:p>
+    <w:p>
+      <w:pPr>
+        <w:rPr>
+          <w:rFonts w:eastAsiaTheme="minorEastAsia"/>
+        </w:rPr>
+      </w:pPr>
+    </w:p>
+    <w:p>
+      <w:pPr>
+        <w:rPr>
+          <w:rFonts w:eastAsiaTheme="minorEastAsia"/>
+        </w:rPr>
+      </w:pPr>
+    </w:p>
+    <w:p>
+      <w:pPr>
+        <w:rPr>
+          <w:rFonts w:eastAsiaTheme="minorEastAsia"/>
+        </w:rPr>
+      </w:pPr>
+    </w:p>
+    <w:p>
+      <w:pPr>
+        <w:rPr>
+          <w:rFonts w:eastAsiaTheme="minorEastAsia"/>
+        </w:rPr>
+      </w:pPr>
+    </w:p>
+    <w:p>
+      <w:pPr>
+        <w:rPr>
+          <w:rFonts w:eastAsiaTheme="minorEastAsia"/>
+        </w:rPr>
+      </w:pPr>
+    </w:p>
+    <w:p>
+      <w:pPr>
+        <w:rPr>
+          <w:rFonts w:eastAsiaTheme="minorEastAsia"/>
+        </w:rPr>
+      </w:pPr>
+    </w:p>
+    <w:p>
+      <w:pPr>
+        <w:rPr>
+          <w:rFonts w:eastAsiaTheme="minorEastAsia"/>
+        </w:rPr>
+      </w:pPr>
+    </w:p>
+    <w:p>
+      <w:pPr>
+        <w:rPr>
+          <w:rFonts w:eastAsiaTheme="minorEastAsia"/>
+        </w:rPr>
+      </w:pPr>
+    </w:p>
+    <w:p>
+      <w:pPr>
+        <w:rPr>
+          <w:rFonts w:eastAsiaTheme="minorEastAsia"/>
+        </w:rPr>
+      </w:pPr>
+    </w:p>
+    <w:p>
+      <w:pPr>
+        <w:rPr>
+          <w:rFonts w:eastAsiaTheme="minorEastAsia"/>
+        </w:rPr>
+      </w:pPr>
+    </w:p>
+    <w:p>
+      <w:pPr>
+        <w:rPr>
+          <w:rFonts w:eastAsiaTheme="minorEastAsia"/>
+        </w:rPr>
+      </w:pPr>
+    </w:p>
+    <w:p>
+      <w:pPr>
+        <w:rPr>
+          <w:rFonts w:eastAsiaTheme="minorEastAsia"/>
+        </w:rPr>
+      </w:pPr>
+    </w:p>
+    <w:p>
+      <w:pPr>
+        <w:rPr>
+          <w:rFonts w:eastAsiaTheme="minorEastAsia"/>
+        </w:rPr>
+      </w:pPr>
+    </w:p>
+    <w:p>
+      <w:r>
+        <w:rPr>
+          <w:rFonts w:eastAsiaTheme="minorEastAsia"/>
+        </w:rPr>
+        <w:t xml:space="preserve">Similmente, si hanno </w:t>
+      </w:r>
+      <w:r>
+        <w:rPr>
+          <w:rFonts w:eastAsiaTheme="minorEastAsia"/>
+          <w:i/>
+          <w:iCs/>
+        </w:rPr>
+        <w:t>generalizzazioni</w:t>
+      </w:r>
+      <w:r>
+        <w:rPr>
+          <w:rFonts w:eastAsiaTheme="minorEastAsia"/>
+        </w:rPr>
+        <w:t xml:space="preserve"> ad esempio quando con due classi A e B, ogni oggetto di B è anche un oggetto di A e ciò equivale</w:t>
+      </w:r>
+      <w:r>
+        <w:t xml:space="preserve"> </w:t>
+      </w:r>
+      <w:r>
+        <w:t>all’ereditarietà dei linguaggi di programmazione</w:t>
+      </w:r>
+      <w:r>
+        <w:t xml:space="preserve">. </w:t>
+      </w:r>
+      <w:r>
+        <w:t>Le proprietà della superclasse non si riportano nel diagramma della sottoclasse</w:t>
+      </w:r>
+      <w:r>
+        <w:t xml:space="preserve"> (a meno di override); si ha il principio di sostituibilità (sottotipo != sottoclasse). Esempio pratico sono gli attributi protected, visibili anche dalle classi derivate.</w:t>
+      </w:r>
+    </w:p>
+    <w:p/>
+    <w:p>
+      <w:r>
+        <w:t xml:space="preserve">Prendiamo poi le </w:t>
+      </w:r>
+      <w:r>
+        <w:rPr>
+          <w:i/>
+          <w:iCs/>
+        </w:rPr>
+        <w:t>classi astratte</w:t>
+      </w:r>
+      <w:r>
+        <w:t xml:space="preserve">, che ricordiamo essere classi che </w:t>
+      </w:r>
+      <w:r>
+        <w:rPr>
+          <w:i/>
+          <w:iCs/>
+        </w:rPr>
+        <w:t>non possono essere istanziate</w:t>
+      </w:r>
+      <w:r>
+        <w:t>; le operazioni astratte non hanno implementazione e queste vengono definite con nome in corsivo. Esse non devono essere molte, anzi, tendenzialmente sono poche (per non confondere l’UML).</w:t>
+      </w:r>
+    </w:p>
+    <w:p>
+      <w:r>
+        <w:t xml:space="preserve">Similmente, abbiamo le </w:t>
+      </w:r>
+      <w:r>
+        <w:rPr>
+          <w:i/>
+          <w:iCs/>
+        </w:rPr>
+        <w:t>interfacce</w:t>
+      </w:r>
+      <w:r>
+        <w:t>, classi prive di implementazioni; una classe realizza un’interfaccia se ne implementa le operazioni. Per come visto sopra; si ha una notazione a sfera/palla (da UML 2.x in avanti), precedentemente era indicata a rettangolo:</w:t>
+      </w:r>
+    </w:p>
+    <w:p>
+      <w:r>
+        <w:drawing>
+          <wp:anchor distT="0" distB="0" distL="114300" distR="114300" simplePos="0" relativeHeight="251772928" behindDoc="0" locked="0" layoutInCell="1" allowOverlap="1" wp14:anchorId="25100825" wp14:editId="5371118E">
+            <wp:simplePos x="0" y="0"/>
+            <wp:positionH relativeFrom="column">
+              <wp:posOffset>-3810</wp:posOffset>
+            </wp:positionH>
+            <wp:positionV relativeFrom="paragraph">
+              <wp:posOffset>51435</wp:posOffset>
+            </wp:positionV>
+            <wp:extent cx="3566160" cy="1710055"/>
+            <wp:effectExtent l="0" t="0" r="0" b="4445"/>
+            <wp:wrapSquare wrapText="bothSides"/>
+            <wp:docPr id="60" name="Immagine 60"/>
+            <wp:cNvGraphicFramePr>
+              <a:graphicFrameLocks xmlns:a="http://schemas.openxmlformats.org/drawingml/2006/main" noChangeAspect="1"/>
+            </wp:cNvGraphicFramePr>
+            <a:graphic xmlns:a="http://schemas.openxmlformats.org/drawingml/2006/main">
+              <a:graphicData uri="http://schemas.openxmlformats.org/drawingml/2006/picture">
+                <pic:pic xmlns:pic="http://schemas.openxmlformats.org/drawingml/2006/picture">
+                  <pic:nvPicPr>
+                    <pic:cNvPr id="1" name=""/>
+                    <pic:cNvPicPr/>
+                  </pic:nvPicPr>
+                  <pic:blipFill>
+                    <a:blip r:embed="rId55"/>
+                    <a:stretch>
+                      <a:fillRect/>
+                    </a:stretch>
+                  </pic:blipFill>
+                  <pic:spPr>
+                    <a:xfrm>
+                      <a:off x="0" y="0"/>
+                      <a:ext cx="3566160" cy="1710055"/>
+                    </a:xfrm>
+                    <a:prstGeom prst="rect">
+                      <a:avLst/>
+                    </a:prstGeom>
+                  </pic:spPr>
+                </pic:pic>
+              </a:graphicData>
+            </a:graphic>
+            <wp14:sizeRelH relativeFrom="margin">
+              <wp14:pctWidth>0</wp14:pctWidth>
+            </wp14:sizeRelH>
+            <wp14:sizeRelV relativeFrom="margin">
+              <wp14:pctHeight>0</wp14:pctHeight>
+            </wp14:sizeRelV>
+          </wp:anchor>
+        </w:drawing>
+      </w:r>
+    </w:p>
+    <w:p/>
+    <w:p/>
+    <w:p/>
+    <w:p/>
+    <w:p/>
+    <w:p/>
+    <w:p/>
+    <w:p/>
+    <w:p/>
+    <w:p/>
+    <w:p/>
+    <w:p/>
+    <w:p/>
+    <w:p/>
+    <w:p/>
+    <w:p>
+      <w:r>
+        <w:lastRenderedPageBreak/>
+        <w:drawing>
+          <wp:anchor distT="0" distB="0" distL="114300" distR="114300" simplePos="0" relativeHeight="251774976" behindDoc="0" locked="0" layoutInCell="1" allowOverlap="1" wp14:anchorId="63FDCE25" wp14:editId="7D225010">
+            <wp:simplePos x="0" y="0"/>
+            <wp:positionH relativeFrom="column">
+              <wp:posOffset>-3810</wp:posOffset>
+            </wp:positionH>
+            <wp:positionV relativeFrom="paragraph">
+              <wp:posOffset>0</wp:posOffset>
+            </wp:positionV>
+            <wp:extent cx="3970020" cy="2315210"/>
+            <wp:effectExtent l="0" t="0" r="0" b="8890"/>
+            <wp:wrapSquare wrapText="bothSides"/>
+            <wp:docPr id="61" name="Immagine 61"/>
+            <wp:cNvGraphicFramePr>
+              <a:graphicFrameLocks xmlns:a="http://schemas.openxmlformats.org/drawingml/2006/main" noChangeAspect="1"/>
+            </wp:cNvGraphicFramePr>
+            <a:graphic xmlns:a="http://schemas.openxmlformats.org/drawingml/2006/main">
+              <a:graphicData uri="http://schemas.openxmlformats.org/drawingml/2006/picture">
+                <pic:pic xmlns:pic="http://schemas.openxmlformats.org/drawingml/2006/picture">
+                  <pic:nvPicPr>
+                    <pic:cNvPr id="1" name=""/>
+                    <pic:cNvPicPr/>
+                  </pic:nvPicPr>
+                  <pic:blipFill>
+                    <a:blip r:embed="rId56"/>
+                    <a:stretch>
+                      <a:fillRect/>
+                    </a:stretch>
+                  </pic:blipFill>
+                  <pic:spPr>
+                    <a:xfrm>
+                      <a:off x="0" y="0"/>
+                      <a:ext cx="3970020" cy="2315210"/>
+                    </a:xfrm>
+                    <a:prstGeom prst="rect">
+                      <a:avLst/>
+                    </a:prstGeom>
+                  </pic:spPr>
+                </pic:pic>
+              </a:graphicData>
+            </a:graphic>
+            <wp14:sizeRelH relativeFrom="margin">
+              <wp14:pctWidth>0</wp14:pctWidth>
+            </wp14:sizeRelH>
+            <wp14:sizeRelV relativeFrom="margin">
+              <wp14:pctHeight>0</wp14:pctHeight>
+            </wp14:sizeRelV>
+          </wp:anchor>
+        </w:drawing>
+      </w:r>
+    </w:p>
+    <w:p/>
+    <w:p/>
+    <w:p/>
+    <w:p/>
+    <w:p/>
+    <w:p/>
+    <w:p/>
+    <w:p/>
+    <w:p/>
+    <w:p/>
+    <w:p/>
+    <w:p/>
+    <w:p/>
+    <w:p>
+      <w:r>
+        <w:rPr>
+          <w:noProof/>
+        </w:rPr>
+        <w:drawing>
+          <wp:anchor distT="0" distB="0" distL="114300" distR="114300" simplePos="0" relativeHeight="251746304" behindDoc="0" locked="0" layoutInCell="1" allowOverlap="1" wp14:anchorId="5EFBD2D8" wp14:editId="7A0DD15D">
+            <wp:simplePos x="0" y="0"/>
+            <wp:positionH relativeFrom="column">
+              <wp:posOffset>4217670</wp:posOffset>
+            </wp:positionH>
+            <wp:positionV relativeFrom="paragraph">
+              <wp:posOffset>484505</wp:posOffset>
+            </wp:positionV>
+            <wp:extent cx="1919605" cy="1963420"/>
+            <wp:effectExtent l="0" t="0" r="4445" b="0"/>
+            <wp:wrapSquare wrapText="bothSides"/>
+            <wp:docPr id="47" name="Immagine 47"/>
+            <wp:cNvGraphicFramePr>
+              <a:graphicFrameLocks xmlns:a="http://schemas.openxmlformats.org/drawingml/2006/main" noChangeAspect="1"/>
+            </wp:cNvGraphicFramePr>
+            <a:graphic xmlns:a="http://schemas.openxmlformats.org/drawingml/2006/main">
+              <a:graphicData uri="http://schemas.openxmlformats.org/drawingml/2006/picture">
+                <pic:pic xmlns:pic="http://schemas.openxmlformats.org/drawingml/2006/picture">
+                  <pic:nvPicPr>
+                    <pic:cNvPr id="1" name=""/>
+                    <pic:cNvPicPr/>
+                  </pic:nvPicPr>
+                  <pic:blipFill>
+                    <a:blip r:embed="rId57"/>
+                    <a:stretch>
+                      <a:fillRect/>
+                    </a:stretch>
+                  </pic:blipFill>
+                  <pic:spPr>
+                    <a:xfrm>
+                      <a:off x="0" y="0"/>
+                      <a:ext cx="1919605" cy="1963420"/>
+                    </a:xfrm>
+                    <a:prstGeom prst="rect">
+                      <a:avLst/>
+                    </a:prstGeom>
+                  </pic:spPr>
+                </pic:pic>
+              </a:graphicData>
+            </a:graphic>
+            <wp14:sizeRelH relativeFrom="margin">
+              <wp14:pctWidth>0</wp14:pctWidth>
+            </wp14:sizeRelH>
+            <wp14:sizeRelV relativeFrom="margin">
+              <wp14:pctHeight>0</wp14:pctHeight>
+            </wp14:sizeRelV>
+          </wp:anchor>
+        </w:drawing>
+      </w:r>
+      <w:r>
+        <w:rPr>
+          <w:rFonts w:eastAsiaTheme="minorEastAsia"/>
+        </w:rPr>
+        <w:t xml:space="preserve">Un sottotipo è diverso da un </w:t>
+      </w:r>
+      <w:r>
+        <w:rPr>
+          <w:rFonts w:eastAsiaTheme="minorEastAsia"/>
+          <w:i/>
+          <w:iCs/>
+        </w:rPr>
+        <w:t>is-a</w:t>
+      </w:r>
+      <w:r>
+        <w:rPr>
+          <w:rFonts w:eastAsiaTheme="minorEastAsia"/>
+        </w:rPr>
+        <w:t xml:space="preserve">, dato che a livello generale hanno le stesse caratteristiche, ma un sottotipo normalmente viene solo istanziato, un </w:t>
+      </w:r>
+      <w:r>
+        <w:rPr>
+          <w:rFonts w:eastAsiaTheme="minorEastAsia"/>
+          <w:i/>
+          <w:iCs/>
+        </w:rPr>
+        <w:t>is-a</w:t>
+      </w:r>
+      <w:r>
+        <w:rPr>
+          <w:rFonts w:eastAsiaTheme="minorEastAsia"/>
+        </w:rPr>
+        <w:t xml:space="preserve"> possiede sempre le caratteristiche che servono; ciò viene visto come dipendenza </w:t>
+      </w:r>
+      <w:r>
+        <w:rPr>
+          <w:rFonts w:eastAsiaTheme="minorEastAsia"/>
+          <w:i/>
+          <w:iCs/>
+        </w:rPr>
+        <w:t>&lt;&lt;istantiate&gt;&gt;</w:t>
+      </w:r>
+      <w:r>
+        <w:rPr>
+          <w:rFonts w:eastAsiaTheme="minorEastAsia"/>
+        </w:rPr>
+        <w:t>.</w:t>
+      </w:r>
+    </w:p>
+    <w:p>
+      <w:pPr>
+        <w:rPr>
+          <w:rFonts w:eastAsiaTheme="minorEastAsia"/>
+        </w:rPr>
+      </w:pPr>
+    </w:p>
+    <w:p>
+      <w:pPr>
+        <w:rPr>
+          <w:rFonts w:eastAsiaTheme="minorEastAsia"/>
+        </w:rPr>
+      </w:pPr>
+    </w:p>
+    <w:p>
+      <w:pPr>
+        <w:rPr>
+          <w:rFonts w:eastAsiaTheme="minorEastAsia"/>
+        </w:rPr>
+      </w:pPr>
+    </w:p>
+    <w:p>
+      <w:r>
+        <w:rPr>
+          <w:rFonts w:eastAsiaTheme="minorEastAsia"/>
+        </w:rPr>
+        <w:t xml:space="preserve">Le classi Parametriche hanno </w:t>
+      </w:r>
+      <w:r>
+        <w:rPr>
+          <w:rFonts w:eastAsiaTheme="minorEastAsia"/>
+          <w:i/>
+          <w:iCs/>
+        </w:rPr>
+        <w:t>T</w:t>
+      </w:r>
+      <w:r>
+        <w:rPr>
+          <w:rFonts w:eastAsiaTheme="minorEastAsia"/>
+        </w:rPr>
+        <w:t xml:space="preserve"> come “segnaposto”; </w:t>
+      </w:r>
+      <w:r>
+        <w:t xml:space="preserve">con parametrico si intende il concetto di </w:t>
+      </w:r>
+      <w:r>
+        <w:rPr>
+          <w:i/>
+          <w:iCs/>
+        </w:rPr>
+        <w:t>template</w:t>
+      </w:r>
+      <w:r>
+        <w:t xml:space="preserve"> in</w:t>
+      </w:r>
+      <w:r>
+        <w:t xml:space="preserve"> C++ o </w:t>
+      </w:r>
+      <w:r>
+        <w:t xml:space="preserve">di </w:t>
+      </w:r>
+      <w:r>
+        <w:rPr>
+          <w:i/>
+          <w:iCs/>
+        </w:rPr>
+        <w:t>generics</w:t>
+      </w:r>
+      <w:r>
+        <w:t xml:space="preserve"> in</w:t>
+      </w:r>
+      <w:r>
+        <w:t xml:space="preserve"> Java, tale che per ereditarietà si possa per binding realizzare un’operazione collegata (es. setting dell’impiegato/employee, specificando dove sto realizzando l’operazione):</w:t>
+      </w:r>
+    </w:p>
+    <w:p/>
+    <w:p/>
+    <w:p/>
+    <w:p>
+      <w:pPr>
+        <w:rPr>
+          <w:rFonts w:eastAsiaTheme="minorEastAsia"/>
+        </w:rPr>
+      </w:pPr>
+      <w:r>
+        <w:rPr>
+          <w:rFonts w:eastAsiaTheme="minorEastAsia"/>
+        </w:rPr>
+        <w:t>Il risultato finale dell’esempio mostrato è come segue:</w:t>
+      </w:r>
+    </w:p>
+    <w:p>
+      <w:pPr>
+        <w:rPr>
+          <w:rFonts w:eastAsiaTheme="minorEastAsia"/>
+        </w:rPr>
+      </w:pPr>
+      <w:r>
+        <w:rPr>
+          <w:rFonts w:eastAsiaTheme="minorEastAsia"/>
+        </w:rPr>
+        <w:drawing>
+          <wp:anchor distT="0" distB="0" distL="114300" distR="114300" simplePos="0" relativeHeight="251750400" behindDoc="0" locked="0" layoutInCell="1" allowOverlap="1" wp14:anchorId="0C00F223" wp14:editId="0F4E22EA">
+            <wp:simplePos x="0" y="0"/>
+            <wp:positionH relativeFrom="column">
+              <wp:posOffset>-1270</wp:posOffset>
+            </wp:positionH>
+            <wp:positionV relativeFrom="paragraph">
+              <wp:posOffset>22225</wp:posOffset>
+            </wp:positionV>
+            <wp:extent cx="3738245" cy="2976245"/>
+            <wp:effectExtent l="0" t="0" r="0" b="0"/>
+            <wp:wrapSquare wrapText="bothSides"/>
+            <wp:docPr id="48" name="Immagine 48"/>
+            <wp:cNvGraphicFramePr>
+              <a:graphicFrameLocks xmlns:a="http://schemas.openxmlformats.org/drawingml/2006/main" noChangeAspect="1"/>
+            </wp:cNvGraphicFramePr>
+            <a:graphic xmlns:a="http://schemas.openxmlformats.org/drawingml/2006/main">
+              <a:graphicData uri="http://schemas.openxmlformats.org/drawingml/2006/picture">
+                <pic:pic xmlns:pic="http://schemas.openxmlformats.org/drawingml/2006/picture">
+                  <pic:nvPicPr>
+                    <pic:cNvPr id="1" name=""/>
+                    <pic:cNvPicPr/>
+                  </pic:nvPicPr>
+                  <pic:blipFill>
+                    <a:blip r:embed="rId58"/>
+                    <a:stretch>
+                      <a:fillRect/>
+                    </a:stretch>
+                  </pic:blipFill>
+                  <pic:spPr>
+                    <a:xfrm>
+                      <a:off x="0" y="0"/>
+                      <a:ext cx="3738245" cy="2976245"/>
+                    </a:xfrm>
+                    <a:prstGeom prst="rect">
+                      <a:avLst/>
+                    </a:prstGeom>
+                  </pic:spPr>
+                </pic:pic>
+              </a:graphicData>
+            </a:graphic>
+            <wp14:sizeRelH relativeFrom="margin">
+              <wp14:pctWidth>0</wp14:pctWidth>
+            </wp14:sizeRelH>
+            <wp14:sizeRelV relativeFrom="margin">
+              <wp14:pctHeight>0</wp14:pctHeight>
+            </wp14:sizeRelV>
+          </wp:anchor>
+        </w:drawing>
+      </w:r>
+    </w:p>
+    <w:p>
+      <w:pPr>
+        <w:rPr>
+          <w:rFonts w:eastAsiaTheme="minorEastAsia"/>
+        </w:rPr>
+      </w:pPr>
+    </w:p>
+    <w:p>
+      <w:pPr>
+        <w:rPr>
+          <w:rFonts w:eastAsiaTheme="minorEastAsia"/>
+        </w:rPr>
+      </w:pPr>
+    </w:p>
+    <w:p>
+      <w:pPr>
+        <w:rPr>
+          <w:rFonts w:eastAsiaTheme="minorEastAsia"/>
+        </w:rPr>
+      </w:pPr>
+      <w:r>
+        <w:rPr>
+          <w:rFonts w:eastAsiaTheme="minorEastAsia"/>
+        </w:rPr>
+        <w:t>Consigli:</w:t>
+      </w:r>
+    </w:p>
+    <w:p>
+      <w:pPr>
+        <w:rPr>
+          <w:rFonts w:eastAsiaTheme="minorEastAsia"/>
+        </w:rPr>
+      </w:pPr>
+      <w:r>
+        <w:rPr>
+          <w:rFonts w:eastAsiaTheme="minorEastAsia"/>
+        </w:rPr>
+        <w:t>- Creare diagrammi ricchi di concetti (cominciando prima dai concetti semplici)</w:t>
+      </w:r>
+    </w:p>
+    <w:p>
+      <w:pPr>
+        <w:rPr>
+          <w:rFonts w:eastAsiaTheme="minorEastAsia"/>
+        </w:rPr>
+      </w:pPr>
+      <w:r>
+        <w:rPr>
+          <w:rFonts w:eastAsiaTheme="minorEastAsia"/>
+        </w:rPr>
+        <w:t>- Una prospettiva concettuale permette di esplorare il linguaggio di un business, mantenendo una notazione semplice</w:t>
+      </w:r>
+    </w:p>
+    <w:p>
+      <w:pPr>
+        <w:rPr>
+          <w:rFonts w:eastAsiaTheme="minorEastAsia"/>
+        </w:rPr>
+      </w:pPr>
+      <w:r>
+        <w:rPr>
+          <w:rFonts w:eastAsiaTheme="minorEastAsia"/>
+        </w:rPr>
+        <w:t>- Concentrarsi sul disegno delle parti più importanti</w:t>
+      </w:r>
+    </w:p>
     <w:sectPr>
-      <w:headerReference w:type="default" r:id="rId30"/>
-      <w:footerReference w:type="default" r:id="rId31"/>
+      <w:headerReference w:type="default" r:id="rId59"/>
+      <w:footerReference w:type="default" r:id="rId60"/>
       <w:pgSz w:w="11906" w:h="16838"/>
       <w:pgMar w:top="1417" w:right="1134" w:bottom="1134" w:left="1134" w:header="708" w:footer="708" w:gutter="0"/>
       <w:cols w:space="708"/>
@@ -10164,6 +14658,119 @@
     </w:lvl>
   </w:abstractNum>
   <w:abstractNum w:abstractNumId="6" w15:restartNumberingAfterBreak="0">
+    <w:nsid w:val="4B7811EF"/>
+    <w:multiLevelType w:val="hybridMultilevel"/>
+    <w:tmpl w:val="54AA5F42"/>
+    <w:lvl w:ilvl="0" w:tplc="04100001">
+      <w:start w:val="1"/>
+      <w:numFmt w:val="bullet"/>
+      <w:lvlText w:val=""/>
+      <w:lvlJc w:val="left"/>
+      <w:pPr>
+        <w:ind w:left="720" w:hanging="360"/>
+      </w:pPr>
+      <w:rPr>
+        <w:rFonts w:ascii="Symbol" w:hAnsi="Symbol" w:hint="default"/>
+      </w:rPr>
+    </w:lvl>
+    <w:lvl w:ilvl="1" w:tplc="04100003">
+      <w:start w:val="1"/>
+      <w:numFmt w:val="bullet"/>
+      <w:lvlText w:val="o"/>
+      <w:lvlJc w:val="left"/>
+      <w:pPr>
+        <w:ind w:left="1440" w:hanging="360"/>
+      </w:pPr>
+      <w:rPr>
+        <w:rFonts w:ascii="Courier New" w:hAnsi="Courier New" w:cs="Courier New" w:hint="default"/>
+      </w:rPr>
+    </w:lvl>
+    <w:lvl w:ilvl="2" w:tplc="04100005" w:tentative="1">
+      <w:start w:val="1"/>
+      <w:numFmt w:val="bullet"/>
+      <w:lvlText w:val=""/>
+      <w:lvlJc w:val="left"/>
+      <w:pPr>
+        <w:ind w:left="2160" w:hanging="360"/>
+      </w:pPr>
+      <w:rPr>
+        <w:rFonts w:ascii="Wingdings" w:hAnsi="Wingdings" w:hint="default"/>
+      </w:rPr>
+    </w:lvl>
+    <w:lvl w:ilvl="3" w:tplc="04100001" w:tentative="1">
+      <w:start w:val="1"/>
+      <w:numFmt w:val="bullet"/>
+      <w:lvlText w:val=""/>
+      <w:lvlJc w:val="left"/>
+      <w:pPr>
+        <w:ind w:left="2880" w:hanging="360"/>
+      </w:pPr>
+      <w:rPr>
+        <w:rFonts w:ascii="Symbol" w:hAnsi="Symbol" w:hint="default"/>
+      </w:rPr>
+    </w:lvl>
+    <w:lvl w:ilvl="4" w:tplc="04100003" w:tentative="1">
+      <w:start w:val="1"/>
+      <w:numFmt w:val="bullet"/>
+      <w:lvlText w:val="o"/>
+      <w:lvlJc w:val="left"/>
+      <w:pPr>
+        <w:ind w:left="3600" w:hanging="360"/>
+      </w:pPr>
+      <w:rPr>
+        <w:rFonts w:ascii="Courier New" w:hAnsi="Courier New" w:cs="Courier New" w:hint="default"/>
+      </w:rPr>
+    </w:lvl>
+    <w:lvl w:ilvl="5" w:tplc="04100005" w:tentative="1">
+      <w:start w:val="1"/>
+      <w:numFmt w:val="bullet"/>
+      <w:lvlText w:val=""/>
+      <w:lvlJc w:val="left"/>
+      <w:pPr>
+        <w:ind w:left="4320" w:hanging="360"/>
+      </w:pPr>
+      <w:rPr>
+        <w:rFonts w:ascii="Wingdings" w:hAnsi="Wingdings" w:hint="default"/>
+      </w:rPr>
+    </w:lvl>
+    <w:lvl w:ilvl="6" w:tplc="04100001" w:tentative="1">
+      <w:start w:val="1"/>
+      <w:numFmt w:val="bullet"/>
+      <w:lvlText w:val=""/>
+      <w:lvlJc w:val="left"/>
+      <w:pPr>
+        <w:ind w:left="5040" w:hanging="360"/>
+      </w:pPr>
+      <w:rPr>
+        <w:rFonts w:ascii="Symbol" w:hAnsi="Symbol" w:hint="default"/>
+      </w:rPr>
+    </w:lvl>
+    <w:lvl w:ilvl="7" w:tplc="04100003" w:tentative="1">
+      <w:start w:val="1"/>
+      <w:numFmt w:val="bullet"/>
+      <w:lvlText w:val="o"/>
+      <w:lvlJc w:val="left"/>
+      <w:pPr>
+        <w:ind w:left="5760" w:hanging="360"/>
+      </w:pPr>
+      <w:rPr>
+        <w:rFonts w:ascii="Courier New" w:hAnsi="Courier New" w:cs="Courier New" w:hint="default"/>
+      </w:rPr>
+    </w:lvl>
+    <w:lvl w:ilvl="8" w:tplc="04100005" w:tentative="1">
+      <w:start w:val="1"/>
+      <w:numFmt w:val="bullet"/>
+      <w:lvlText w:val=""/>
+      <w:lvlJc w:val="left"/>
+      <w:pPr>
+        <w:ind w:left="6480" w:hanging="360"/>
+      </w:pPr>
+      <w:rPr>
+        <w:rFonts w:ascii="Wingdings" w:hAnsi="Wingdings" w:hint="default"/>
+      </w:rPr>
+    </w:lvl>
+  </w:abstractNum>
+  <w:abstractNum w:abstractNumId="7" w15:restartNumberingAfterBreak="0">
     <w:nsid w:val="51B26A88"/>
     <w:multiLevelType w:val="hybridMultilevel"/>
     <w:tmpl w:val="4080DA82"/>
@@ -10252,7 +14859,7 @@
       </w:pPr>
     </w:lvl>
   </w:abstractNum>
-  <w:abstractNum w:abstractNumId="7" w15:restartNumberingAfterBreak="0">
+  <w:abstractNum w:abstractNumId="8" w15:restartNumberingAfterBreak="0">
     <w:nsid w:val="5AF5207A"/>
     <w:multiLevelType w:val="hybridMultilevel"/>
     <w:tmpl w:val="E9726D62"/>
@@ -10341,7 +14948,7 @@
       </w:pPr>
     </w:lvl>
   </w:abstractNum>
-  <w:abstractNum w:abstractNumId="8" w15:restartNumberingAfterBreak="0">
+  <w:abstractNum w:abstractNumId="9" w15:restartNumberingAfterBreak="0">
     <w:nsid w:val="607D581D"/>
     <w:multiLevelType w:val="hybridMultilevel"/>
     <w:tmpl w:val="4DBCA594"/>
@@ -10430,7 +15037,7 @@
       </w:pPr>
     </w:lvl>
   </w:abstractNum>
-  <w:abstractNum w:abstractNumId="9" w15:restartNumberingAfterBreak="0">
+  <w:abstractNum w:abstractNumId="10" w15:restartNumberingAfterBreak="0">
     <w:nsid w:val="71C567DF"/>
     <w:multiLevelType w:val="hybridMultilevel"/>
     <w:tmpl w:val="CA965458"/>
@@ -10538,16 +15145,19 @@
     <w:abstractNumId w:val="1"/>
   </w:num>
   <w:num w:numId="7" w16cid:durableId="1164465932">
+    <w:abstractNumId w:val="9"/>
+  </w:num>
+  <w:num w:numId="8" w16cid:durableId="93939231">
     <w:abstractNumId w:val="8"/>
   </w:num>
-  <w:num w:numId="8" w16cid:durableId="93939231">
+  <w:num w:numId="9" w16cid:durableId="1435856516">
     <w:abstractNumId w:val="7"/>
   </w:num>
-  <w:num w:numId="9" w16cid:durableId="1435856516">
+  <w:num w:numId="10" w16cid:durableId="774205469">
+    <w:abstractNumId w:val="10"/>
+  </w:num>
+  <w:num w:numId="11" w16cid:durableId="1270817345">
     <w:abstractNumId w:val="6"/>
-  </w:num>
-  <w:num w:numId="10" w16cid:durableId="774205469">
-    <w:abstractNumId w:val="9"/>
   </w:num>
 </w:numbering>
 </file>
@@ -11081,6 +15691,16 @@
       <w:u w:val="single"/>
     </w:rPr>
   </w:style>
+  <w:style w:type="character" w:styleId="Testosegnaposto">
+    <w:name w:val="Placeholder Text"/>
+    <w:basedOn w:val="Carpredefinitoparagrafo"/>
+    <w:uiPriority w:val="99"/>
+    <w:semiHidden/>
+    <w:rsid w:val="00B07F65"/>
+    <w:rPr>
+      <w:color w:val="808080"/>
+    </w:rPr>
+  </w:style>
 </w:styles>
 </file>
 

</xml_diff>